<commit_message>
Debugging bits and pieces spelling mistakes, Ta Td, TimeCalculator not implemented
</commit_message>
<xml_diff>
--- a/Project Report.docx
+++ b/Project Report.docx
@@ -204,8 +204,6 @@
       <w:r>
         <w:br w:type="page"/>
       </w:r>
-      <w:bookmarkStart w:id="1" w:name="_GoBack"/>
-      <w:bookmarkEnd w:id="1"/>
     </w:p>
     <w:sdt>
       <w:sdtPr>
@@ -224,7 +222,6 @@
           <w:docPartUnique/>
         </w:docPartObj>
       </w:sdtPr>
-      <w:sdtEndPr/>
       <w:sdtContent>
         <w:p>
           <w:pPr>
@@ -2286,40 +2283,40 @@
           <w:numId w:val="2"/>
         </w:numPr>
       </w:pPr>
-      <w:bookmarkStart w:id="2" w:name="_Toc366342096"/>
+      <w:bookmarkStart w:id="1" w:name="_Toc366342096"/>
       <w:r>
         <w:lastRenderedPageBreak/>
         <w:t>Background to the Specialist Task</w:t>
       </w:r>
+      <w:bookmarkEnd w:id="1"/>
+    </w:p>
+    <w:p>
+      <w:pPr>
+        <w:pStyle w:val="Heading2"/>
+      </w:pPr>
+      <w:bookmarkStart w:id="2" w:name="_Toc366342097"/>
+      <w:r>
+        <w:t>Task Suitability</w:t>
+      </w:r>
       <w:bookmarkEnd w:id="2"/>
     </w:p>
     <w:p>
+      <w:r>
+        <w:t xml:space="preserve">The topic of this project was chosen whilst considering the current ability of software to solve a form of logic problem the author is very familiar with, commonly known as Grid Logic Problems. Existing software can be found that will solve these problems, or ones of a similar format, however some require a human user to translate the natural language clues, and one other could translate the clues, but through use of a general parser found situations in which the full meaning of the clue could not sufficiently be translated as to allow the logical unit to solve the problem. Thus it was decided to investigate the possibility of developing a specialist parser that could more readily handle the particular subject problems. </w:t>
+      </w:r>
+    </w:p>
+    <w:p>
       <w:pPr>
         <w:pStyle w:val="Heading2"/>
       </w:pPr>
-      <w:bookmarkStart w:id="3" w:name="_Toc366342097"/>
-      <w:r>
-        <w:t>Task Suitability</w:t>
+      <w:bookmarkStart w:id="3" w:name="_Toc366342098"/>
+      <w:r>
+        <w:t>Logic</w:t>
+      </w:r>
+      <w:r>
+        <w:t xml:space="preserve"> Problems</w:t>
       </w:r>
       <w:bookmarkEnd w:id="3"/>
-    </w:p>
-    <w:p>
-      <w:r>
-        <w:t xml:space="preserve">The topic of this project was chosen whilst considering the current ability of software to solve a form of logic problem the author is very familiar with, commonly known as Grid Logic Problems. Existing software can be found that will solve these problems, or ones of a similar format, however some require a human user to translate the natural language clues, and one other could translate the clues, but through use of a general parser found situations in which the full meaning of the clue could not sufficiently be translated as to allow the logical unit to solve the problem. Thus it was decided to investigate the possibility of developing a specialist parser that could more readily handle the particular subject problems. </w:t>
-      </w:r>
-    </w:p>
-    <w:p>
-      <w:pPr>
-        <w:pStyle w:val="Heading2"/>
-      </w:pPr>
-      <w:bookmarkStart w:id="4" w:name="_Toc366342098"/>
-      <w:r>
-        <w:t>Logic</w:t>
-      </w:r>
-      <w:r>
-        <w:t xml:space="preserve"> Problems</w:t>
-      </w:r>
-      <w:bookmarkEnd w:id="4"/>
     </w:p>
     <w:p>
       <w:r>
@@ -2696,11 +2693,11 @@
       <w:pPr>
         <w:pStyle w:val="Heading2"/>
       </w:pPr>
-      <w:bookmarkStart w:id="5" w:name="_Toc366342099"/>
+      <w:bookmarkStart w:id="4" w:name="_Toc366342099"/>
       <w:r>
         <w:t>Human Solving Methods</w:t>
       </w:r>
-      <w:bookmarkEnd w:id="5"/>
+      <w:bookmarkEnd w:id="4"/>
     </w:p>
     <w:p>
       <w:r>
@@ -3380,7 +3377,7 @@
       <w:pPr>
         <w:pStyle w:val="Heading3"/>
       </w:pPr>
-      <w:bookmarkStart w:id="6" w:name="_Toc366342100"/>
+      <w:bookmarkStart w:id="5" w:name="_Toc366342100"/>
       <w:r>
         <w:t>Example Problem</w:t>
       </w:r>
@@ -3390,7 +3387,7 @@
         </w:rPr>
         <w:footnoteReference w:id="1"/>
       </w:r>
-      <w:bookmarkEnd w:id="6"/>
+      <w:bookmarkEnd w:id="5"/>
       <w:r>
         <w:t xml:space="preserve"> </w:t>
       </w:r>
@@ -4507,12 +4504,12 @@
       <w:pPr>
         <w:pStyle w:val="Heading3"/>
       </w:pPr>
-      <w:bookmarkStart w:id="7" w:name="_Toc366342101"/>
+      <w:bookmarkStart w:id="6" w:name="_Toc366342101"/>
       <w:r>
         <w:lastRenderedPageBreak/>
         <w:t>Using the Grid</w:t>
       </w:r>
-      <w:bookmarkEnd w:id="7"/>
+      <w:bookmarkEnd w:id="6"/>
     </w:p>
     <w:p>
       <w:pPr>
@@ -7896,11 +7893,11 @@
       <w:pPr>
         <w:pStyle w:val="Heading2"/>
       </w:pPr>
-      <w:bookmarkStart w:id="8" w:name="_Toc366342102"/>
+      <w:bookmarkStart w:id="7" w:name="_Toc366342102"/>
       <w:r>
         <w:t>Linguistic Element</w:t>
       </w:r>
-      <w:bookmarkEnd w:id="8"/>
+      <w:bookmarkEnd w:id="7"/>
     </w:p>
     <w:p>
       <w:r>
@@ -7934,11 +7931,11 @@
           <w:numId w:val="2"/>
         </w:numPr>
       </w:pPr>
-      <w:bookmarkStart w:id="9" w:name="_Toc366342103"/>
+      <w:bookmarkStart w:id="8" w:name="_Toc366342103"/>
       <w:r>
         <w:t>Program Requirements</w:t>
       </w:r>
-      <w:bookmarkEnd w:id="9"/>
+      <w:bookmarkEnd w:id="8"/>
     </w:p>
     <w:p>
       <w:r>
@@ -8075,14 +8072,14 @@
           <w:numId w:val="2"/>
         </w:numPr>
       </w:pPr>
-      <w:bookmarkStart w:id="10" w:name="_Toc366342104"/>
+      <w:bookmarkStart w:id="9" w:name="_Toc366342104"/>
       <w:r>
         <w:t xml:space="preserve">Project </w:t>
       </w:r>
       <w:r>
         <w:t>Development Plan</w:t>
       </w:r>
-      <w:bookmarkEnd w:id="10"/>
+      <w:bookmarkEnd w:id="9"/>
     </w:p>
     <w:p>
       <w:r>
@@ -8514,51 +8511,51 @@
           <w:numId w:val="2"/>
         </w:numPr>
       </w:pPr>
-      <w:bookmarkStart w:id="11" w:name="_Toc366342105"/>
+      <w:bookmarkStart w:id="10" w:name="_Toc366342105"/>
       <w:r>
         <w:t>Design Considerations</w:t>
       </w:r>
+      <w:bookmarkEnd w:id="10"/>
+    </w:p>
+    <w:p>
+      <w:pPr>
+        <w:pStyle w:val="Heading2"/>
+      </w:pPr>
+      <w:bookmarkStart w:id="11" w:name="_Toc366342106"/>
+      <w:r>
+        <w:t>Development Environment</w:t>
+      </w:r>
       <w:bookmarkEnd w:id="11"/>
     </w:p>
     <w:p>
+      <w:r>
+        <w:t xml:space="preserve">The software would be developed in Visual Studio 2012, with code in C#. This was chosen due to familiarity with the IDE and language, whilst also retaining the option to write modules </w:t>
+      </w:r>
+      <w:r>
+        <w:t xml:space="preserve">(the Logix module in particular) </w:t>
+      </w:r>
+      <w:r>
+        <w:t>in C++, if so desired.</w:t>
+      </w:r>
+      <w:r>
+        <w:t xml:space="preserve"> The chosen third-party first-order prover</w:t>
+      </w:r>
+      <w:r>
+        <w:t xml:space="preserve"> </w:t>
+      </w:r>
+      <w:r>
+        <w:t>was also developed in C++ and therefore should be includable as a project within the whole solution from the source code. The user interface would be a simple collection of WinForms, as the presentation was not the main focus of the project.</w:t>
+      </w:r>
+    </w:p>
+    <w:p>
       <w:pPr>
         <w:pStyle w:val="Heading2"/>
       </w:pPr>
-      <w:bookmarkStart w:id="12" w:name="_Toc366342106"/>
-      <w:r>
-        <w:t>Development Environment</w:t>
+      <w:bookmarkStart w:id="12" w:name="_Toc366342107"/>
+      <w:r>
+        <w:t>Puzzle Input Format</w:t>
       </w:r>
       <w:bookmarkEnd w:id="12"/>
-    </w:p>
-    <w:p>
-      <w:r>
-        <w:t xml:space="preserve">The software would be developed in Visual Studio 2012, with code in C#. This was chosen due to familiarity with the IDE and language, whilst also retaining the option to write modules </w:t>
-      </w:r>
-      <w:r>
-        <w:t xml:space="preserve">(the Logix module in particular) </w:t>
-      </w:r>
-      <w:r>
-        <w:t>in C++, if so desired.</w:t>
-      </w:r>
-      <w:r>
-        <w:t xml:space="preserve"> The chosen third-party first-order prover</w:t>
-      </w:r>
-      <w:r>
-        <w:t xml:space="preserve"> </w:t>
-      </w:r>
-      <w:r>
-        <w:t>was also developed in C++ and therefore should be includable as a project within the whole solution from the source code. The user interface would be a simple collection of WinForms, as the presentation was not the main focus of the project.</w:t>
-      </w:r>
-    </w:p>
-    <w:p>
-      <w:pPr>
-        <w:pStyle w:val="Heading2"/>
-      </w:pPr>
-      <w:bookmarkStart w:id="13" w:name="_Toc366342107"/>
-      <w:r>
-        <w:t>Puzzle Input Format</w:t>
-      </w:r>
-      <w:bookmarkEnd w:id="13"/>
     </w:p>
     <w:p>
       <w:pPr>
@@ -8674,11 +8671,11 @@
       <w:pPr>
         <w:pStyle w:val="Heading2"/>
       </w:pPr>
-      <w:bookmarkStart w:id="14" w:name="_Toc366342108"/>
+      <w:bookmarkStart w:id="13" w:name="_Toc366342108"/>
       <w:r>
         <w:t>Program Structure</w:t>
       </w:r>
-      <w:bookmarkEnd w:id="14"/>
+      <w:bookmarkEnd w:id="13"/>
     </w:p>
     <w:p>
       <w:r>
@@ -9502,11 +9499,11 @@
       <w:pPr>
         <w:pStyle w:val="Heading2"/>
       </w:pPr>
-      <w:bookmarkStart w:id="15" w:name="_Toc366342109"/>
+      <w:bookmarkStart w:id="14" w:name="_Toc366342109"/>
       <w:r>
         <w:t>Relation Representation</w:t>
       </w:r>
-      <w:bookmarkEnd w:id="15"/>
+      <w:bookmarkEnd w:id="14"/>
     </w:p>
     <w:p>
       <w:r>
@@ -9600,11 +9597,11 @@
           <w:numId w:val="2"/>
         </w:numPr>
       </w:pPr>
-      <w:bookmarkStart w:id="16" w:name="_Toc366342110"/>
+      <w:bookmarkStart w:id="15" w:name="_Toc366342110"/>
       <w:r>
         <w:t>Implementation</w:t>
       </w:r>
-      <w:bookmarkEnd w:id="16"/>
+      <w:bookmarkEnd w:id="15"/>
     </w:p>
     <w:p>
       <w:pPr>
@@ -9614,65 +9611,65 @@
           <w:sz w:val="22"/>
         </w:rPr>
       </w:pPr>
-      <w:bookmarkStart w:id="17" w:name="_Toc366342111"/>
+      <w:bookmarkStart w:id="16" w:name="_Toc366342111"/>
       <w:r>
         <w:t>Stage One – Logix</w:t>
       </w:r>
+      <w:bookmarkEnd w:id="16"/>
+      <w:r>
+        <w:rPr>
+          <w:rStyle w:val="NormaltextChar"/>
+        </w:rPr>
+        <w:t xml:space="preserve"> </w:t>
+      </w:r>
+    </w:p>
+    <w:p>
+      <w:r>
+        <w:rPr>
+          <w:rStyle w:val="NormaltextChar"/>
+        </w:rPr>
+        <w:t xml:space="preserve">After creating the first project within the Visual Studio solution, </w:t>
+      </w:r>
+      <w:r>
+        <w:rPr>
+          <w:rStyle w:val="CodeChar"/>
+        </w:rPr>
+        <w:t>CleverZebra</w:t>
+      </w:r>
+      <w:r>
+        <w:rPr>
+          <w:rStyle w:val="NormaltextChar"/>
+        </w:rPr>
+        <w:t xml:space="preserve">, the project for the logical module was created and the name Logix chosen. An additional project was created to house the tests, </w:t>
+      </w:r>
+      <w:r>
+        <w:rPr>
+          <w:rStyle w:val="CodeChar"/>
+        </w:rPr>
+        <w:t>LogixTests</w:t>
+      </w:r>
+      <w:r>
+        <w:rPr>
+          <w:rStyle w:val="NormaltextChar"/>
+        </w:rPr>
+        <w:t>.</w:t>
+      </w:r>
+      <w:r>
+        <w:rPr>
+          <w:rStyle w:val="NormaltextChar"/>
+        </w:rPr>
+        <w:t xml:space="preserve"> The first test was written in C# and then development began within Logix to create classes to allow the test to pass. The first burst was written in C#, though timings were noted at this early stage. If they seemed disappointingly slow, then development would have switched to C++, however results were passing with promisingly good times, so work continued in C#.</w:t>
+      </w:r>
+    </w:p>
+    <w:p>
+      <w:pPr>
+        <w:pStyle w:val="Heading3"/>
+      </w:pPr>
+      <w:bookmarkStart w:id="17" w:name="_Toc366342112"/>
+      <w:r>
+        <w:t>Classes</w:t>
+      </w:r>
       <w:bookmarkEnd w:id="17"/>
-      <w:r>
-        <w:rPr>
-          <w:rStyle w:val="NormaltextChar"/>
-        </w:rPr>
-        <w:t xml:space="preserve"> </w:t>
-      </w:r>
-    </w:p>
-    <w:p>
-      <w:r>
-        <w:rPr>
-          <w:rStyle w:val="NormaltextChar"/>
-        </w:rPr>
-        <w:t xml:space="preserve">After creating the first project within the Visual Studio solution, </w:t>
-      </w:r>
-      <w:r>
-        <w:rPr>
-          <w:rStyle w:val="CodeChar"/>
-        </w:rPr>
-        <w:t>CleverZebra</w:t>
-      </w:r>
-      <w:r>
-        <w:rPr>
-          <w:rStyle w:val="NormaltextChar"/>
-        </w:rPr>
-        <w:t xml:space="preserve">, the project for the logical module was created and the name Logix chosen. An additional project was created to house the tests, </w:t>
-      </w:r>
-      <w:r>
-        <w:rPr>
-          <w:rStyle w:val="CodeChar"/>
-        </w:rPr>
-        <w:t>LogixTests</w:t>
-      </w:r>
-      <w:r>
-        <w:rPr>
-          <w:rStyle w:val="NormaltextChar"/>
-        </w:rPr>
-        <w:t>.</w:t>
-      </w:r>
-      <w:r>
-        <w:rPr>
-          <w:rStyle w:val="NormaltextChar"/>
-        </w:rPr>
-        <w:t xml:space="preserve"> The first test was written in C# and then development began within Logix to create classes to allow the test to pass. The first burst was written in C#, though timings were noted at this early stage. If they seemed disappointingly slow, then development would have switched to C++, however results were passing with promisingly good times, so work continued in C#.</w:t>
-      </w:r>
-    </w:p>
-    <w:p>
-      <w:pPr>
-        <w:pStyle w:val="Heading3"/>
-      </w:pPr>
-      <w:bookmarkStart w:id="18" w:name="_Toc366342112"/>
-      <w:r>
-        <w:t>Classes</w:t>
-      </w:r>
-      <w:bookmarkEnd w:id="18"/>
     </w:p>
     <w:p>
       <w:pPr>
@@ -11658,11 +11655,11 @@
       <w:pPr>
         <w:pStyle w:val="Heading3"/>
       </w:pPr>
-      <w:bookmarkStart w:id="19" w:name="_Toc366342113"/>
+      <w:bookmarkStart w:id="18" w:name="_Toc366342113"/>
       <w:r>
         <w:t>The Solving Algorithm</w:t>
       </w:r>
-      <w:bookmarkEnd w:id="19"/>
+      <w:bookmarkEnd w:id="18"/>
     </w:p>
     <w:p>
       <w:pPr>
@@ -11976,74 +11973,74 @@
       <w:pPr>
         <w:pStyle w:val="Heading2"/>
       </w:pPr>
-      <w:bookmarkStart w:id="20" w:name="_Toc366342114"/>
+      <w:bookmarkStart w:id="19" w:name="_Toc366342114"/>
       <w:r>
         <w:t>Stage Two – Parser</w:t>
       </w:r>
+      <w:bookmarkEnd w:id="19"/>
+    </w:p>
+    <w:p>
+      <w:r>
+        <w:t>Whereas for Logix the inspiration for code design came from knowledge of manual processing methods, the influence for Parser’s methods came from reading about the subject of natural language processing</w:t>
+      </w:r>
+      <w:r>
+        <w:rPr>
+          <w:rStyle w:val="FootnoteReference"/>
+        </w:rPr>
+        <w:footnoteReference w:id="2"/>
+      </w:r>
+      <w:r>
+        <w:t>. The most important concepts learnt were the use of “tagging” to categorise each word in a sentence as a particular part of speech</w:t>
+      </w:r>
+      <w:r>
+        <w:t>,</w:t>
+      </w:r>
+      <w:r>
+        <w:t xml:space="preserve"> </w:t>
+      </w:r>
+      <w:r>
+        <w:t>dictionaries to allow the tagging to take place</w:t>
+      </w:r>
+      <w:r>
+        <w:t xml:space="preserve"> </w:t>
+      </w:r>
+      <w:r>
+        <w:t xml:space="preserve">and </w:t>
+      </w:r>
+      <w:r>
+        <w:t xml:space="preserve">a buffer to match to grammatical rules based on the </w:t>
+      </w:r>
+      <w:r>
+        <w:t xml:space="preserve">sequence of </w:t>
+      </w:r>
+      <w:r>
+        <w:t>individual tags</w:t>
+      </w:r>
+      <w:r>
+        <w:t xml:space="preserve">. </w:t>
+      </w:r>
+      <w:r>
+        <w:t xml:space="preserve">This project did not require the sentences to be matched to rules of natural language grammar, but rather to expected patterns in the more restricted grammar of </w:t>
+      </w:r>
+      <w:r>
+        <w:t>puzzle</w:t>
+      </w:r>
+      <w:r>
+        <w:t xml:space="preserve"> clues. Not every word would be tagged, just those relevant to the problem type generally and then additionally those that are relevant to the particular problem. This meant there would be one largely static dictionary and another created per puzzle.</w:t>
+      </w:r>
+      <w:r>
+        <w:t xml:space="preserve"> </w:t>
+      </w:r>
+    </w:p>
+    <w:p>
+      <w:pPr>
+        <w:pStyle w:val="Heading3"/>
+      </w:pPr>
+      <w:bookmarkStart w:id="20" w:name="_Toc366342115"/>
+      <w:r>
+        <w:t>Structure</w:t>
+      </w:r>
       <w:bookmarkEnd w:id="20"/>
-    </w:p>
-    <w:p>
-      <w:r>
-        <w:t>Whereas for Logix the inspiration for code design came from knowledge of manual processing methods, the influence for Parser’s methods came from reading about the subject of natural language processing</w:t>
-      </w:r>
-      <w:r>
-        <w:rPr>
-          <w:rStyle w:val="FootnoteReference"/>
-        </w:rPr>
-        <w:footnoteReference w:id="2"/>
-      </w:r>
-      <w:r>
-        <w:t>. The most important concepts learnt were the use of “tagging” to categorise each word in a sentence as a particular part of speech</w:t>
-      </w:r>
-      <w:r>
-        <w:t>,</w:t>
-      </w:r>
-      <w:r>
-        <w:t xml:space="preserve"> </w:t>
-      </w:r>
-      <w:r>
-        <w:t>dictionaries to allow the tagging to take place</w:t>
-      </w:r>
-      <w:r>
-        <w:t xml:space="preserve"> </w:t>
-      </w:r>
-      <w:r>
-        <w:t xml:space="preserve">and </w:t>
-      </w:r>
-      <w:r>
-        <w:t xml:space="preserve">a buffer to match to grammatical rules based on the </w:t>
-      </w:r>
-      <w:r>
-        <w:t xml:space="preserve">sequence of </w:t>
-      </w:r>
-      <w:r>
-        <w:t>individual tags</w:t>
-      </w:r>
-      <w:r>
-        <w:t xml:space="preserve">. </w:t>
-      </w:r>
-      <w:r>
-        <w:t xml:space="preserve">This project did not require the sentences to be matched to rules of natural language grammar, but rather to expected patterns in the more restricted grammar of </w:t>
-      </w:r>
-      <w:r>
-        <w:t>puzzle</w:t>
-      </w:r>
-      <w:r>
-        <w:t xml:space="preserve"> clues. Not every word would be tagged, just those relevant to the problem type generally and then additionally those that are relevant to the particular problem. This meant there would be one largely static dictionary and another created per puzzle.</w:t>
-      </w:r>
-      <w:r>
-        <w:t xml:space="preserve"> </w:t>
-      </w:r>
-    </w:p>
-    <w:p>
-      <w:pPr>
-        <w:pStyle w:val="Heading3"/>
-      </w:pPr>
-      <w:bookmarkStart w:id="21" w:name="_Toc366342115"/>
-      <w:r>
-        <w:t>Structure</w:t>
-      </w:r>
-      <w:bookmarkEnd w:id="21"/>
     </w:p>
     <w:p>
       <w:pPr>
@@ -12161,11 +12158,11 @@
       <w:pPr>
         <w:pStyle w:val="Heading3"/>
       </w:pPr>
-      <w:bookmarkStart w:id="22" w:name="_Toc366342116"/>
+      <w:bookmarkStart w:id="21" w:name="_Toc366342116"/>
       <w:r>
         <w:t>Tagger</w:t>
       </w:r>
-      <w:bookmarkEnd w:id="22"/>
+      <w:bookmarkEnd w:id="21"/>
     </w:p>
     <w:p>
       <w:pPr>
@@ -13298,11 +13295,11 @@
       <w:pPr>
         <w:pStyle w:val="Heading3"/>
       </w:pPr>
-      <w:bookmarkStart w:id="23" w:name="_Toc366342117"/>
+      <w:bookmarkStart w:id="22" w:name="_Toc366342117"/>
       <w:r>
         <w:t>Translator</w:t>
       </w:r>
-      <w:bookmarkEnd w:id="23"/>
+      <w:bookmarkEnd w:id="22"/>
     </w:p>
     <w:p>
       <w:pPr>
@@ -14631,59 +14628,229 @@
       <w:pPr>
         <w:pStyle w:val="Heading2"/>
       </w:pPr>
-      <w:bookmarkStart w:id="24" w:name="_Toc366342118"/>
+      <w:bookmarkStart w:id="23" w:name="_Toc366342118"/>
       <w:r>
         <w:t>Stage 3 – First-order Logic</w:t>
       </w:r>
+      <w:bookmarkEnd w:id="23"/>
+    </w:p>
+    <w:p>
+      <w:r>
+        <w:t xml:space="preserve">The first-order theorem prover that was to be used was Vampire, a software program </w:t>
+      </w:r>
+      <w:r>
+        <w:t xml:space="preserve">authored by Andrei Voronkov et al at the University of Manchester that had won CISC competitions since the late nineties. This was chosen because of its success and because it was authored in C++, allowing it to be integrated with the CleverZebra solution. Unfortunately when it came to be time to acquire the source code to add this third module, the project was unavailable due to the imminent release of a new version. After a brief search, no suitable alternative that could be incorporated </w:t>
+      </w:r>
+      <w:r>
+        <w:t>into</w:t>
+      </w:r>
+      <w:r>
+        <w:t xml:space="preserve"> the project solution was found and instead development focus returned to increasing the parser’s sophistication. </w:t>
+      </w:r>
+    </w:p>
+    <w:p>
+      <w:r>
+        <w:t>This sort of logic</w:t>
+      </w:r>
+      <w:r>
+        <w:t xml:space="preserve"> problem centres around one particular rule:</w:t>
+      </w:r>
+    </w:p>
+    <w:p>
+      <w:pPr>
+        <w:rPr>
+          <w:sz w:val="22"/>
+        </w:rPr>
+      </w:pPr>
+      <w:r>
+        <w:rPr>
+          <w:sz w:val="22"/>
+        </w:rPr>
+        <w:t>[</w:t>
+      </w:r>
+      <w:r>
+        <w:rPr>
+          <w:rFonts w:ascii="Cambria Math" w:hAnsi="Cambria Math" w:cs="Cambria Math"/>
+          <w:sz w:val="22"/>
+        </w:rPr>
+        <w:t>∀</w:t>
+      </w:r>
+      <w:r>
+        <w:rPr>
+          <w:sz w:val="22"/>
+        </w:rPr>
+        <w:t xml:space="preserve">a </w:t>
+      </w:r>
+      <w:r>
+        <w:rPr>
+          <w:rFonts w:ascii="Cambria Math" w:hAnsi="Cambria Math" w:cs="Cambria Math"/>
+          <w:sz w:val="22"/>
+        </w:rPr>
+        <w:t>∃</w:t>
+      </w:r>
+      <w:r>
+        <w:rPr>
+          <w:sz w:val="22"/>
+        </w:rPr>
+        <w:t xml:space="preserve">b (R(a,b) </w:t>
+      </w:r>
+      <w:r>
+        <w:rPr>
+          <w:rFonts w:ascii="Cambria Math" w:hAnsi="Cambria Math" w:cs="Cambria Math"/>
+          <w:sz w:val="22"/>
+        </w:rPr>
+        <w:t>∧</w:t>
+      </w:r>
+      <w:r>
+        <w:rPr>
+          <w:sz w:val="22"/>
+        </w:rPr>
+        <w:t xml:space="preserve"> </w:t>
+      </w:r>
+      <w:r>
+        <w:rPr>
+          <w:rFonts w:ascii="Cambria Math" w:hAnsi="Cambria Math" w:cs="Cambria Math"/>
+          <w:sz w:val="22"/>
+        </w:rPr>
+        <w:t>∃</w:t>
+      </w:r>
+      <w:r>
+        <w:rPr>
+          <w:sz w:val="22"/>
+        </w:rPr>
+        <w:t xml:space="preserve">b' (R(a,b')) </w:t>
+      </w:r>
+      <w:r>
+        <w:rPr>
+          <w:rFonts w:ascii="Arial" w:hAnsi="Arial" w:cs="Arial"/>
+          <w:sz w:val="22"/>
+        </w:rPr>
+        <w:t>→</w:t>
+      </w:r>
+      <w:r>
+        <w:rPr>
+          <w:sz w:val="22"/>
+        </w:rPr>
+        <w:t xml:space="preserve"> b=b')]</w:t>
+      </w:r>
+    </w:p>
+    <w:p>
+      <w:r>
+        <w:t>That is, each category item is uniquely related to just one item in each other category.</w:t>
+      </w:r>
+    </w:p>
+    <w:p>
+      <w:r>
+        <w:t>Additionally</w:t>
+      </w:r>
+      <w:r>
+        <w:t>:</w:t>
+      </w:r>
+    </w:p>
+    <w:p>
+      <w:pPr>
+        <w:rPr>
+          <w:sz w:val="22"/>
+        </w:rPr>
+      </w:pPr>
+      <w:r>
+        <w:rPr>
+          <w:sz w:val="22"/>
+        </w:rPr>
+        <w:t>[(</w:t>
+      </w:r>
+      <w:r>
+        <w:rPr>
+          <w:rFonts w:ascii="Cambria Math" w:hAnsi="Cambria Math" w:cs="Cambria Math"/>
+          <w:sz w:val="22"/>
+        </w:rPr>
+        <w:t>∃</w:t>
+      </w:r>
+      <w:r>
+        <w:rPr>
+          <w:sz w:val="22"/>
+        </w:rPr>
+        <w:t>a</w:t>
+      </w:r>
+      <w:r>
+        <w:rPr>
+          <w:sz w:val="22"/>
+        </w:rPr>
+        <w:t>,b,c</w:t>
+      </w:r>
+      <w:r>
+        <w:rPr>
+          <w:sz w:val="22"/>
+        </w:rPr>
+        <w:t xml:space="preserve"> </w:t>
+      </w:r>
+      <w:r>
+        <w:rPr>
+          <w:sz w:val="22"/>
+        </w:rPr>
+        <w:t>(</w:t>
+      </w:r>
+      <w:r>
+        <w:rPr>
+          <w:sz w:val="22"/>
+        </w:rPr>
+        <w:t xml:space="preserve">(R(a,b)) </w:t>
+      </w:r>
+      <w:r>
+        <w:rPr>
+          <w:rFonts w:ascii="Cambria Math" w:hAnsi="Cambria Math" w:cs="Cambria Math"/>
+          <w:sz w:val="22"/>
+        </w:rPr>
+        <w:t>∧</w:t>
+      </w:r>
+      <w:r>
+        <w:rPr>
+          <w:sz w:val="22"/>
+        </w:rPr>
+        <w:t xml:space="preserve"> R(b,c)) </w:t>
+      </w:r>
+      <w:r>
+        <w:rPr>
+          <w:rFonts w:ascii="Arial" w:hAnsi="Arial" w:cs="Arial"/>
+          <w:sz w:val="22"/>
+        </w:rPr>
+        <w:t>→</w:t>
+      </w:r>
+      <w:r>
+        <w:rPr>
+          <w:sz w:val="22"/>
+        </w:rPr>
+        <w:t xml:space="preserve"> R(a,c)]</w:t>
+      </w:r>
+    </w:p>
+    <w:p>
+      <w:r>
+        <w:rPr>
+          <w:sz w:val="22"/>
+        </w:rPr>
+        <w:t>T</w:t>
+      </w:r>
+      <w:r>
+        <w:t xml:space="preserve">hat is, for </w:t>
+      </w:r>
+      <w:r>
+        <w:t>each category item that is related to another, all items that the second item relate to also relate to the first</w:t>
+      </w:r>
+      <w:r>
+        <w:t>.</w:t>
+      </w:r>
+      <w:r>
+        <w:t xml:space="preserve"> The automated proving of the software-found solution would therefore entail </w:t>
+      </w:r>
+      <w:r>
+        <w:lastRenderedPageBreak/>
+        <w:t xml:space="preserve">providing these two basic rules along with a retranslation of the uncovered relations as the governing rules and then the translated, calculated solution as a theorem to be proved. Experience of creating the </w:t>
+      </w:r>
+      <w:r>
+        <w:t>Logix module to determine the solution to the problem would suggest to the author that if a problem solution can be verified from the input rules, it will be done so fairly quickly. However if a rule has not been detected at the parse-and-translate stage, then the attempt to prove the solution would not terminate at all, as it will have insufficient information to obtain a satisfactory proof. With extra time, it would have been good to see if this observation is truly paralleled in the automated prover.</w:t>
+      </w:r>
+      <w:bookmarkStart w:id="24" w:name="_GoBack"/>
       <w:bookmarkEnd w:id="24"/>
-    </w:p>
-    <w:p>
-      <w:pPr>
-        <w:pStyle w:val="ListParagraph"/>
-        <w:numPr>
-          <w:ilvl w:val="0"/>
-          <w:numId w:val="8"/>
-        </w:numPr>
-      </w:pPr>
-      <w:r>
-        <w:t>problem using Vampire</w:t>
-      </w:r>
-    </w:p>
-    <w:p>
-      <w:pPr>
-        <w:pStyle w:val="ListParagraph"/>
-        <w:numPr>
-          <w:ilvl w:val="0"/>
-          <w:numId w:val="8"/>
-        </w:numPr>
-      </w:pPr>
-      <w:r>
-        <w:t>no ideal substitute</w:t>
-      </w:r>
-    </w:p>
-    <w:p>
-      <w:pPr>
-        <w:pStyle w:val="ListParagraph"/>
-        <w:numPr>
-          <w:ilvl w:val="0"/>
-          <w:numId w:val="8"/>
-        </w:numPr>
-      </w:pPr>
-      <w:r>
-        <w:t>focus returned to parser</w:t>
-      </w:r>
-    </w:p>
-    <w:p>
-      <w:pPr>
-        <w:pStyle w:val="ListParagraph"/>
-        <w:numPr>
-          <w:ilvl w:val="0"/>
-          <w:numId w:val="8"/>
-        </w:numPr>
-      </w:pPr>
-      <w:r>
-        <w:t>statements that had been prepared nonetheless</w:t>
-      </w:r>
     </w:p>
     <w:p>
       <w:pPr>
@@ -16980,11 +17147,11 @@
         </c:dLbls>
         <c:marker val="1"/>
         <c:smooth val="0"/>
-        <c:axId val="109377792"/>
-        <c:axId val="120414208"/>
+        <c:axId val="76836224"/>
+        <c:axId val="75940992"/>
       </c:lineChart>
       <c:catAx>
-        <c:axId val="109377792"/>
+        <c:axId val="76836224"/>
         <c:scaling>
           <c:orientation val="minMax"/>
         </c:scaling>
@@ -16994,7 +17161,7 @@
         <c:majorTickMark val="out"/>
         <c:minorTickMark val="none"/>
         <c:tickLblPos val="nextTo"/>
-        <c:crossAx val="120414208"/>
+        <c:crossAx val="75940992"/>
         <c:crosses val="autoZero"/>
         <c:auto val="1"/>
         <c:lblAlgn val="ctr"/>
@@ -17002,7 +17169,7 @@
         <c:noMultiLvlLbl val="0"/>
       </c:catAx>
       <c:valAx>
-        <c:axId val="120414208"/>
+        <c:axId val="75940992"/>
         <c:scaling>
           <c:orientation val="minMax"/>
         </c:scaling>
@@ -17032,7 +17199,7 @@
         <c:majorTickMark val="out"/>
         <c:minorTickMark val="none"/>
         <c:tickLblPos val="nextTo"/>
-        <c:crossAx val="109377792"/>
+        <c:crossAx val="76836224"/>
         <c:crosses val="autoZero"/>
         <c:crossBetween val="between"/>
       </c:valAx>
@@ -17350,7 +17517,7 @@
 </file>
 
 <file path=customXml/itemProps1.xml><?xml version="1.0" encoding="utf-8"?>
-<ds:datastoreItem xmlns:ds="http://schemas.openxmlformats.org/officeDocument/2006/customXml" ds:itemID="{01566AE4-7A1A-4A4D-BE2A-4229FE61D2FB}">
+<ds:datastoreItem xmlns:ds="http://schemas.openxmlformats.org/officeDocument/2006/customXml" ds:itemID="{DB06BF56-9437-42E9-9748-7280D069B8DC}">
   <ds:schemaRefs>
     <ds:schemaRef ds:uri="http://schemas.openxmlformats.org/officeDocument/2006/bibliography"/>
   </ds:schemaRefs>

</xml_diff>

<commit_message>
Report: More Implementation and Testing
</commit_message>
<xml_diff>
--- a/Project Report.docx
+++ b/Project Report.docx
@@ -135,6 +135,8 @@
       <w:sdtPr>
         <w:rPr>
           <w:rFonts w:ascii="Segoe UI" w:eastAsiaTheme="minorHAnsi" w:hAnsi="Segoe UI" w:cs="Segoe UI"/>
+          <w:b w:val="0"/>
+          <w:bCs w:val="0"/>
           <w:color w:val="auto"/>
           <w:sz w:val="20"/>
           <w:szCs w:val="22"/>
@@ -149,8 +151,6 @@
       <w:sdtEndPr>
         <w:rPr>
           <w:rFonts w:ascii="Times New Roman" w:hAnsi="Times New Roman" w:cs="Times New Roman"/>
-          <w:b w:val="0"/>
-          <w:bCs w:val="0"/>
           <w:sz w:val="22"/>
         </w:rPr>
       </w:sdtEndPr>
@@ -200,7 +200,7 @@
               <w:lang w:eastAsia="en-GB"/>
             </w:rPr>
           </w:pPr>
-          <w:hyperlink w:anchor="_Toc366956674" w:history="1">
+          <w:hyperlink w:anchor="_Toc367008756" w:history="1">
             <w:r>
               <w:rPr>
                 <w:rStyle w:val="Hyperlink"/>
@@ -227,7 +227,7 @@
                 <w:noProof/>
                 <w:webHidden/>
               </w:rPr>
-              <w:instrText xml:space="preserve"> PAGEREF _Toc366956674 \h </w:instrText>
+              <w:instrText xml:space="preserve"> PAGEREF _Toc367008756 \h </w:instrText>
             </w:r>
             <w:r>
               <w:rPr>
@@ -271,7 +271,7 @@
               <w:lang w:eastAsia="en-GB"/>
             </w:rPr>
           </w:pPr>
-          <w:hyperlink w:anchor="_Toc366956675" w:history="1">
+          <w:hyperlink w:anchor="_Toc367008757" w:history="1">
             <w:r>
               <w:rPr>
                 <w:rStyle w:val="Hyperlink"/>
@@ -313,7 +313,7 @@
                 <w:noProof/>
                 <w:webHidden/>
               </w:rPr>
-              <w:instrText xml:space="preserve"> PAGEREF _Toc366956675 \h </w:instrText>
+              <w:instrText xml:space="preserve"> PAGEREF _Toc367008757 \h </w:instrText>
             </w:r>
             <w:r>
               <w:rPr>
@@ -357,7 +357,7 @@
               <w:lang w:eastAsia="en-GB"/>
             </w:rPr>
           </w:pPr>
-          <w:hyperlink w:anchor="_Toc366956676" w:history="1">
+          <w:hyperlink w:anchor="_Toc367008758" w:history="1">
             <w:r>
               <w:rPr>
                 <w:rStyle w:val="Hyperlink"/>
@@ -399,7 +399,7 @@
                 <w:noProof/>
                 <w:webHidden/>
               </w:rPr>
-              <w:instrText xml:space="preserve"> PAGEREF _Toc366956676 \h </w:instrText>
+              <w:instrText xml:space="preserve"> PAGEREF _Toc367008758 \h </w:instrText>
             </w:r>
             <w:r>
               <w:rPr>
@@ -442,7 +442,7 @@
               <w:lang w:eastAsia="en-GB"/>
             </w:rPr>
           </w:pPr>
-          <w:hyperlink w:anchor="_Toc366956677" w:history="1">
+          <w:hyperlink w:anchor="_Toc367008759" w:history="1">
             <w:r>
               <w:rPr>
                 <w:rStyle w:val="Hyperlink"/>
@@ -469,7 +469,7 @@
                 <w:noProof/>
                 <w:webHidden/>
               </w:rPr>
-              <w:instrText xml:space="preserve"> PAGEREF _Toc366956677 \h </w:instrText>
+              <w:instrText xml:space="preserve"> PAGEREF _Toc367008759 \h </w:instrText>
             </w:r>
             <w:r>
               <w:rPr>
@@ -512,7 +512,7 @@
               <w:lang w:eastAsia="en-GB"/>
             </w:rPr>
           </w:pPr>
-          <w:hyperlink w:anchor="_Toc366956678" w:history="1">
+          <w:hyperlink w:anchor="_Toc367008760" w:history="1">
             <w:r>
               <w:rPr>
                 <w:rStyle w:val="Hyperlink"/>
@@ -539,7 +539,7 @@
                 <w:noProof/>
                 <w:webHidden/>
               </w:rPr>
-              <w:instrText xml:space="preserve"> PAGEREF _Toc366956678 \h </w:instrText>
+              <w:instrText xml:space="preserve"> PAGEREF _Toc367008760 \h </w:instrText>
             </w:r>
             <w:r>
               <w:rPr>
@@ -582,7 +582,7 @@
               <w:lang w:eastAsia="en-GB"/>
             </w:rPr>
           </w:pPr>
-          <w:hyperlink w:anchor="_Toc366956679" w:history="1">
+          <w:hyperlink w:anchor="_Toc367008761" w:history="1">
             <w:r>
               <w:rPr>
                 <w:rStyle w:val="Hyperlink"/>
@@ -609,7 +609,7 @@
                 <w:noProof/>
                 <w:webHidden/>
               </w:rPr>
-              <w:instrText xml:space="preserve"> PAGEREF _Toc366956679 \h </w:instrText>
+              <w:instrText xml:space="preserve"> PAGEREF _Toc367008761 \h </w:instrText>
             </w:r>
             <w:r>
               <w:rPr>
@@ -653,7 +653,7 @@
               <w:lang w:eastAsia="en-GB"/>
             </w:rPr>
           </w:pPr>
-          <w:hyperlink w:anchor="_Toc366956680" w:history="1">
+          <w:hyperlink w:anchor="_Toc367008762" w:history="1">
             <w:r>
               <w:rPr>
                 <w:rStyle w:val="Hyperlink"/>
@@ -695,7 +695,7 @@
                 <w:noProof/>
                 <w:webHidden/>
               </w:rPr>
-              <w:instrText xml:space="preserve"> PAGEREF _Toc366956680 \h </w:instrText>
+              <w:instrText xml:space="preserve"> PAGEREF _Toc367008762 \h </w:instrText>
             </w:r>
             <w:r>
               <w:rPr>
@@ -739,7 +739,7 @@
               <w:lang w:eastAsia="en-GB"/>
             </w:rPr>
           </w:pPr>
-          <w:hyperlink w:anchor="_Toc366956681" w:history="1">
+          <w:hyperlink w:anchor="_Toc367008763" w:history="1">
             <w:r>
               <w:rPr>
                 <w:rStyle w:val="Hyperlink"/>
@@ -781,7 +781,7 @@
                 <w:noProof/>
                 <w:webHidden/>
               </w:rPr>
-              <w:instrText xml:space="preserve"> PAGEREF _Toc366956681 \h </w:instrText>
+              <w:instrText xml:space="preserve"> PAGEREF _Toc367008763 \h </w:instrText>
             </w:r>
             <w:r>
               <w:rPr>
@@ -824,7 +824,7 @@
               <w:lang w:eastAsia="en-GB"/>
             </w:rPr>
           </w:pPr>
-          <w:hyperlink w:anchor="_Toc366956682" w:history="1">
+          <w:hyperlink w:anchor="_Toc367008764" w:history="1">
             <w:r>
               <w:rPr>
                 <w:rStyle w:val="Hyperlink"/>
@@ -851,7 +851,7 @@
                 <w:noProof/>
                 <w:webHidden/>
               </w:rPr>
-              <w:instrText xml:space="preserve"> PAGEREF _Toc366956682 \h </w:instrText>
+              <w:instrText xml:space="preserve"> PAGEREF _Toc367008764 \h </w:instrText>
             </w:r>
             <w:r>
               <w:rPr>
@@ -895,7 +895,7 @@
               <w:lang w:eastAsia="en-GB"/>
             </w:rPr>
           </w:pPr>
-          <w:hyperlink w:anchor="_Toc366956683" w:history="1">
+          <w:hyperlink w:anchor="_Toc367008765" w:history="1">
             <w:r>
               <w:rPr>
                 <w:rStyle w:val="Hyperlink"/>
@@ -937,7 +937,7 @@
                 <w:noProof/>
                 <w:webHidden/>
               </w:rPr>
-              <w:instrText xml:space="preserve"> PAGEREF _Toc366956683 \h </w:instrText>
+              <w:instrText xml:space="preserve"> PAGEREF _Toc367008765 \h </w:instrText>
             </w:r>
             <w:r>
               <w:rPr>
@@ -980,7 +980,7 @@
               <w:lang w:eastAsia="en-GB"/>
             </w:rPr>
           </w:pPr>
-          <w:hyperlink w:anchor="_Toc366956684" w:history="1">
+          <w:hyperlink w:anchor="_Toc367008766" w:history="1">
             <w:r>
               <w:rPr>
                 <w:rStyle w:val="Hyperlink"/>
@@ -1007,7 +1007,7 @@
                 <w:noProof/>
                 <w:webHidden/>
               </w:rPr>
-              <w:instrText xml:space="preserve"> PAGEREF _Toc366956684 \h </w:instrText>
+              <w:instrText xml:space="preserve"> PAGEREF _Toc367008766 \h </w:instrText>
             </w:r>
             <w:r>
               <w:rPr>
@@ -1050,7 +1050,7 @@
               <w:lang w:eastAsia="en-GB"/>
             </w:rPr>
           </w:pPr>
-          <w:hyperlink w:anchor="_Toc366956685" w:history="1">
+          <w:hyperlink w:anchor="_Toc367008767" w:history="1">
             <w:r>
               <w:rPr>
                 <w:rStyle w:val="Hyperlink"/>
@@ -1077,7 +1077,7 @@
                 <w:noProof/>
                 <w:webHidden/>
               </w:rPr>
-              <w:instrText xml:space="preserve"> PAGEREF _Toc366956685 \h </w:instrText>
+              <w:instrText xml:space="preserve"> PAGEREF _Toc367008767 \h </w:instrText>
             </w:r>
             <w:r>
               <w:rPr>
@@ -1121,7 +1121,7 @@
               <w:lang w:eastAsia="en-GB"/>
             </w:rPr>
           </w:pPr>
-          <w:hyperlink w:anchor="_Toc366956686" w:history="1">
+          <w:hyperlink w:anchor="_Toc367008768" w:history="1">
             <w:r>
               <w:rPr>
                 <w:rStyle w:val="Hyperlink"/>
@@ -1163,7 +1163,7 @@
                 <w:noProof/>
                 <w:webHidden/>
               </w:rPr>
-              <w:instrText xml:space="preserve"> PAGEREF _Toc366956686 \h </w:instrText>
+              <w:instrText xml:space="preserve"> PAGEREF _Toc367008768 \h </w:instrText>
             </w:r>
             <w:r>
               <w:rPr>
@@ -1206,7 +1206,7 @@
               <w:lang w:eastAsia="en-GB"/>
             </w:rPr>
           </w:pPr>
-          <w:hyperlink w:anchor="_Toc366956687" w:history="1">
+          <w:hyperlink w:anchor="_Toc367008769" w:history="1">
             <w:r>
               <w:rPr>
                 <w:rStyle w:val="Hyperlink"/>
@@ -1233,7 +1233,7 @@
                 <w:noProof/>
                 <w:webHidden/>
               </w:rPr>
-              <w:instrText xml:space="preserve"> PAGEREF _Toc366956687 \h </w:instrText>
+              <w:instrText xml:space="preserve"> PAGEREF _Toc367008769 \h </w:instrText>
             </w:r>
             <w:r>
               <w:rPr>
@@ -1276,7 +1276,7 @@
               <w:lang w:eastAsia="en-GB"/>
             </w:rPr>
           </w:pPr>
-          <w:hyperlink w:anchor="_Toc366956688" w:history="1">
+          <w:hyperlink w:anchor="_Toc367008770" w:history="1">
             <w:r>
               <w:rPr>
                 <w:rStyle w:val="Hyperlink"/>
@@ -1303,7 +1303,7 @@
                 <w:noProof/>
                 <w:webHidden/>
               </w:rPr>
-              <w:instrText xml:space="preserve"> PAGEREF _Toc366956688 \h </w:instrText>
+              <w:instrText xml:space="preserve"> PAGEREF _Toc367008770 \h </w:instrText>
             </w:r>
             <w:r>
               <w:rPr>
@@ -1346,7 +1346,7 @@
               <w:lang w:eastAsia="en-GB"/>
             </w:rPr>
           </w:pPr>
-          <w:hyperlink w:anchor="_Toc366956689" w:history="1">
+          <w:hyperlink w:anchor="_Toc367008771" w:history="1">
             <w:r>
               <w:rPr>
                 <w:rStyle w:val="Hyperlink"/>
@@ -1373,7 +1373,7 @@
                 <w:noProof/>
                 <w:webHidden/>
               </w:rPr>
-              <w:instrText xml:space="preserve"> PAGEREF _Toc366956689 \h </w:instrText>
+              <w:instrText xml:space="preserve"> PAGEREF _Toc367008771 \h </w:instrText>
             </w:r>
             <w:r>
               <w:rPr>
@@ -1416,7 +1416,7 @@
               <w:lang w:eastAsia="en-GB"/>
             </w:rPr>
           </w:pPr>
-          <w:hyperlink w:anchor="_Toc366956690" w:history="1">
+          <w:hyperlink w:anchor="_Toc367008772" w:history="1">
             <w:r>
               <w:rPr>
                 <w:rStyle w:val="Hyperlink"/>
@@ -1443,7 +1443,7 @@
                 <w:noProof/>
                 <w:webHidden/>
               </w:rPr>
-              <w:instrText xml:space="preserve"> PAGEREF _Toc366956690 \h </w:instrText>
+              <w:instrText xml:space="preserve"> PAGEREF _Toc367008772 \h </w:instrText>
             </w:r>
             <w:r>
               <w:rPr>
@@ -1487,7 +1487,7 @@
               <w:lang w:eastAsia="en-GB"/>
             </w:rPr>
           </w:pPr>
-          <w:hyperlink w:anchor="_Toc366956691" w:history="1">
+          <w:hyperlink w:anchor="_Toc367008773" w:history="1">
             <w:r>
               <w:rPr>
                 <w:rStyle w:val="Hyperlink"/>
@@ -1529,7 +1529,7 @@
                 <w:noProof/>
                 <w:webHidden/>
               </w:rPr>
-              <w:instrText xml:space="preserve"> PAGEREF _Toc366956691 \h </w:instrText>
+              <w:instrText xml:space="preserve"> PAGEREF _Toc367008773 \h </w:instrText>
             </w:r>
             <w:r>
               <w:rPr>
@@ -1572,7 +1572,7 @@
               <w:lang w:eastAsia="en-GB"/>
             </w:rPr>
           </w:pPr>
-          <w:hyperlink w:anchor="_Toc366956692" w:history="1">
+          <w:hyperlink w:anchor="_Toc367008774" w:history="1">
             <w:r>
               <w:rPr>
                 <w:rStyle w:val="Hyperlink"/>
@@ -1599,7 +1599,7 @@
                 <w:noProof/>
                 <w:webHidden/>
               </w:rPr>
-              <w:instrText xml:space="preserve"> PAGEREF _Toc366956692 \h </w:instrText>
+              <w:instrText xml:space="preserve"> PAGEREF _Toc367008774 \h </w:instrText>
             </w:r>
             <w:r>
               <w:rPr>
@@ -1643,7 +1643,7 @@
               <w:lang w:eastAsia="en-GB"/>
             </w:rPr>
           </w:pPr>
-          <w:hyperlink w:anchor="_Toc366956693" w:history="1">
+          <w:hyperlink w:anchor="_Toc367008775" w:history="1">
             <w:r>
               <w:rPr>
                 <w:rStyle w:val="Hyperlink"/>
@@ -1685,7 +1685,7 @@
                 <w:noProof/>
                 <w:webHidden/>
               </w:rPr>
-              <w:instrText xml:space="preserve"> PAGEREF _Toc366956693 \h </w:instrText>
+              <w:instrText xml:space="preserve"> PAGEREF _Toc367008775 \h </w:instrText>
             </w:r>
             <w:r>
               <w:rPr>
@@ -1729,7 +1729,7 @@
               <w:lang w:eastAsia="en-GB"/>
             </w:rPr>
           </w:pPr>
-          <w:hyperlink w:anchor="_Toc366956694" w:history="1">
+          <w:hyperlink w:anchor="_Toc367008776" w:history="1">
             <w:r>
               <w:rPr>
                 <w:rStyle w:val="Hyperlink"/>
@@ -1771,7 +1771,7 @@
                 <w:noProof/>
                 <w:webHidden/>
               </w:rPr>
-              <w:instrText xml:space="preserve"> PAGEREF _Toc366956694 \h </w:instrText>
+              <w:instrText xml:space="preserve"> PAGEREF _Toc367008776 \h </w:instrText>
             </w:r>
             <w:r>
               <w:rPr>
@@ -1814,7 +1814,7 @@
               <w:lang w:eastAsia="en-GB"/>
             </w:rPr>
           </w:pPr>
-          <w:hyperlink w:anchor="_Toc366956695" w:history="1">
+          <w:hyperlink w:anchor="_Toc367008777" w:history="1">
             <w:r>
               <w:rPr>
                 <w:rStyle w:val="Hyperlink"/>
@@ -1841,7 +1841,7 @@
                 <w:noProof/>
                 <w:webHidden/>
               </w:rPr>
-              <w:instrText xml:space="preserve"> PAGEREF _Toc366956695 \h </w:instrText>
+              <w:instrText xml:space="preserve"> PAGEREF _Toc367008777 \h </w:instrText>
             </w:r>
             <w:r>
               <w:rPr>
@@ -1861,7 +1861,7 @@
                 <w:noProof/>
                 <w:webHidden/>
               </w:rPr>
-              <w:t>17</w:t>
+              <w:t>16</w:t>
             </w:r>
             <w:r>
               <w:rPr>
@@ -1885,7 +1885,7 @@
               <w:lang w:eastAsia="en-GB"/>
             </w:rPr>
           </w:pPr>
-          <w:hyperlink w:anchor="_Toc366956696" w:history="1">
+          <w:hyperlink w:anchor="_Toc367008778" w:history="1">
             <w:r>
               <w:rPr>
                 <w:rStyle w:val="Hyperlink"/>
@@ -1927,7 +1927,7 @@
                 <w:noProof/>
                 <w:webHidden/>
               </w:rPr>
-              <w:instrText xml:space="preserve"> PAGEREF _Toc366956696 \h </w:instrText>
+              <w:instrText xml:space="preserve"> PAGEREF _Toc367008778 \h </w:instrText>
             </w:r>
             <w:r>
               <w:rPr>
@@ -1947,7 +1947,7 @@
                 <w:noProof/>
                 <w:webHidden/>
               </w:rPr>
-              <w:t>17</w:t>
+              <w:t>16</w:t>
             </w:r>
             <w:r>
               <w:rPr>
@@ -1971,7 +1971,7 @@
               <w:lang w:eastAsia="en-GB"/>
             </w:rPr>
           </w:pPr>
-          <w:hyperlink w:anchor="_Toc366956697" w:history="1">
+          <w:hyperlink w:anchor="_Toc367008779" w:history="1">
             <w:r>
               <w:rPr>
                 <w:rStyle w:val="Hyperlink"/>
@@ -2013,7 +2013,7 @@
                 <w:noProof/>
                 <w:webHidden/>
               </w:rPr>
-              <w:instrText xml:space="preserve"> PAGEREF _Toc366956697 \h </w:instrText>
+              <w:instrText xml:space="preserve"> PAGEREF _Toc367008779 \h </w:instrText>
             </w:r>
             <w:r>
               <w:rPr>
@@ -2057,7 +2057,7 @@
               <w:lang w:eastAsia="en-GB"/>
             </w:rPr>
           </w:pPr>
-          <w:hyperlink w:anchor="_Toc366956698" w:history="1">
+          <w:hyperlink w:anchor="_Toc367008780" w:history="1">
             <w:r>
               <w:rPr>
                 <w:rStyle w:val="Hyperlink"/>
@@ -2099,7 +2099,7 @@
                 <w:noProof/>
                 <w:webHidden/>
               </w:rPr>
-              <w:instrText xml:space="preserve"> PAGEREF _Toc366956698 \h </w:instrText>
+              <w:instrText xml:space="preserve"> PAGEREF _Toc367008780 \h </w:instrText>
             </w:r>
             <w:r>
               <w:rPr>
@@ -2119,7 +2119,7 @@
                 <w:noProof/>
                 <w:webHidden/>
               </w:rPr>
-              <w:t>18</w:t>
+              <w:t>17</w:t>
             </w:r>
             <w:r>
               <w:rPr>
@@ -2142,7 +2142,7 @@
               <w:lang w:eastAsia="en-GB"/>
             </w:rPr>
           </w:pPr>
-          <w:hyperlink w:anchor="_Toc366956699" w:history="1">
+          <w:hyperlink w:anchor="_Toc367008781" w:history="1">
             <w:r>
               <w:rPr>
                 <w:rStyle w:val="Hyperlink"/>
@@ -2169,7 +2169,7 @@
                 <w:noProof/>
                 <w:webHidden/>
               </w:rPr>
-              <w:instrText xml:space="preserve"> PAGEREF _Toc366956699 \h </w:instrText>
+              <w:instrText xml:space="preserve"> PAGEREF _Toc367008781 \h </w:instrText>
             </w:r>
             <w:r>
               <w:rPr>
@@ -2189,7 +2189,7 @@
                 <w:noProof/>
                 <w:webHidden/>
               </w:rPr>
-              <w:t>19</w:t>
+              <w:t>18</w:t>
             </w:r>
             <w:r>
               <w:rPr>
@@ -2213,7 +2213,7 @@
               <w:lang w:eastAsia="en-GB"/>
             </w:rPr>
           </w:pPr>
-          <w:hyperlink w:anchor="_Toc366956700" w:history="1">
+          <w:hyperlink w:anchor="_Toc367008782" w:history="1">
             <w:r>
               <w:rPr>
                 <w:rStyle w:val="Hyperlink"/>
@@ -2255,7 +2255,7 @@
                 <w:noProof/>
                 <w:webHidden/>
               </w:rPr>
-              <w:instrText xml:space="preserve"> PAGEREF _Toc366956700 \h </w:instrText>
+              <w:instrText xml:space="preserve"> PAGEREF _Toc367008782 \h </w:instrText>
             </w:r>
             <w:r>
               <w:rPr>
@@ -2299,7 +2299,7 @@
               <w:lang w:eastAsia="en-GB"/>
             </w:rPr>
           </w:pPr>
-          <w:hyperlink w:anchor="_Toc366956701" w:history="1">
+          <w:hyperlink w:anchor="_Toc367008783" w:history="1">
             <w:r>
               <w:rPr>
                 <w:rStyle w:val="Hyperlink"/>
@@ -2341,7 +2341,7 @@
                 <w:noProof/>
                 <w:webHidden/>
               </w:rPr>
-              <w:instrText xml:space="preserve"> PAGEREF _Toc366956701 \h </w:instrText>
+              <w:instrText xml:space="preserve"> PAGEREF _Toc367008783 \h </w:instrText>
             </w:r>
             <w:r>
               <w:rPr>
@@ -2385,7 +2385,7 @@
               <w:lang w:eastAsia="en-GB"/>
             </w:rPr>
           </w:pPr>
-          <w:hyperlink w:anchor="_Toc366956702" w:history="1">
+          <w:hyperlink w:anchor="_Toc367008784" w:history="1">
             <w:r>
               <w:rPr>
                 <w:rStyle w:val="Hyperlink"/>
@@ -2427,7 +2427,7 @@
                 <w:noProof/>
                 <w:webHidden/>
               </w:rPr>
-              <w:instrText xml:space="preserve"> PAGEREF _Toc366956702 \h </w:instrText>
+              <w:instrText xml:space="preserve"> PAGEREF _Toc367008784 \h </w:instrText>
             </w:r>
             <w:r>
               <w:rPr>
@@ -2448,6 +2448,92 @@
                 <w:webHidden/>
               </w:rPr>
               <w:t>19</w:t>
+            </w:r>
+            <w:r>
+              <w:rPr>
+                <w:noProof/>
+                <w:webHidden/>
+              </w:rPr>
+              <w:fldChar w:fldCharType="end"/>
+            </w:r>
+          </w:hyperlink>
+        </w:p>
+        <w:p>
+          <w:pPr>
+            <w:pStyle w:val="TOC1"/>
+            <w:tabs>
+              <w:tab w:val="left" w:pos="400"/>
+              <w:tab w:val="right" w:leader="dot" w:pos="9016"/>
+            </w:tabs>
+            <w:rPr>
+              <w:rFonts w:asciiTheme="minorHAnsi" w:eastAsiaTheme="minorEastAsia" w:hAnsiTheme="minorHAnsi" w:cstheme="minorBidi"/>
+              <w:noProof/>
+              <w:lang w:eastAsia="en-GB"/>
+            </w:rPr>
+          </w:pPr>
+          <w:hyperlink w:anchor="_Toc367008785" w:history="1">
+            <w:r>
+              <w:rPr>
+                <w:rStyle w:val="Hyperlink"/>
+                <w:noProof/>
+              </w:rPr>
+              <w:t>9.</w:t>
+            </w:r>
+            <w:r>
+              <w:rPr>
+                <w:rFonts w:asciiTheme="minorHAnsi" w:eastAsiaTheme="minorEastAsia" w:hAnsiTheme="minorHAnsi" w:cstheme="minorBidi"/>
+                <w:noProof/>
+                <w:lang w:eastAsia="en-GB"/>
+              </w:rPr>
+              <w:tab/>
+            </w:r>
+            <w:r>
+              <w:rPr>
+                <w:rStyle w:val="Hyperlink"/>
+                <w:noProof/>
+              </w:rPr>
+              <w:t>Bibliography</w:t>
+            </w:r>
+            <w:r>
+              <w:rPr>
+                <w:noProof/>
+                <w:webHidden/>
+              </w:rPr>
+              <w:tab/>
+            </w:r>
+            <w:r>
+              <w:rPr>
+                <w:noProof/>
+                <w:webHidden/>
+              </w:rPr>
+              <w:fldChar w:fldCharType="begin"/>
+            </w:r>
+            <w:r>
+              <w:rPr>
+                <w:noProof/>
+                <w:webHidden/>
+              </w:rPr>
+              <w:instrText xml:space="preserve"> PAGEREF _Toc367008785 \h </w:instrText>
+            </w:r>
+            <w:r>
+              <w:rPr>
+                <w:noProof/>
+                <w:webHidden/>
+              </w:rPr>
+            </w:r>
+            <w:r>
+              <w:rPr>
+                <w:noProof/>
+                <w:webHidden/>
+              </w:rPr>
+              <w:fldChar w:fldCharType="separate"/>
+            </w:r>
+            <w:r>
+              <w:rPr>
+                <w:noProof/>
+                <w:webHidden/>
+              </w:rPr>
+              <w:t>20</w:t>
             </w:r>
             <w:r>
               <w:rPr>
@@ -2480,7 +2566,7 @@
       </w:pPr>
       <w:bookmarkStart w:id="0" w:name="_Toc366342095"/>
       <w:bookmarkStart w:id="1" w:name="_Toc366948570"/>
-      <w:bookmarkStart w:id="2" w:name="_Toc366956674"/>
+      <w:bookmarkStart w:id="2" w:name="_Toc367008756"/>
       <w:r>
         <w:lastRenderedPageBreak/>
         <w:t>Abstract</w:t>
@@ -2538,7 +2624,7 @@
           <w:numId w:val="2"/>
         </w:numPr>
       </w:pPr>
-      <w:bookmarkStart w:id="3" w:name="_Toc366956675"/>
+      <w:bookmarkStart w:id="3" w:name="_Toc367008757"/>
       <w:r>
         <w:lastRenderedPageBreak/>
         <w:t>Introduction</w:t>
@@ -2588,7 +2674,7 @@
           <w:numId w:val="2"/>
         </w:numPr>
       </w:pPr>
-      <w:bookmarkStart w:id="4" w:name="_Toc366956676"/>
+      <w:bookmarkStart w:id="4" w:name="_Toc367008758"/>
       <w:r>
         <w:lastRenderedPageBreak/>
         <w:t>Background to the Specialist Task</w:t>
@@ -2599,7 +2685,7 @@
       <w:pPr>
         <w:pStyle w:val="Heading2"/>
       </w:pPr>
-      <w:bookmarkStart w:id="5" w:name="_Toc366956677"/>
+      <w:bookmarkStart w:id="5" w:name="_Toc367008759"/>
       <w:r>
         <w:t>Task Suitability</w:t>
       </w:r>
@@ -2614,7 +2700,7 @@
       <w:pPr>
         <w:pStyle w:val="Heading2"/>
       </w:pPr>
-      <w:bookmarkStart w:id="6" w:name="_Toc366956678"/>
+      <w:bookmarkStart w:id="6" w:name="_Toc367008760"/>
       <w:r>
         <w:t>Logic</w:t>
       </w:r>
@@ -2992,7 +3078,7 @@
       <w:pPr>
         <w:pStyle w:val="Heading2"/>
       </w:pPr>
-      <w:bookmarkStart w:id="7" w:name="_Toc366956679"/>
+      <w:bookmarkStart w:id="7" w:name="_Toc367008761"/>
       <w:r>
         <w:t>Human Solving Methods</w:t>
       </w:r>
@@ -3666,7 +3752,7 @@
       <w:pPr>
         <w:pStyle w:val="Heading3"/>
       </w:pPr>
-      <w:bookmarkStart w:id="8" w:name="_Toc366956680"/>
+      <w:bookmarkStart w:id="8" w:name="_Toc367008762"/>
       <w:r>
         <w:t>Example Problem</w:t>
       </w:r>
@@ -4599,7 +4685,7 @@
       <w:pPr>
         <w:pStyle w:val="Heading3"/>
       </w:pPr>
-      <w:bookmarkStart w:id="9" w:name="_Toc366956681"/>
+      <w:bookmarkStart w:id="9" w:name="_Toc367008763"/>
       <w:r>
         <w:t>Using the Grid</w:t>
       </w:r>
@@ -8415,7 +8501,7 @@
       <w:pPr>
         <w:pStyle w:val="Heading2"/>
       </w:pPr>
-      <w:bookmarkStart w:id="10" w:name="_Toc366956682"/>
+      <w:bookmarkStart w:id="10" w:name="_Toc367008764"/>
       <w:r>
         <w:t>Linguistic Element</w:t>
       </w:r>
@@ -8483,7 +8569,7 @@
           <w:numId w:val="2"/>
         </w:numPr>
       </w:pPr>
-      <w:bookmarkStart w:id="11" w:name="_Toc366956683"/>
+      <w:bookmarkStart w:id="11" w:name="_Toc367008765"/>
       <w:r>
         <w:t>Project Preparation</w:t>
       </w:r>
@@ -8493,7 +8579,7 @@
       <w:pPr>
         <w:pStyle w:val="Heading2"/>
       </w:pPr>
-      <w:bookmarkStart w:id="12" w:name="_Toc366956684"/>
+      <w:bookmarkStart w:id="12" w:name="_Toc367008766"/>
       <w:r>
         <w:t>Program Requirements</w:t>
       </w:r>
@@ -8596,10 +8682,19 @@
         <w:t xml:space="preserve">Additionally, if time allowed, </w:t>
       </w:r>
       <w:r>
-        <w:t>a couple of</w:t>
-      </w:r>
-      <w:r>
-        <w:t xml:space="preserve"> extension items were planned:</w:t>
+        <w:t xml:space="preserve">a </w:t>
+      </w:r>
+      <w:r>
+        <w:t xml:space="preserve">few </w:t>
+      </w:r>
+      <w:r>
+        <w:t xml:space="preserve">extension items were </w:t>
+      </w:r>
+      <w:r>
+        <w:t>identified</w:t>
+      </w:r>
+      <w:r>
+        <w:t>:</w:t>
       </w:r>
     </w:p>
     <w:p>
@@ -8631,9 +8726,30 @@
     </w:p>
     <w:p>
       <w:pPr>
+        <w:pStyle w:val="ListParagraph"/>
+        <w:numPr>
+          <w:ilvl w:val="0"/>
+          <w:numId w:val="4"/>
+        </w:numPr>
+      </w:pPr>
+      <w:r>
+        <w:t xml:space="preserve">Switch the detection of </w:t>
+      </w:r>
+      <w:r>
+        <w:t xml:space="preserve">category </w:t>
+      </w:r>
+      <w:r>
+        <w:t xml:space="preserve">keywords from source-provided to automated based on the inclusion in the clues of </w:t>
+      </w:r>
+      <w:r>
+        <w:t>a static list of “buzz words”.</w:t>
+      </w:r>
+    </w:p>
+    <w:p>
+      <w:pPr>
         <w:pStyle w:val="Heading2"/>
       </w:pPr>
-      <w:bookmarkStart w:id="13" w:name="_Toc366956685"/>
+      <w:bookmarkStart w:id="13" w:name="_Toc367008767"/>
       <w:r>
         <w:t xml:space="preserve">Project </w:t>
       </w:r>
@@ -8783,6 +8899,7 @@
           </w:tcPr>
           <w:p>
             <w:r>
+              <w:lastRenderedPageBreak/>
               <w:t>Jun 3 – Jun 17</w:t>
             </w:r>
           </w:p>
@@ -8805,7 +8922,6 @@
           </w:tcPr>
           <w:p>
             <w:r>
-              <w:lastRenderedPageBreak/>
               <w:t>Jun 17 – Jun 24</w:t>
             </w:r>
           </w:p>
@@ -8911,6 +9027,28 @@
           <w:p>
             <w:r>
               <w:t>Transform clues to FOL statements for FO prover.</w:t>
+            </w:r>
+          </w:p>
+        </w:tc>
+      </w:tr>
+      <w:tr>
+        <w:tc>
+          <w:tcPr>
+            <w:tcW w:w="1843" w:type="dxa"/>
+          </w:tcPr>
+          <w:p>
+            <w:r>
+              <w:t>Aug 19 – Aug 31</w:t>
+            </w:r>
+          </w:p>
+        </w:tc>
+        <w:tc>
+          <w:tcPr>
+            <w:tcW w:w="6946" w:type="dxa"/>
+          </w:tcPr>
+          <w:p>
+            <w:r>
+              <w:t>Other Extension Tasks</w:t>
             </w:r>
           </w:p>
         </w:tc>
@@ -8925,7 +9063,7 @@
           <w:numId w:val="2"/>
         </w:numPr>
       </w:pPr>
-      <w:bookmarkStart w:id="14" w:name="_Toc366956686"/>
+      <w:bookmarkStart w:id="14" w:name="_Toc367008768"/>
       <w:r>
         <w:t>Design Considerations</w:t>
       </w:r>
@@ -8935,7 +9073,7 @@
       <w:pPr>
         <w:pStyle w:val="Heading2"/>
       </w:pPr>
-      <w:bookmarkStart w:id="15" w:name="_Toc366956687"/>
+      <w:bookmarkStart w:id="15" w:name="_Toc367008769"/>
       <w:r>
         <w:t>Development Environment</w:t>
       </w:r>
@@ -8977,7 +9115,7 @@
       <w:pPr>
         <w:pStyle w:val="Heading2"/>
       </w:pPr>
-      <w:bookmarkStart w:id="16" w:name="_Toc366956688"/>
+      <w:bookmarkStart w:id="16" w:name="_Toc367008770"/>
       <w:r>
         <w:t>Puzzle Input Format</w:t>
       </w:r>
@@ -9004,7 +9142,7 @@
           <w:lang w:eastAsia="en-GB"/>
         </w:rPr>
         <w:drawing>
-          <wp:inline distT="0" distB="0" distL="0" distR="0" wp14:anchorId="4198B46B" wp14:editId="1A4E48E3">
+          <wp:inline distT="0" distB="0" distL="0" distR="0" wp14:anchorId="65B323A0" wp14:editId="246AA3D8">
             <wp:extent cx="2112579" cy="3371137"/>
             <wp:effectExtent l="0" t="0" r="2540" b="1270"/>
             <wp:docPr id="21" name="Picture 21"/>
@@ -9048,12 +9186,12 @@
     </w:p>
     <w:p>
       <w:r>
+        <w:lastRenderedPageBreak/>
         <w:t xml:space="preserve">The XML document containing the puzzles, once transcribed, was tested against the DTD using an online XML validator. This helped to identify a few transcription errors that may have caused difficulties. </w:t>
       </w:r>
     </w:p>
     <w:p>
       <w:r>
-        <w:lastRenderedPageBreak/>
         <w:t xml:space="preserve">The names for individual elements of the XML document were chosen based upon the visual representation of the problems in the original sources, which were two editions of the Logic Problems magazine. The </w:t>
       </w:r>
       <w:r>
@@ -9091,7 +9229,7 @@
       <w:pPr>
         <w:pStyle w:val="Heading2"/>
       </w:pPr>
-      <w:bookmarkStart w:id="17" w:name="_Toc366956689"/>
+      <w:bookmarkStart w:id="17" w:name="_Toc367008771"/>
       <w:r>
         <w:t>Program Structure</w:t>
       </w:r>
@@ -9132,7 +9270,7 @@
         <mc:AlternateContent>
           <mc:Choice Requires="wpg">
             <w:drawing>
-              <wp:inline distT="0" distB="0" distL="0" distR="0" wp14:anchorId="484EE20A" wp14:editId="15426E9B">
+              <wp:inline distT="0" distB="0" distL="0" distR="0" wp14:anchorId="2A1C4C78" wp14:editId="1AAE5783">
                 <wp:extent cx="4709795" cy="3199765"/>
                 <wp:effectExtent l="57150" t="19050" r="71755" b="95885"/>
                 <wp:docPr id="18" name="Group 18"/>
@@ -9887,7 +10025,7 @@
       <w:pPr>
         <w:pStyle w:val="Heading2"/>
       </w:pPr>
-      <w:bookmarkStart w:id="18" w:name="_Toc366956690"/>
+      <w:bookmarkStart w:id="18" w:name="_Toc367008772"/>
       <w:r>
         <w:t>Relation Representation</w:t>
       </w:r>
@@ -9895,13 +10033,31 @@
     </w:p>
     <w:p>
       <w:r>
-        <w:t xml:space="preserve">A rather simplistic method of representing relations was used, as featured in the project proposal. </w:t>
+        <w:t xml:space="preserve">A rather simplistic method of representing relations was used, </w:t>
+      </w:r>
+      <w:r>
+        <w:t>similar but not identical to that suggested in</w:t>
+      </w:r>
+      <w:r>
+        <w:t xml:space="preserve"> the project proposal. </w:t>
       </w:r>
       <w:r>
         <w:t>If</w:t>
       </w:r>
       <w:r>
-        <w:t xml:space="preserve"> the first item in the first category was identified as being related to the first item in the second category, for example, the resulting relation would be “A1=B1”. If they were identified as not being related “A1!=B1” would represent this. A comparative relation, i.e. one category item’s corresponding item in another category is expressed as being more/less than another item’s, would be represented as “A1(B)&gt;C1(B)”. If the exact difference between the two items is known, this would be shown in the form “A1(B)-C1(B)=2”. Later, when considering the possibility of semantic categorisation, the rule format “A1(B)={male}” was added.</w:t>
+        <w:t xml:space="preserve"> the first item in the first category was identified as being related to the first item in the second category, for example, the resulting relation would be “A1=B1”. If they were identified as not being related “A1!=B1” would represent this. A comparative relation, i.e. one category item’s corresponding item in another category is expressed as being more/less than another item’s,</w:t>
+      </w:r>
+      <w:r>
+        <w:t xml:space="preserve"> would be represented as “A1(B)</w:t>
+      </w:r>
+      <w:r>
+        <w:rPr>
+          <w:rFonts w:ascii="Arial" w:hAnsi="Arial" w:cs="Arial"/>
+        </w:rPr>
+        <w:t>&gt;</w:t>
+      </w:r>
+      <w:r>
+        <w:t>C1(B)”. If the exact difference between the two items is known, this would be shown in the form “A1(B)-C1(B)=2”. Later, when considering the possibility of semantic categorisation, the rule format “A1(B)={male}” was added.</w:t>
       </w:r>
       <w:r>
         <w:t xml:space="preserve"> A representation for conditional statements was also chosen, even though the chosen puzzle source does not feature these types of clues, for the sake of completeness. An example could be “</w:t>
@@ -9931,7 +10087,13 @@
         <w:t>C</w:t>
       </w:r>
       <w:r>
-        <w:t>)&gt;</w:t>
+        <w:t>)</w:t>
+      </w:r>
+      <w:r>
+        <w:rPr>
+          <w:rFonts w:ascii="Arial" w:hAnsi="Arial" w:cs="Arial"/>
+        </w:rPr>
+        <w:t>&gt;</w:t>
       </w:r>
       <w:r>
         <w:t>B</w:t>
@@ -9955,7 +10117,13 @@
         <w:t>C</w:t>
       </w:r>
       <w:r>
-        <w:t>)&gt;</w:t>
+        <w:t>)</w:t>
+      </w:r>
+      <w:r>
+        <w:rPr>
+          <w:rFonts w:ascii="Arial" w:hAnsi="Arial" w:cs="Arial"/>
+        </w:rPr>
+        <w:t>&gt;</w:t>
       </w:r>
       <w:r>
         <w:t>B</w:t>
@@ -9970,18 +10138,14 @@
         <w:t>)</w:t>
       </w:r>
       <w:r>
-        <w:t>”, arising from “Mr Jones</w:t>
+        <w:t xml:space="preserve">”, </w:t>
+      </w:r>
+      <w:r>
+        <w:lastRenderedPageBreak/>
+        <w:t>arising from “Mr Jones</w:t>
       </w:r>
       <w:r>
         <w:t xml:space="preserve"> bought a tree the day after the other tree was bought” where there are two items in category B that are types of trees.</w:t>
-      </w:r>
-    </w:p>
-    <w:p>
-      <w:pPr>
-        <w:jc w:val="left"/>
-      </w:pPr>
-      <w:r>
-        <w:br w:type="page"/>
       </w:r>
     </w:p>
     <w:p>
@@ -9992,9 +10156,8 @@
           <w:numId w:val="2"/>
         </w:numPr>
       </w:pPr>
-      <w:bookmarkStart w:id="19" w:name="_Toc366956691"/>
-      <w:r>
-        <w:lastRenderedPageBreak/>
+      <w:bookmarkStart w:id="19" w:name="_Toc367008773"/>
+      <w:r>
         <w:t>Implementation</w:t>
       </w:r>
       <w:bookmarkEnd w:id="19"/>
@@ -10007,7 +10170,7 @@
           <w:sz w:val="22"/>
         </w:rPr>
       </w:pPr>
-      <w:bookmarkStart w:id="20" w:name="_Toc366956692"/>
+      <w:bookmarkStart w:id="20" w:name="_Toc367008774"/>
       <w:r>
         <w:t>Stage One – Logix</w:t>
       </w:r>
@@ -10084,7 +10247,7 @@
       <w:pPr>
         <w:pStyle w:val="Heading3"/>
       </w:pPr>
-      <w:bookmarkStart w:id="21" w:name="_Toc366956693"/>
+      <w:bookmarkStart w:id="21" w:name="_Toc367008775"/>
       <w:r>
         <w:t>Classes</w:t>
       </w:r>
@@ -10540,7 +10703,7 @@
         </w:rPr>
         <w:lastRenderedPageBreak/>
         <w:drawing>
-          <wp:inline distT="0" distB="0" distL="0" distR="0" wp14:anchorId="3099E309" wp14:editId="1AA7A8FD">
+          <wp:inline distT="0" distB="0" distL="0" distR="0" wp14:anchorId="2D5FEDBF" wp14:editId="543071DB">
             <wp:extent cx="5061600" cy="3754800"/>
             <wp:effectExtent l="0" t="0" r="5715" b="0"/>
             <wp:docPr id="19" name="Picture 19"/>
@@ -10806,6 +10969,18 @@
       <w:r>
         <w:t xml:space="preserve"> a collection of relations generated by considering the input relation, just the input relation itself, if nothing can be discovered within this category, or an empty collection if the category has used the input relation in the only place it should be used (i.e. for a direct relation featuring the subject category). </w:t>
       </w:r>
+      <w:r>
+        <w:t xml:space="preserve">The function is included in the full listing of the </w:t>
+      </w:r>
+      <w:r>
+        <w:rPr>
+          <w:rStyle w:val="CodeChar"/>
+        </w:rPr>
+        <w:t>Category</w:t>
+      </w:r>
+      <w:r>
+        <w:t xml:space="preserve"> class as Appendix B4.</w:t>
+      </w:r>
     </w:p>
     <w:p>
       <w:pPr>
@@ -10944,7 +11119,7 @@
           <w:lang w:eastAsia="en-GB"/>
         </w:rPr>
         <w:drawing>
-          <wp:inline distT="0" distB="0" distL="0" distR="0" wp14:anchorId="2D0AA7C9" wp14:editId="0CD39480">
+          <wp:inline distT="0" distB="0" distL="0" distR="0" wp14:anchorId="618CC49C" wp14:editId="705F7DA5">
             <wp:extent cx="4453200" cy="4032000"/>
             <wp:effectExtent l="0" t="0" r="5080" b="6985"/>
             <wp:docPr id="23" name="Picture 23"/>
@@ -11177,11 +11352,12 @@
       <w:r>
         <w:rPr>
           <w:noProof/>
+          <w:lang w:eastAsia="en-GB"/>
         </w:rPr>
         <mc:AlternateContent>
           <mc:Choice Requires="wps">
             <w:drawing>
-              <wp:anchor distT="0" distB="0" distL="114300" distR="114300" simplePos="0" relativeHeight="251669504" behindDoc="0" locked="0" layoutInCell="1" allowOverlap="1" wp14:anchorId="0659FE87" wp14:editId="45863365">
+              <wp:anchor distT="0" distB="0" distL="114300" distR="114300" simplePos="0" relativeHeight="251669504" behindDoc="0" locked="0" layoutInCell="1" allowOverlap="1" wp14:anchorId="1A640F24" wp14:editId="0BA596A6">
                 <wp:simplePos x="0" y="0"/>
                 <wp:positionH relativeFrom="column">
                   <wp:posOffset>386080</wp:posOffset>
@@ -11410,11 +11586,12 @@
       <w:r>
         <w:rPr>
           <w:noProof/>
+          <w:lang w:eastAsia="en-GB"/>
         </w:rPr>
         <mc:AlternateContent>
           <mc:Choice Requires="wps">
             <w:drawing>
-              <wp:anchor distT="0" distB="0" distL="114300" distR="114300" simplePos="0" relativeHeight="251661312" behindDoc="0" locked="0" layoutInCell="1" allowOverlap="1" wp14:anchorId="78D9EAC0" wp14:editId="5B0FBD9C">
+              <wp:anchor distT="0" distB="0" distL="114300" distR="114300" simplePos="0" relativeHeight="251661312" behindDoc="0" locked="0" layoutInCell="1" allowOverlap="1" wp14:anchorId="6A91051E" wp14:editId="587E2D2F">
                 <wp:simplePos x="0" y="0"/>
                 <wp:positionH relativeFrom="column">
                   <wp:posOffset>390525</wp:posOffset>
@@ -11663,7 +11840,7 @@
         <mc:AlternateContent>
           <mc:Choice Requires="wps">
             <w:drawing>
-              <wp:anchor distT="0" distB="0" distL="114300" distR="114300" simplePos="0" relativeHeight="251663360" behindDoc="0" locked="0" layoutInCell="1" allowOverlap="1" wp14:anchorId="6A21DC84" wp14:editId="3015980F">
+              <wp:anchor distT="0" distB="0" distL="114300" distR="114300" simplePos="0" relativeHeight="251663360" behindDoc="0" locked="0" layoutInCell="1" allowOverlap="1" wp14:anchorId="7B984361" wp14:editId="1B5DE23E">
                 <wp:simplePos x="0" y="0"/>
                 <wp:positionH relativeFrom="column">
                   <wp:posOffset>388249</wp:posOffset>
@@ -11836,7 +12013,10 @@
         <w:t xml:space="preserve"> is </w:t>
       </w:r>
       <w:r>
-        <w:t>included as Appendix B1</w:t>
+        <w:t>included as Appendix B</w:t>
+      </w:r>
+      <w:r>
+        <w:t>2</w:t>
       </w:r>
       <w:r>
         <w:t>.</w:t>
@@ -11851,7 +12031,7 @@
       <w:pPr>
         <w:pStyle w:val="Heading3"/>
       </w:pPr>
-      <w:bookmarkStart w:id="22" w:name="_Toc366956694"/>
+      <w:bookmarkStart w:id="22" w:name="_Toc367008776"/>
       <w:r>
         <w:t>The Solving Algorithm</w:t>
       </w:r>
@@ -11918,7 +12098,7 @@
         </w:rPr>
         <w:lastRenderedPageBreak/>
         <w:drawing>
-          <wp:inline distT="0" distB="0" distL="0" distR="0" wp14:anchorId="40C3F3BB" wp14:editId="386A3562">
+          <wp:inline distT="0" distB="0" distL="0" distR="0" wp14:anchorId="7BBD1DB1" wp14:editId="2128FFD8">
             <wp:extent cx="5731510" cy="3189501"/>
             <wp:effectExtent l="0" t="0" r="2540" b="0"/>
             <wp:docPr id="20" name="Picture 20"/>
@@ -12175,7 +12355,7 @@
         </w:rPr>
         <w:lastRenderedPageBreak/>
         <w:drawing>
-          <wp:inline distT="0" distB="0" distL="0" distR="0" wp14:anchorId="5D8ED262" wp14:editId="4B29D504">
+          <wp:inline distT="0" distB="0" distL="0" distR="0" wp14:anchorId="3CEBD491" wp14:editId="3E468303">
             <wp:extent cx="4572000" cy="2456121"/>
             <wp:effectExtent l="0" t="0" r="19050" b="20955"/>
             <wp:docPr id="22" name="Chart 22"/>
@@ -12234,7 +12414,7 @@
       <w:pPr>
         <w:pStyle w:val="Heading2"/>
       </w:pPr>
-      <w:bookmarkStart w:id="23" w:name="_Toc366956695"/>
+      <w:bookmarkStart w:id="23" w:name="_Toc367008777"/>
       <w:r>
         <w:t>Stage Two – Parser</w:t>
       </w:r>
@@ -12297,7 +12477,7 @@
       <w:pPr>
         <w:pStyle w:val="Heading3"/>
       </w:pPr>
-      <w:bookmarkStart w:id="24" w:name="_Toc366956696"/>
+      <w:bookmarkStart w:id="24" w:name="_Toc367008778"/>
       <w:r>
         <w:t>Structure</w:t>
       </w:r>
@@ -12422,7 +12602,7 @@
       <w:pPr>
         <w:pStyle w:val="Heading3"/>
       </w:pPr>
-      <w:bookmarkStart w:id="25" w:name="_Toc366956697"/>
+      <w:bookmarkStart w:id="25" w:name="_Toc367008779"/>
       <w:r>
         <w:t>Tagger</w:t>
       </w:r>
@@ -12484,17 +12664,17 @@
         <w:tblLook w:val="04A0" w:firstRow="1" w:lastRow="0" w:firstColumn="1" w:lastColumn="0" w:noHBand="0" w:noVBand="1"/>
       </w:tblPr>
       <w:tblGrid>
-        <w:gridCol w:w="937"/>
-        <w:gridCol w:w="1291"/>
-        <w:gridCol w:w="949"/>
-        <w:gridCol w:w="717"/>
-        <w:gridCol w:w="683"/>
-        <w:gridCol w:w="827"/>
-        <w:gridCol w:w="593"/>
-        <w:gridCol w:w="535"/>
-        <w:gridCol w:w="999"/>
-        <w:gridCol w:w="779"/>
-        <w:gridCol w:w="535"/>
+        <w:gridCol w:w="872"/>
+        <w:gridCol w:w="1194"/>
+        <w:gridCol w:w="883"/>
+        <w:gridCol w:w="707"/>
+        <w:gridCol w:w="703"/>
+        <w:gridCol w:w="772"/>
+        <w:gridCol w:w="692"/>
+        <w:gridCol w:w="684"/>
+        <w:gridCol w:w="927"/>
+        <w:gridCol w:w="727"/>
+        <w:gridCol w:w="684"/>
       </w:tblGrid>
       <w:tr>
         <w:tc>
@@ -13559,7 +13739,7 @@
       <w:pPr>
         <w:pStyle w:val="Heading3"/>
       </w:pPr>
-      <w:bookmarkStart w:id="26" w:name="_Toc366956698"/>
+      <w:bookmarkStart w:id="26" w:name="_Toc367008780"/>
       <w:r>
         <w:t>Translator</w:t>
       </w:r>
@@ -13625,8 +13805,8 @@
         <w:gridCol w:w="920"/>
         <w:gridCol w:w="918"/>
         <w:gridCol w:w="919"/>
-        <w:gridCol w:w="937"/>
-        <w:gridCol w:w="1011"/>
+        <w:gridCol w:w="923"/>
+        <w:gridCol w:w="961"/>
         <w:gridCol w:w="921"/>
         <w:gridCol w:w="920"/>
         <w:gridCol w:w="921"/>
@@ -13778,8 +13958,8 @@
       </w:tblPr>
       <w:tblGrid>
         <w:gridCol w:w="919"/>
-        <w:gridCol w:w="937"/>
-        <w:gridCol w:w="1011"/>
+        <w:gridCol w:w="923"/>
+        <w:gridCol w:w="961"/>
         <w:gridCol w:w="921"/>
         <w:gridCol w:w="920"/>
         <w:gridCol w:w="921"/>
@@ -13874,8 +14054,8 @@
       </w:tblPr>
       <w:tblGrid>
         <w:gridCol w:w="919"/>
-        <w:gridCol w:w="962"/>
-        <w:gridCol w:w="1060"/>
+        <w:gridCol w:w="951"/>
+        <w:gridCol w:w="1032"/>
         <w:gridCol w:w="921"/>
         <w:gridCol w:w="920"/>
         <w:gridCol w:w="921"/>
@@ -14615,7 +14795,7 @@
         <mc:AlternateContent>
           <mc:Choice Requires="wps">
             <w:drawing>
-              <wp:anchor distT="0" distB="0" distL="114300" distR="114300" simplePos="0" relativeHeight="251665408" behindDoc="0" locked="0" layoutInCell="1" allowOverlap="1" wp14:anchorId="1EDDC502" wp14:editId="3CDBAD4D">
+              <wp:anchor distT="0" distB="0" distL="114300" distR="114300" simplePos="0" relativeHeight="251665408" behindDoc="0" locked="0" layoutInCell="1" allowOverlap="1" wp14:anchorId="233E232A" wp14:editId="21D7D0DC">
                 <wp:simplePos x="0" y="0"/>
                 <wp:positionH relativeFrom="column">
                   <wp:posOffset>785495</wp:posOffset>
@@ -14706,7 +14886,7 @@
         <mc:AlternateContent>
           <mc:Choice Requires="wps">
             <w:drawing>
-              <wp:anchor distT="0" distB="0" distL="114300" distR="114300" simplePos="0" relativeHeight="251667456" behindDoc="0" locked="0" layoutInCell="1" allowOverlap="1" wp14:anchorId="52943911" wp14:editId="1B5E0FB4">
+              <wp:anchor distT="0" distB="0" distL="114300" distR="114300" simplePos="0" relativeHeight="251667456" behindDoc="0" locked="0" layoutInCell="1" allowOverlap="1" wp14:anchorId="6F745026" wp14:editId="5C33C5E7">
                 <wp:simplePos x="0" y="0"/>
                 <wp:positionH relativeFrom="column">
                   <wp:posOffset>785231</wp:posOffset>
@@ -14813,9 +14993,36 @@
       <w:pPr>
         <w:pStyle w:val="Heading2"/>
       </w:pPr>
-      <w:bookmarkStart w:id="27" w:name="_Toc366956699"/>
-      <w:r>
-        <w:t>Stage 3 – First-order Logic</w:t>
+      <w:bookmarkStart w:id="27" w:name="_Toc367008781"/>
+      <w:r>
+        <w:t>Stage 3a – User Interface</w:t>
+      </w:r>
+    </w:p>
+    <w:p>
+      <w:r>
+        <w:t xml:space="preserve">The user interface is, as intended, a simple collection of WinForm classes – MainMenu, Options, Puzzles and Solver. Each of these is a form with navigational buttons and relevant information. The Solver form is where the user actually sees the puzzle clues, the relations found by the software and the solution the software found, together with a feedback area showing the time taken to find the solution and the number of turns taken, if successful, or some feedback of why the puzzle was not solved, if it could not yet be solved. </w:t>
+      </w:r>
+      <w:r>
+        <w:t>There was nothing overly complicated involved in setting up the interface, just the perennial fussiness of form controls to contend with.</w:t>
+      </w:r>
+      <w:r>
+        <w:t xml:space="preserve"> A screenshot of each form is included in Appendix C.</w:t>
+      </w:r>
+      <w:bookmarkStart w:id="28" w:name="_GoBack"/>
+      <w:bookmarkEnd w:id="28"/>
+    </w:p>
+    <w:p>
+      <w:pPr>
+        <w:pStyle w:val="Heading2"/>
+      </w:pPr>
+      <w:r>
+        <w:t>Stage 3</w:t>
+      </w:r>
+      <w:r>
+        <w:t>b</w:t>
+      </w:r>
+      <w:r>
+        <w:t xml:space="preserve"> – First-order Logic</w:t>
       </w:r>
       <w:bookmarkEnd w:id="27"/>
     </w:p>
@@ -14924,6 +15131,7 @@
     </w:p>
     <w:p>
       <w:r>
+        <w:lastRenderedPageBreak/>
         <w:t>[(</w:t>
       </w:r>
       <w:r>
@@ -14980,11 +15188,7 @@
         <w:t xml:space="preserve"> The automated proving of the software-found solution would therefore entail providing these two basic rules along with a retranslation of the uncovered relations as the governing rules and then the translated, calculated solution as a theorem to be proved. Experience of creating the </w:t>
       </w:r>
       <w:r>
-        <w:t xml:space="preserve">Logix module to determine the solution to the problem would suggest to the author that if a problem solution can be verified from the input rules, it will be done so fairly quickly. However if a rule has not been detected at the parse-and-translate stage, then the attempt to prove the solution would not </w:t>
-      </w:r>
-      <w:r>
-        <w:lastRenderedPageBreak/>
-        <w:t>terminate at all, as it will have insufficient information to obtain a satisfactory proof. With extra time, it would have been good to see if this observation is truly paralleled in the automated prover.</w:t>
+        <w:t>Logix module to determine the solution to the problem would suggest to the author that if a problem solution can be verified from the input rules, it will be done so fairly quickly. However if a rule has not been detected at the parse-and-translate stage, then the attempt to prove the solution would not terminate at all, as it will have insufficient information to obtain a satisfactory proof. With extra time, it would have been good to see if this observation is truly paralleled in the automated prover.</w:t>
       </w:r>
     </w:p>
     <w:p>
@@ -14995,13 +15199,1701 @@
           <w:numId w:val="2"/>
         </w:numPr>
       </w:pPr>
-      <w:bookmarkStart w:id="28" w:name="_Toc366956700"/>
+      <w:bookmarkStart w:id="29" w:name="_Toc367008782"/>
       <w:r>
         <w:t>Testing</w:t>
       </w:r>
-      <w:bookmarkEnd w:id="28"/>
-    </w:p>
-    <w:p/>
+      <w:bookmarkEnd w:id="29"/>
+    </w:p>
+    <w:p>
+      <w:r>
+        <w:t xml:space="preserve">Testing was an integral part of the coding process due to both the desire to follow a test-driven development methodology and the desire to provide a sound method of logical deduction of the problem solution. Tests were used to check the functionality of classes (such as for the Category class, mentioned above) and </w:t>
+      </w:r>
+      <w:r>
+        <w:t>the performance of the individual modules.</w:t>
+      </w:r>
+      <w:r>
+        <w:t xml:space="preserve"> The standard Microsoft Unit Testing framework was used for all tests.</w:t>
+      </w:r>
+    </w:p>
+    <w:p>
+      <w:pPr>
+        <w:pStyle w:val="Heading2"/>
+      </w:pPr>
+      <w:r>
+        <w:t>Logix Testing</w:t>
+      </w:r>
+    </w:p>
+    <w:p>
+      <w:r>
+        <w:t xml:space="preserve">The main test series from which the brains of the </w:t>
+      </w:r>
+      <w:r>
+        <w:rPr>
+          <w:rStyle w:val="CodeChar"/>
+        </w:rPr>
+        <w:t>Logix</w:t>
+      </w:r>
+      <w:r>
+        <w:t xml:space="preserve"> module, </w:t>
+      </w:r>
+      <w:r>
+        <w:rPr>
+          <w:rStyle w:val="CodeChar"/>
+        </w:rPr>
+        <w:t>Deducer</w:t>
+      </w:r>
+      <w:r>
+        <w:t xml:space="preserve">, was built is contained in the file </w:t>
+      </w:r>
+      <w:r>
+        <w:rPr>
+          <w:rStyle w:val="CodeChar"/>
+        </w:rPr>
+        <w:t>DeducerTest.cs</w:t>
+      </w:r>
+      <w:r>
+        <w:t xml:space="preserve">. After initial tests checking the creation of a </w:t>
+      </w:r>
+      <w:r>
+        <w:rPr>
+          <w:rStyle w:val="CodeChar"/>
+        </w:rPr>
+        <w:t>Deducer</w:t>
+      </w:r>
+      <w:r>
+        <w:t xml:space="preserve"> object, there are five problem tests. Each of these is given a hand-translated set of relations for a problem, such as </w:t>
+      </w:r>
+      <w:r>
+        <w:rPr>
+          <w:rStyle w:val="CodeChar"/>
+        </w:rPr>
+        <w:t>Deducer</w:t>
+      </w:r>
+      <w:r>
+        <w:t xml:space="preserve"> would receive from </w:t>
+      </w:r>
+      <w:r>
+        <w:rPr>
+          <w:rStyle w:val="CodeChar"/>
+        </w:rPr>
+        <w:t>Parser</w:t>
+      </w:r>
+      <w:r>
+        <w:t>’s</w:t>
+      </w:r>
+      <w:r>
+        <w:t xml:space="preserve"> output, and then the solution formed is checked against the actual solution.</w:t>
+      </w:r>
+      <w:r>
+        <w:t xml:space="preserve"> If the problem involved keywords, these would be provided manually, as shown below.</w:t>
+      </w:r>
+    </w:p>
+    <w:p>
+      <w:r>
+        <w:rPr>
+          <w:noProof/>
+          <w:lang w:eastAsia="en-GB"/>
+        </w:rPr>
+        <w:drawing>
+          <wp:inline distT="0" distB="0" distL="0" distR="0">
+            <wp:extent cx="5731510" cy="1919557"/>
+            <wp:effectExtent l="0" t="0" r="2540" b="5080"/>
+            <wp:docPr id="24" name="Picture 24"/>
+            <wp:cNvGraphicFramePr>
+              <a:graphicFrameLocks xmlns:a="http://schemas.openxmlformats.org/drawingml/2006/main" noChangeAspect="1"/>
+            </wp:cNvGraphicFramePr>
+            <a:graphic xmlns:a="http://schemas.openxmlformats.org/drawingml/2006/main">
+              <a:graphicData uri="http://schemas.openxmlformats.org/drawingml/2006/picture">
+                <pic:pic xmlns:pic="http://schemas.openxmlformats.org/drawingml/2006/picture">
+                  <pic:nvPicPr>
+                    <pic:cNvPr id="0" name="FourthProblemTest.JPG"/>
+                    <pic:cNvPicPr/>
+                  </pic:nvPicPr>
+                  <pic:blipFill>
+                    <a:blip r:embed="rId14">
+                      <a:extLst>
+                        <a:ext uri="{28A0092B-C50C-407E-A947-70E740481C1C}">
+                          <a14:useLocalDpi xmlns:a14="http://schemas.microsoft.com/office/drawing/2010/main" val="0"/>
+                        </a:ext>
+                      </a:extLst>
+                    </a:blip>
+                    <a:stretch>
+                      <a:fillRect/>
+                    </a:stretch>
+                  </pic:blipFill>
+                  <pic:spPr>
+                    <a:xfrm>
+                      <a:off x="0" y="0"/>
+                      <a:ext cx="5731510" cy="1919557"/>
+                    </a:xfrm>
+                    <a:prstGeom prst="rect">
+                      <a:avLst/>
+                    </a:prstGeom>
+                  </pic:spPr>
+                </pic:pic>
+              </a:graphicData>
+            </a:graphic>
+          </wp:inline>
+        </w:drawing>
+      </w:r>
+    </w:p>
+    <w:p>
+      <w:r>
+        <w:t xml:space="preserve">The </w:t>
+      </w:r>
+      <w:r>
+        <w:rPr>
+          <w:rStyle w:val="CodeChar"/>
+        </w:rPr>
+        <w:t>solutionsMatch()</w:t>
+      </w:r>
+      <w:r>
+        <w:t xml:space="preserve"> function simply confirms by string comparison that each line in the reached solution is contained in the provided solution and vice versa.</w:t>
+      </w:r>
+      <w:r>
+        <w:t xml:space="preserve"> </w:t>
+      </w:r>
+    </w:p>
+    <w:p>
+      <w:r>
+        <w:t>Following the original plan for development, these tests began with the small (3x3) puzzles and worked up in size and complexity.</w:t>
+      </w:r>
+      <w:r>
+        <w:t xml:space="preserve"> In this way, new requirements for the </w:t>
+      </w:r>
+      <w:r>
+        <w:rPr>
+          <w:rStyle w:val="CodeChar"/>
+        </w:rPr>
+        <w:t>Logix</w:t>
+      </w:r>
+      <w:r>
+        <w:t xml:space="preserve"> module were added one by one and its complexity steadily increased.</w:t>
+      </w:r>
+      <w:r>
+        <w:t xml:space="preserve"> If the new test failed, debugging would identify the area(s) that needed further enhancements.</w:t>
+      </w:r>
+      <w:r>
+        <w:t xml:space="preserve"> This could involve the creation of a new </w:t>
+      </w:r>
+      <w:r>
+        <w:rPr>
+          <w:rStyle w:val="CodeChar"/>
+        </w:rPr>
+        <w:t>Calculator</w:t>
+      </w:r>
+      <w:r>
+        <w:t xml:space="preserve"> type, or altering the flow of logic within </w:t>
+      </w:r>
+      <w:r>
+        <w:rPr>
+          <w:rStyle w:val="CodeChar"/>
+        </w:rPr>
+        <w:t>Category</w:t>
+      </w:r>
+      <w:r>
+        <w:t xml:space="preserve">’s crucial </w:t>
+      </w:r>
+      <w:r>
+        <w:rPr>
+          <w:rStyle w:val="CodeChar"/>
+        </w:rPr>
+        <w:t>considerRelationToCategory</w:t>
+      </w:r>
+      <w:r>
+        <w:t xml:space="preserve"> function.</w:t>
+      </w:r>
+      <w:r>
+        <w:t xml:space="preserve"> After each improvement made, the full series to date could be run to confirm new changes did not affect previously successful tests. The existence of these test methods provided confidence in the </w:t>
+      </w:r>
+      <w:r>
+        <w:lastRenderedPageBreak/>
+        <w:t xml:space="preserve">robustness of the solving routine and made it possible to progress on to the </w:t>
+      </w:r>
+      <w:r>
+        <w:rPr>
+          <w:rStyle w:val="CodeChar"/>
+        </w:rPr>
+        <w:t>Parser</w:t>
+      </w:r>
+      <w:r>
+        <w:t xml:space="preserve"> module in good time. (Due to external pressures, work did not begin on </w:t>
+      </w:r>
+      <w:r>
+        <w:rPr>
+          <w:rStyle w:val="CodeChar"/>
+        </w:rPr>
+        <w:t>Logix</w:t>
+      </w:r>
+      <w:r>
+        <w:t xml:space="preserve"> until June 25</w:t>
+      </w:r>
+      <w:r>
+        <w:rPr>
+          <w:vertAlign w:val="superscript"/>
+        </w:rPr>
+        <w:t>th</w:t>
+      </w:r>
+      <w:r>
+        <w:t xml:space="preserve">, however the focus of development switched to </w:t>
+      </w:r>
+      <w:r>
+        <w:rPr>
+          <w:rStyle w:val="CodeChar"/>
+        </w:rPr>
+        <w:t>Parser</w:t>
+      </w:r>
+      <w:r>
+        <w:t xml:space="preserve"> on July </w:t>
+      </w:r>
+      <w:r>
+        <w:t>1</w:t>
+      </w:r>
+      <w:r>
+        <w:t>4</w:t>
+      </w:r>
+      <w:r>
+        <w:rPr>
+          <w:vertAlign w:val="superscript"/>
+        </w:rPr>
+        <w:t>th</w:t>
+      </w:r>
+      <w:r>
+        <w:t xml:space="preserve">, after one week less than was originally scheduled for </w:t>
+      </w:r>
+      <w:r>
+        <w:rPr>
+          <w:rStyle w:val="CodeChar"/>
+        </w:rPr>
+        <w:t>Logix</w:t>
+      </w:r>
+      <w:r>
+        <w:t>.)</w:t>
+      </w:r>
+      <w:r>
+        <w:t xml:space="preserve"> A full listing of the </w:t>
+      </w:r>
+      <w:r>
+        <w:rPr>
+          <w:rStyle w:val="CodeChar"/>
+        </w:rPr>
+        <w:t>LogixTests</w:t>
+      </w:r>
+      <w:r>
+        <w:t xml:space="preserve"> project is included as Appendix B5.</w:t>
+      </w:r>
+    </w:p>
+    <w:p>
+      <w:pPr>
+        <w:jc w:val="left"/>
+        <w:rPr>
+          <w:b/>
+          <w:sz w:val="24"/>
+          <w:szCs w:val="24"/>
+        </w:rPr>
+      </w:pPr>
+      <w:r>
+        <w:br w:type="page"/>
+      </w:r>
+    </w:p>
+    <w:p>
+      <w:pPr>
+        <w:pStyle w:val="Heading2"/>
+      </w:pPr>
+      <w:r>
+        <w:lastRenderedPageBreak/>
+        <w:t>Parser Testing</w:t>
+      </w:r>
+    </w:p>
+    <w:p>
+      <w:r>
+        <w:t xml:space="preserve">The </w:t>
+      </w:r>
+      <w:r>
+        <w:rPr>
+          <w:rStyle w:val="CodeChar"/>
+        </w:rPr>
+        <w:t>Parser</w:t>
+      </w:r>
+      <w:r>
+        <w:t xml:space="preserve">, from the beginning, would be making use of the puzzle source directly, so the first test before development could begin properly was actually </w:t>
+      </w:r>
+      <w:r>
+        <w:rPr>
+          <w:rStyle w:val="CodeChar"/>
+        </w:rPr>
+        <w:t>loadPuzzles()</w:t>
+      </w:r>
+      <w:r>
+        <w:t xml:space="preserve">, </w:t>
+      </w:r>
+      <w:r>
+        <w:t xml:space="preserve">which checked </w:t>
+      </w:r>
+      <w:r>
+        <w:rPr>
+          <w:rStyle w:val="CodeChar"/>
+        </w:rPr>
+        <w:t>Puzzle</w:t>
+      </w:r>
+      <w:r>
+        <w:t xml:space="preserve"> objects could be created from the XML document. </w:t>
+      </w:r>
+      <w:r>
+        <w:rPr>
+          <w:rStyle w:val="CodeChar"/>
+        </w:rPr>
+        <w:t>Parser</w:t>
+      </w:r>
+      <w:r>
+        <w:t xml:space="preserve">’s dictionaries were next tested using the first puzzle which had a keyword (and therefore required specialist items in </w:t>
+      </w:r>
+      <w:r>
+        <w:rPr>
+          <w:rStyle w:val="CodeChar"/>
+        </w:rPr>
+        <w:t>TermsDictionary</w:t>
+      </w:r>
+      <w:r>
+        <w:t>):</w:t>
+      </w:r>
+    </w:p>
+    <w:p>
+      <w:pPr>
+        <w:autoSpaceDE w:val="0"/>
+        <w:autoSpaceDN w:val="0"/>
+        <w:adjustRightInd w:val="0"/>
+        <w:spacing w:after="0" w:line="240" w:lineRule="auto"/>
+        <w:jc w:val="left"/>
+        <w:rPr>
+          <w:rFonts w:ascii="Consolas" w:hAnsi="Consolas" w:cs="Consolas"/>
+          <w:color w:val="000000"/>
+          <w:sz w:val="19"/>
+          <w:szCs w:val="19"/>
+          <w:highlight w:val="white"/>
+        </w:rPr>
+      </w:pPr>
+      <w:r>
+        <w:rPr>
+          <w:rFonts w:ascii="Consolas" w:hAnsi="Consolas" w:cs="Consolas"/>
+          <w:color w:val="000000"/>
+          <w:sz w:val="19"/>
+          <w:szCs w:val="19"/>
+          <w:highlight w:val="white"/>
+        </w:rPr>
+        <w:t>[</w:t>
+      </w:r>
+      <w:r>
+        <w:rPr>
+          <w:rFonts w:ascii="Consolas" w:hAnsi="Consolas" w:cs="Consolas"/>
+          <w:color w:val="2B91AF"/>
+          <w:sz w:val="19"/>
+          <w:szCs w:val="19"/>
+          <w:highlight w:val="white"/>
+        </w:rPr>
+        <w:t>TestMethod</w:t>
+      </w:r>
+      <w:r>
+        <w:rPr>
+          <w:rFonts w:ascii="Consolas" w:hAnsi="Consolas" w:cs="Consolas"/>
+          <w:color w:val="000000"/>
+          <w:sz w:val="19"/>
+          <w:szCs w:val="19"/>
+          <w:highlight w:val="white"/>
+        </w:rPr>
+        <w:t>]</w:t>
+      </w:r>
+    </w:p>
+    <w:p>
+      <w:pPr>
+        <w:autoSpaceDE w:val="0"/>
+        <w:autoSpaceDN w:val="0"/>
+        <w:adjustRightInd w:val="0"/>
+        <w:spacing w:after="0" w:line="240" w:lineRule="auto"/>
+        <w:jc w:val="left"/>
+        <w:rPr>
+          <w:rFonts w:ascii="Consolas" w:hAnsi="Consolas" w:cs="Consolas"/>
+          <w:color w:val="000000"/>
+          <w:sz w:val="19"/>
+          <w:szCs w:val="19"/>
+          <w:highlight w:val="white"/>
+        </w:rPr>
+      </w:pPr>
+      <w:r>
+        <w:rPr>
+          <w:rFonts w:ascii="Consolas" w:hAnsi="Consolas" w:cs="Consolas"/>
+          <w:color w:val="0000FF"/>
+          <w:sz w:val="19"/>
+          <w:szCs w:val="19"/>
+          <w:highlight w:val="white"/>
+        </w:rPr>
+        <w:t>public</w:t>
+      </w:r>
+      <w:r>
+        <w:rPr>
+          <w:rFonts w:ascii="Consolas" w:hAnsi="Consolas" w:cs="Consolas"/>
+          <w:color w:val="000000"/>
+          <w:sz w:val="19"/>
+          <w:szCs w:val="19"/>
+          <w:highlight w:val="white"/>
+        </w:rPr>
+        <w:t xml:space="preserve"> </w:t>
+      </w:r>
+      <w:r>
+        <w:rPr>
+          <w:rFonts w:ascii="Consolas" w:hAnsi="Consolas" w:cs="Consolas"/>
+          <w:color w:val="0000FF"/>
+          <w:sz w:val="19"/>
+          <w:szCs w:val="19"/>
+          <w:highlight w:val="white"/>
+        </w:rPr>
+        <w:t>void</w:t>
+      </w:r>
+      <w:r>
+        <w:rPr>
+          <w:rFonts w:ascii="Consolas" w:hAnsi="Consolas" w:cs="Consolas"/>
+          <w:color w:val="000000"/>
+          <w:sz w:val="19"/>
+          <w:szCs w:val="19"/>
+          <w:highlight w:val="white"/>
+        </w:rPr>
+        <w:t xml:space="preserve"> Check_Dictionary_Creation() {</w:t>
+      </w:r>
+    </w:p>
+    <w:p>
+      <w:pPr>
+        <w:autoSpaceDE w:val="0"/>
+        <w:autoSpaceDN w:val="0"/>
+        <w:adjustRightInd w:val="0"/>
+        <w:spacing w:after="0" w:line="240" w:lineRule="auto"/>
+        <w:jc w:val="left"/>
+        <w:rPr>
+          <w:rFonts w:ascii="Consolas" w:hAnsi="Consolas" w:cs="Consolas"/>
+          <w:color w:val="000000"/>
+          <w:sz w:val="19"/>
+          <w:szCs w:val="19"/>
+          <w:highlight w:val="white"/>
+        </w:rPr>
+      </w:pPr>
+      <w:r>
+        <w:rPr>
+          <w:rFonts w:ascii="Consolas" w:hAnsi="Consolas" w:cs="Consolas"/>
+          <w:color w:val="2B91AF"/>
+          <w:sz w:val="19"/>
+          <w:szCs w:val="19"/>
+          <w:highlight w:val="white"/>
+        </w:rPr>
+        <w:t xml:space="preserve">  </w:t>
+      </w:r>
+      <w:r>
+        <w:rPr>
+          <w:rFonts w:ascii="Consolas" w:hAnsi="Consolas" w:cs="Consolas"/>
+          <w:color w:val="2B91AF"/>
+          <w:sz w:val="19"/>
+          <w:szCs w:val="19"/>
+          <w:highlight w:val="white"/>
+        </w:rPr>
+        <w:t>Puzzle</w:t>
+      </w:r>
+      <w:r>
+        <w:rPr>
+          <w:rFonts w:ascii="Consolas" w:hAnsi="Consolas" w:cs="Consolas"/>
+          <w:color w:val="000000"/>
+          <w:sz w:val="19"/>
+          <w:szCs w:val="19"/>
+          <w:highlight w:val="white"/>
+        </w:rPr>
+        <w:t xml:space="preserve"> p = puzzles[0];</w:t>
+      </w:r>
+    </w:p>
+    <w:p>
+      <w:pPr>
+        <w:autoSpaceDE w:val="0"/>
+        <w:autoSpaceDN w:val="0"/>
+        <w:adjustRightInd w:val="0"/>
+        <w:spacing w:after="0" w:line="240" w:lineRule="auto"/>
+        <w:jc w:val="left"/>
+        <w:rPr>
+          <w:rFonts w:ascii="Consolas" w:hAnsi="Consolas" w:cs="Consolas"/>
+          <w:color w:val="000000"/>
+          <w:sz w:val="19"/>
+          <w:szCs w:val="19"/>
+          <w:highlight w:val="white"/>
+        </w:rPr>
+      </w:pPr>
+      <w:r>
+        <w:rPr>
+          <w:rFonts w:ascii="Consolas" w:hAnsi="Consolas" w:cs="Consolas"/>
+          <w:color w:val="2B91AF"/>
+          <w:sz w:val="19"/>
+          <w:szCs w:val="19"/>
+          <w:highlight w:val="white"/>
+        </w:rPr>
+        <w:t xml:space="preserve">  </w:t>
+      </w:r>
+      <w:r>
+        <w:rPr>
+          <w:rFonts w:ascii="Consolas" w:hAnsi="Consolas" w:cs="Consolas"/>
+          <w:color w:val="2B91AF"/>
+          <w:sz w:val="19"/>
+          <w:szCs w:val="19"/>
+          <w:highlight w:val="white"/>
+        </w:rPr>
+        <w:t>Parser</w:t>
+      </w:r>
+      <w:r>
+        <w:rPr>
+          <w:rFonts w:ascii="Consolas" w:hAnsi="Consolas" w:cs="Consolas"/>
+          <w:color w:val="000000"/>
+          <w:sz w:val="19"/>
+          <w:szCs w:val="19"/>
+          <w:highlight w:val="white"/>
+        </w:rPr>
+        <w:t xml:space="preserve"> parser = </w:t>
+      </w:r>
+      <w:r>
+        <w:rPr>
+          <w:rFonts w:ascii="Consolas" w:hAnsi="Consolas" w:cs="Consolas"/>
+          <w:color w:val="0000FF"/>
+          <w:sz w:val="19"/>
+          <w:szCs w:val="19"/>
+          <w:highlight w:val="white"/>
+        </w:rPr>
+        <w:t>new</w:t>
+      </w:r>
+      <w:r>
+        <w:rPr>
+          <w:rFonts w:ascii="Consolas" w:hAnsi="Consolas" w:cs="Consolas"/>
+          <w:color w:val="000000"/>
+          <w:sz w:val="19"/>
+          <w:szCs w:val="19"/>
+          <w:highlight w:val="white"/>
+        </w:rPr>
+        <w:t xml:space="preserve"> </w:t>
+      </w:r>
+      <w:r>
+        <w:rPr>
+          <w:rFonts w:ascii="Consolas" w:hAnsi="Consolas" w:cs="Consolas"/>
+          <w:color w:val="2B91AF"/>
+          <w:sz w:val="19"/>
+          <w:szCs w:val="19"/>
+          <w:highlight w:val="white"/>
+        </w:rPr>
+        <w:t>Parser</w:t>
+      </w:r>
+      <w:r>
+        <w:rPr>
+          <w:rFonts w:ascii="Consolas" w:hAnsi="Consolas" w:cs="Consolas"/>
+          <w:color w:val="000000"/>
+          <w:sz w:val="19"/>
+          <w:szCs w:val="19"/>
+          <w:highlight w:val="white"/>
+        </w:rPr>
+        <w:t>(p);</w:t>
+      </w:r>
+    </w:p>
+    <w:p>
+      <w:pPr>
+        <w:autoSpaceDE w:val="0"/>
+        <w:autoSpaceDN w:val="0"/>
+        <w:adjustRightInd w:val="0"/>
+        <w:spacing w:after="0" w:line="240" w:lineRule="auto"/>
+        <w:jc w:val="left"/>
+        <w:rPr>
+          <w:rFonts w:ascii="Consolas" w:hAnsi="Consolas" w:cs="Consolas"/>
+          <w:color w:val="A31515"/>
+          <w:sz w:val="19"/>
+          <w:szCs w:val="19"/>
+          <w:highlight w:val="white"/>
+        </w:rPr>
+      </w:pPr>
+      <w:r>
+        <w:rPr>
+          <w:rFonts w:ascii="Consolas" w:hAnsi="Consolas" w:cs="Consolas"/>
+          <w:color w:val="2B91AF"/>
+          <w:sz w:val="19"/>
+          <w:szCs w:val="19"/>
+          <w:highlight w:val="white"/>
+        </w:rPr>
+        <w:t xml:space="preserve">  </w:t>
+      </w:r>
+      <w:r>
+        <w:rPr>
+          <w:rFonts w:ascii="Consolas" w:hAnsi="Consolas" w:cs="Consolas"/>
+          <w:color w:val="2B91AF"/>
+          <w:sz w:val="19"/>
+          <w:szCs w:val="19"/>
+          <w:highlight w:val="white"/>
+        </w:rPr>
+        <w:t>List</w:t>
+      </w:r>
+      <w:r>
+        <w:rPr>
+          <w:rFonts w:ascii="Consolas" w:hAnsi="Consolas" w:cs="Consolas"/>
+          <w:color w:val="000000"/>
+          <w:sz w:val="19"/>
+          <w:szCs w:val="19"/>
+          <w:highlight w:val="white"/>
+        </w:rPr>
+        <w:t>&lt;</w:t>
+      </w:r>
+      <w:r>
+        <w:rPr>
+          <w:rFonts w:ascii="Consolas" w:hAnsi="Consolas" w:cs="Consolas"/>
+          <w:color w:val="0000FF"/>
+          <w:sz w:val="19"/>
+          <w:szCs w:val="19"/>
+          <w:highlight w:val="white"/>
+        </w:rPr>
+        <w:t>string</w:t>
+      </w:r>
+      <w:r>
+        <w:rPr>
+          <w:rFonts w:ascii="Consolas" w:hAnsi="Consolas" w:cs="Consolas"/>
+          <w:color w:val="000000"/>
+          <w:sz w:val="19"/>
+          <w:szCs w:val="19"/>
+          <w:highlight w:val="white"/>
+        </w:rPr>
+        <w:t xml:space="preserve">&gt; puzzle1Items = </w:t>
+      </w:r>
+      <w:r>
+        <w:rPr>
+          <w:rFonts w:ascii="Consolas" w:hAnsi="Consolas" w:cs="Consolas"/>
+          <w:color w:val="0000FF"/>
+          <w:sz w:val="19"/>
+          <w:szCs w:val="19"/>
+          <w:highlight w:val="white"/>
+        </w:rPr>
+        <w:t>new</w:t>
+      </w:r>
+      <w:r>
+        <w:rPr>
+          <w:rFonts w:ascii="Consolas" w:hAnsi="Consolas" w:cs="Consolas"/>
+          <w:color w:val="000000"/>
+          <w:sz w:val="19"/>
+          <w:szCs w:val="19"/>
+          <w:highlight w:val="white"/>
+        </w:rPr>
+        <w:t xml:space="preserve"> </w:t>
+      </w:r>
+      <w:r>
+        <w:rPr>
+          <w:rFonts w:ascii="Consolas" w:hAnsi="Consolas" w:cs="Consolas"/>
+          <w:color w:val="2B91AF"/>
+          <w:sz w:val="19"/>
+          <w:szCs w:val="19"/>
+          <w:highlight w:val="white"/>
+        </w:rPr>
+        <w:t>List</w:t>
+      </w:r>
+      <w:r>
+        <w:rPr>
+          <w:rFonts w:ascii="Consolas" w:hAnsi="Consolas" w:cs="Consolas"/>
+          <w:color w:val="000000"/>
+          <w:sz w:val="19"/>
+          <w:szCs w:val="19"/>
+          <w:highlight w:val="white"/>
+        </w:rPr>
+        <w:t>&lt;</w:t>
+      </w:r>
+      <w:r>
+        <w:rPr>
+          <w:rFonts w:ascii="Consolas" w:hAnsi="Consolas" w:cs="Consolas"/>
+          <w:color w:val="0000FF"/>
+          <w:sz w:val="19"/>
+          <w:szCs w:val="19"/>
+          <w:highlight w:val="white"/>
+        </w:rPr>
+        <w:t>string</w:t>
+      </w:r>
+      <w:r>
+        <w:rPr>
+          <w:rFonts w:ascii="Consolas" w:hAnsi="Consolas" w:cs="Consolas"/>
+          <w:color w:val="000000"/>
+          <w:sz w:val="19"/>
+          <w:szCs w:val="19"/>
+          <w:highlight w:val="white"/>
+        </w:rPr>
+        <w:t xml:space="preserve">&gt; { </w:t>
+      </w:r>
+      <w:r>
+        <w:rPr>
+          <w:rFonts w:ascii="Consolas" w:hAnsi="Consolas" w:cs="Consolas"/>
+          <w:color w:val="A31515"/>
+          <w:sz w:val="19"/>
+          <w:szCs w:val="19"/>
+          <w:highlight w:val="white"/>
+        </w:rPr>
+        <w:t>"brendan"</w:t>
+      </w:r>
+      <w:r>
+        <w:rPr>
+          <w:rFonts w:ascii="Consolas" w:hAnsi="Consolas" w:cs="Consolas"/>
+          <w:color w:val="000000"/>
+          <w:sz w:val="19"/>
+          <w:szCs w:val="19"/>
+          <w:highlight w:val="white"/>
+        </w:rPr>
+        <w:t xml:space="preserve">, </w:t>
+      </w:r>
+      <w:r>
+        <w:rPr>
+          <w:rFonts w:ascii="Consolas" w:hAnsi="Consolas" w:cs="Consolas"/>
+          <w:color w:val="A31515"/>
+          <w:sz w:val="19"/>
+          <w:szCs w:val="19"/>
+          <w:highlight w:val="white"/>
+        </w:rPr>
+        <w:t>"briese"</w:t>
+      </w:r>
+      <w:r>
+        <w:rPr>
+          <w:rFonts w:ascii="Consolas" w:hAnsi="Consolas" w:cs="Consolas"/>
+          <w:color w:val="000000"/>
+          <w:sz w:val="19"/>
+          <w:szCs w:val="19"/>
+          <w:highlight w:val="white"/>
+        </w:rPr>
+        <w:t xml:space="preserve">, </w:t>
+      </w:r>
+      <w:r>
+        <w:rPr>
+          <w:rFonts w:ascii="Consolas" w:hAnsi="Consolas" w:cs="Consolas"/>
+          <w:color w:val="A31515"/>
+          <w:sz w:val="19"/>
+          <w:szCs w:val="19"/>
+          <w:highlight w:val="white"/>
+        </w:rPr>
+        <w:t>"gareth"</w:t>
+      </w:r>
+    </w:p>
+    <w:p>
+      <w:pPr>
+        <w:autoSpaceDE w:val="0"/>
+        <w:autoSpaceDN w:val="0"/>
+        <w:adjustRightInd w:val="0"/>
+        <w:spacing w:after="0" w:line="240" w:lineRule="auto"/>
+        <w:ind w:firstLine="720"/>
+        <w:jc w:val="left"/>
+        <w:rPr>
+          <w:rFonts w:ascii="Consolas" w:hAnsi="Consolas" w:cs="Consolas"/>
+          <w:color w:val="A31515"/>
+          <w:sz w:val="19"/>
+          <w:szCs w:val="19"/>
+          <w:highlight w:val="white"/>
+        </w:rPr>
+      </w:pPr>
+      <w:r>
+        <w:rPr>
+          <w:rFonts w:ascii="Consolas" w:hAnsi="Consolas" w:cs="Consolas"/>
+          <w:color w:val="000000"/>
+          <w:sz w:val="19"/>
+          <w:szCs w:val="19"/>
+          <w:highlight w:val="white"/>
+        </w:rPr>
+        <w:t xml:space="preserve">, </w:t>
+      </w:r>
+      <w:r>
+        <w:rPr>
+          <w:rFonts w:ascii="Consolas" w:hAnsi="Consolas" w:cs="Consolas"/>
+          <w:color w:val="A31515"/>
+          <w:sz w:val="19"/>
+          <w:szCs w:val="19"/>
+          <w:highlight w:val="white"/>
+        </w:rPr>
+        <w:t>"gale"</w:t>
+      </w:r>
+      <w:r>
+        <w:rPr>
+          <w:rFonts w:ascii="Consolas" w:hAnsi="Consolas" w:cs="Consolas"/>
+          <w:color w:val="000000"/>
+          <w:sz w:val="19"/>
+          <w:szCs w:val="19"/>
+          <w:highlight w:val="white"/>
+        </w:rPr>
+        <w:t xml:space="preserve">, </w:t>
+      </w:r>
+      <w:r>
+        <w:rPr>
+          <w:rFonts w:ascii="Consolas" w:hAnsi="Consolas" w:cs="Consolas"/>
+          <w:color w:val="A31515"/>
+          <w:sz w:val="19"/>
+          <w:szCs w:val="19"/>
+          <w:highlight w:val="white"/>
+        </w:rPr>
+        <w:t>"zachary"</w:t>
+      </w:r>
+      <w:r>
+        <w:rPr>
+          <w:rFonts w:ascii="Consolas" w:hAnsi="Consolas" w:cs="Consolas"/>
+          <w:color w:val="000000"/>
+          <w:sz w:val="19"/>
+          <w:szCs w:val="19"/>
+          <w:highlight w:val="white"/>
+        </w:rPr>
+        <w:t xml:space="preserve">, </w:t>
+      </w:r>
+      <w:r>
+        <w:rPr>
+          <w:rFonts w:ascii="Consolas" w:hAnsi="Consolas" w:cs="Consolas"/>
+          <w:color w:val="A31515"/>
+          <w:sz w:val="19"/>
+          <w:szCs w:val="19"/>
+          <w:highlight w:val="white"/>
+        </w:rPr>
+        <w:t>"zeffer"</w:t>
+      </w:r>
+      <w:r>
+        <w:rPr>
+          <w:rFonts w:ascii="Consolas" w:hAnsi="Consolas" w:cs="Consolas"/>
+          <w:color w:val="000000"/>
+          <w:sz w:val="19"/>
+          <w:szCs w:val="19"/>
+          <w:highlight w:val="white"/>
+        </w:rPr>
+        <w:t xml:space="preserve">, </w:t>
+      </w:r>
+      <w:r>
+        <w:rPr>
+          <w:rFonts w:ascii="Consolas" w:hAnsi="Consolas" w:cs="Consolas"/>
+          <w:color w:val="A31515"/>
+          <w:sz w:val="19"/>
+          <w:szCs w:val="19"/>
+          <w:highlight w:val="white"/>
+        </w:rPr>
+        <w:t>"baseball"</w:t>
+      </w:r>
+      <w:r>
+        <w:rPr>
+          <w:rFonts w:ascii="Consolas" w:hAnsi="Consolas" w:cs="Consolas"/>
+          <w:color w:val="000000"/>
+          <w:sz w:val="19"/>
+          <w:szCs w:val="19"/>
+          <w:highlight w:val="white"/>
+        </w:rPr>
+        <w:t xml:space="preserve">, </w:t>
+      </w:r>
+      <w:r>
+        <w:rPr>
+          <w:rFonts w:ascii="Consolas" w:hAnsi="Consolas" w:cs="Consolas"/>
+          <w:color w:val="A31515"/>
+          <w:sz w:val="19"/>
+          <w:szCs w:val="19"/>
+          <w:highlight w:val="white"/>
+        </w:rPr>
+        <w:t>"cap"</w:t>
+      </w:r>
+      <w:r>
+        <w:rPr>
+          <w:rFonts w:ascii="Consolas" w:hAnsi="Consolas" w:cs="Consolas"/>
+          <w:color w:val="000000"/>
+          <w:sz w:val="19"/>
+          <w:szCs w:val="19"/>
+          <w:highlight w:val="white"/>
+        </w:rPr>
+        <w:t xml:space="preserve">, </w:t>
+      </w:r>
+      <w:r>
+        <w:rPr>
+          <w:rFonts w:ascii="Consolas" w:hAnsi="Consolas" w:cs="Consolas"/>
+          <w:color w:val="A31515"/>
+          <w:sz w:val="19"/>
+          <w:szCs w:val="19"/>
+          <w:highlight w:val="white"/>
+        </w:rPr>
+        <w:t>"bowler"</w:t>
+      </w:r>
+      <w:r>
+        <w:rPr>
+          <w:rFonts w:ascii="Consolas" w:hAnsi="Consolas" w:cs="Consolas"/>
+          <w:color w:val="000000"/>
+          <w:sz w:val="19"/>
+          <w:szCs w:val="19"/>
+          <w:highlight w:val="white"/>
+        </w:rPr>
+        <w:t xml:space="preserve">, </w:t>
+      </w:r>
+      <w:r>
+        <w:rPr>
+          <w:rFonts w:ascii="Consolas" w:hAnsi="Consolas" w:cs="Consolas"/>
+          <w:color w:val="A31515"/>
+          <w:sz w:val="19"/>
+          <w:szCs w:val="19"/>
+          <w:highlight w:val="white"/>
+        </w:rPr>
+        <w:t>"hat"</w:t>
+      </w:r>
+      <w:r>
+        <w:rPr>
+          <w:rFonts w:ascii="Consolas" w:hAnsi="Consolas" w:cs="Consolas"/>
+          <w:color w:val="000000"/>
+          <w:sz w:val="19"/>
+          <w:szCs w:val="19"/>
+          <w:highlight w:val="white"/>
+        </w:rPr>
+        <w:t xml:space="preserve">, </w:t>
+      </w:r>
+      <w:r>
+        <w:rPr>
+          <w:rFonts w:ascii="Consolas" w:hAnsi="Consolas" w:cs="Consolas"/>
+          <w:color w:val="A31515"/>
+          <w:sz w:val="19"/>
+          <w:szCs w:val="19"/>
+          <w:highlight w:val="white"/>
+        </w:rPr>
+        <w:t>"flat"</w:t>
+      </w:r>
+    </w:p>
+    <w:p>
+      <w:pPr>
+        <w:autoSpaceDE w:val="0"/>
+        <w:autoSpaceDN w:val="0"/>
+        <w:adjustRightInd w:val="0"/>
+        <w:spacing w:after="0" w:line="240" w:lineRule="auto"/>
+        <w:ind w:firstLine="720"/>
+        <w:jc w:val="left"/>
+        <w:rPr>
+          <w:rFonts w:ascii="Consolas" w:hAnsi="Consolas" w:cs="Consolas"/>
+          <w:color w:val="A31515"/>
+          <w:sz w:val="19"/>
+          <w:szCs w:val="19"/>
+          <w:highlight w:val="white"/>
+        </w:rPr>
+      </w:pPr>
+      <w:r>
+        <w:rPr>
+          <w:rFonts w:ascii="Consolas" w:hAnsi="Consolas" w:cs="Consolas"/>
+          <w:color w:val="000000"/>
+          <w:sz w:val="19"/>
+          <w:szCs w:val="19"/>
+          <w:highlight w:val="white"/>
+        </w:rPr>
+        <w:t xml:space="preserve">, </w:t>
+      </w:r>
+      <w:r>
+        <w:rPr>
+          <w:rFonts w:ascii="Consolas" w:hAnsi="Consolas" w:cs="Consolas"/>
+          <w:color w:val="A31515"/>
+          <w:sz w:val="19"/>
+          <w:szCs w:val="19"/>
+          <w:highlight w:val="white"/>
+        </w:rPr>
+        <w:t>"cap"</w:t>
+      </w:r>
+      <w:r>
+        <w:rPr>
+          <w:rFonts w:ascii="Consolas" w:hAnsi="Consolas" w:cs="Consolas"/>
+          <w:color w:val="000000"/>
+          <w:sz w:val="19"/>
+          <w:szCs w:val="19"/>
+          <w:highlight w:val="white"/>
+        </w:rPr>
+        <w:t xml:space="preserve">, </w:t>
+      </w:r>
+      <w:r>
+        <w:rPr>
+          <w:rFonts w:ascii="Consolas" w:hAnsi="Consolas" w:cs="Consolas"/>
+          <w:color w:val="A31515"/>
+          <w:sz w:val="19"/>
+          <w:szCs w:val="19"/>
+          <w:highlight w:val="white"/>
+        </w:rPr>
+        <w:t>"monday"</w:t>
+      </w:r>
+      <w:r>
+        <w:rPr>
+          <w:rFonts w:ascii="Consolas" w:hAnsi="Consolas" w:cs="Consolas"/>
+          <w:color w:val="000000"/>
+          <w:sz w:val="19"/>
+          <w:szCs w:val="19"/>
+          <w:highlight w:val="white"/>
+        </w:rPr>
+        <w:t xml:space="preserve">, </w:t>
+      </w:r>
+      <w:r>
+        <w:rPr>
+          <w:rFonts w:ascii="Consolas" w:hAnsi="Consolas" w:cs="Consolas"/>
+          <w:color w:val="A31515"/>
+          <w:sz w:val="19"/>
+          <w:szCs w:val="19"/>
+          <w:highlight w:val="white"/>
+        </w:rPr>
+        <w:t>"wednesday"</w:t>
+      </w:r>
+      <w:r>
+        <w:rPr>
+          <w:rFonts w:ascii="Consolas" w:hAnsi="Consolas" w:cs="Consolas"/>
+          <w:color w:val="000000"/>
+          <w:sz w:val="19"/>
+          <w:szCs w:val="19"/>
+          <w:highlight w:val="white"/>
+        </w:rPr>
+        <w:t xml:space="preserve">, </w:t>
+      </w:r>
+      <w:r>
+        <w:rPr>
+          <w:rFonts w:ascii="Consolas" w:hAnsi="Consolas" w:cs="Consolas"/>
+          <w:color w:val="A31515"/>
+          <w:sz w:val="19"/>
+          <w:szCs w:val="19"/>
+          <w:highlight w:val="white"/>
+        </w:rPr>
+        <w:t>"friday"</w:t>
+      </w:r>
+      <w:r>
+        <w:rPr>
+          <w:rFonts w:ascii="Consolas" w:hAnsi="Consolas" w:cs="Consolas"/>
+          <w:color w:val="000000"/>
+          <w:sz w:val="19"/>
+          <w:szCs w:val="19"/>
+          <w:highlight w:val="white"/>
+        </w:rPr>
+        <w:t xml:space="preserve">, </w:t>
+      </w:r>
+      <w:r>
+        <w:rPr>
+          <w:rFonts w:ascii="Consolas" w:hAnsi="Consolas" w:cs="Consolas"/>
+          <w:color w:val="A31515"/>
+          <w:sz w:val="19"/>
+          <w:szCs w:val="19"/>
+          <w:highlight w:val="white"/>
+        </w:rPr>
+        <w:t>"dual"</w:t>
+      </w:r>
+      <w:r>
+        <w:rPr>
+          <w:rFonts w:ascii="Consolas" w:hAnsi="Consolas" w:cs="Consolas"/>
+          <w:color w:val="000000"/>
+          <w:sz w:val="19"/>
+          <w:szCs w:val="19"/>
+          <w:highlight w:val="white"/>
+        </w:rPr>
+        <w:t xml:space="preserve">, </w:t>
+      </w:r>
+      <w:r>
+        <w:rPr>
+          <w:rFonts w:ascii="Consolas" w:hAnsi="Consolas" w:cs="Consolas"/>
+          <w:color w:val="A31515"/>
+          <w:sz w:val="19"/>
+          <w:szCs w:val="19"/>
+          <w:highlight w:val="white"/>
+        </w:rPr>
+        <w:t>"carriageway"</w:t>
+      </w:r>
+      <w:r>
+        <w:rPr>
+          <w:rFonts w:ascii="Consolas" w:hAnsi="Consolas" w:cs="Consolas"/>
+          <w:color w:val="000000"/>
+          <w:sz w:val="19"/>
+          <w:szCs w:val="19"/>
+          <w:highlight w:val="white"/>
+        </w:rPr>
+        <w:t xml:space="preserve">, </w:t>
+      </w:r>
+      <w:r>
+        <w:rPr>
+          <w:rFonts w:ascii="Consolas" w:hAnsi="Consolas" w:cs="Consolas"/>
+          <w:color w:val="A31515"/>
+          <w:sz w:val="19"/>
+          <w:szCs w:val="19"/>
+          <w:highlight w:val="white"/>
+        </w:rPr>
+        <w:t>"river"</w:t>
+      </w:r>
+    </w:p>
+    <w:p>
+      <w:pPr>
+        <w:autoSpaceDE w:val="0"/>
+        <w:autoSpaceDN w:val="0"/>
+        <w:adjustRightInd w:val="0"/>
+        <w:spacing w:after="0" w:line="240" w:lineRule="auto"/>
+        <w:ind w:firstLine="720"/>
+        <w:jc w:val="left"/>
+        <w:rPr>
+          <w:rFonts w:ascii="Consolas" w:hAnsi="Consolas" w:cs="Consolas"/>
+          <w:color w:val="000000"/>
+          <w:sz w:val="19"/>
+          <w:szCs w:val="19"/>
+          <w:highlight w:val="white"/>
+        </w:rPr>
+      </w:pPr>
+      <w:r>
+        <w:rPr>
+          <w:rFonts w:ascii="Consolas" w:hAnsi="Consolas" w:cs="Consolas"/>
+          <w:color w:val="000000"/>
+          <w:sz w:val="19"/>
+          <w:szCs w:val="19"/>
+          <w:highlight w:val="white"/>
+        </w:rPr>
+        <w:t xml:space="preserve">, </w:t>
+      </w:r>
+      <w:r>
+        <w:rPr>
+          <w:rFonts w:ascii="Consolas" w:hAnsi="Consolas" w:cs="Consolas"/>
+          <w:color w:val="A31515"/>
+          <w:sz w:val="19"/>
+          <w:szCs w:val="19"/>
+          <w:highlight w:val="white"/>
+        </w:rPr>
+        <w:t>"tree"</w:t>
+      </w:r>
+      <w:r>
+        <w:rPr>
+          <w:rFonts w:ascii="Consolas" w:hAnsi="Consolas" w:cs="Consolas"/>
+          <w:color w:val="000000"/>
+          <w:sz w:val="19"/>
+          <w:szCs w:val="19"/>
+          <w:highlight w:val="white"/>
+        </w:rPr>
+        <w:t xml:space="preserve"> };</w:t>
+      </w:r>
+    </w:p>
+    <w:p>
+      <w:pPr>
+        <w:autoSpaceDE w:val="0"/>
+        <w:autoSpaceDN w:val="0"/>
+        <w:adjustRightInd w:val="0"/>
+        <w:spacing w:after="0" w:line="240" w:lineRule="auto"/>
+        <w:jc w:val="left"/>
+        <w:rPr>
+          <w:rFonts w:ascii="Consolas" w:hAnsi="Consolas" w:cs="Consolas"/>
+          <w:color w:val="000000"/>
+          <w:sz w:val="19"/>
+          <w:szCs w:val="19"/>
+          <w:highlight w:val="white"/>
+        </w:rPr>
+      </w:pPr>
+      <w:r>
+        <w:rPr>
+          <w:rFonts w:ascii="Consolas" w:hAnsi="Consolas" w:cs="Consolas"/>
+          <w:color w:val="2B91AF"/>
+          <w:sz w:val="19"/>
+          <w:szCs w:val="19"/>
+          <w:highlight w:val="white"/>
+        </w:rPr>
+        <w:t xml:space="preserve">  </w:t>
+      </w:r>
+      <w:r>
+        <w:rPr>
+          <w:rFonts w:ascii="Consolas" w:hAnsi="Consolas" w:cs="Consolas"/>
+          <w:color w:val="0000FF"/>
+          <w:sz w:val="19"/>
+          <w:szCs w:val="19"/>
+          <w:highlight w:val="white"/>
+        </w:rPr>
+        <w:t>for</w:t>
+      </w:r>
+      <w:r>
+        <w:rPr>
+          <w:rFonts w:ascii="Consolas" w:hAnsi="Consolas" w:cs="Consolas"/>
+          <w:color w:val="000000"/>
+          <w:sz w:val="19"/>
+          <w:szCs w:val="19"/>
+          <w:highlight w:val="white"/>
+        </w:rPr>
+        <w:t xml:space="preserve"> (</w:t>
+      </w:r>
+      <w:r>
+        <w:rPr>
+          <w:rFonts w:ascii="Consolas" w:hAnsi="Consolas" w:cs="Consolas"/>
+          <w:color w:val="0000FF"/>
+          <w:sz w:val="19"/>
+          <w:szCs w:val="19"/>
+          <w:highlight w:val="white"/>
+        </w:rPr>
+        <w:t>int</w:t>
+      </w:r>
+      <w:r>
+        <w:rPr>
+          <w:rFonts w:ascii="Consolas" w:hAnsi="Consolas" w:cs="Consolas"/>
+          <w:color w:val="000000"/>
+          <w:sz w:val="19"/>
+          <w:szCs w:val="19"/>
+          <w:highlight w:val="white"/>
+        </w:rPr>
+        <w:t xml:space="preserve"> i = 0; i &lt; puzzle1Items.Count; i++) {</w:t>
+      </w:r>
+    </w:p>
+    <w:p>
+      <w:pPr>
+        <w:autoSpaceDE w:val="0"/>
+        <w:autoSpaceDN w:val="0"/>
+        <w:adjustRightInd w:val="0"/>
+        <w:spacing w:after="0" w:line="240" w:lineRule="auto"/>
+        <w:ind w:firstLine="720"/>
+        <w:jc w:val="left"/>
+        <w:rPr>
+          <w:rFonts w:ascii="Consolas" w:hAnsi="Consolas" w:cs="Consolas"/>
+          <w:color w:val="000000"/>
+          <w:sz w:val="19"/>
+          <w:szCs w:val="19"/>
+          <w:highlight w:val="white"/>
+        </w:rPr>
+      </w:pPr>
+      <w:r>
+        <w:rPr>
+          <w:rFonts w:ascii="Consolas" w:hAnsi="Consolas" w:cs="Consolas"/>
+          <w:color w:val="2B91AF"/>
+          <w:sz w:val="19"/>
+          <w:szCs w:val="19"/>
+          <w:highlight w:val="white"/>
+        </w:rPr>
+        <w:t xml:space="preserve">  </w:t>
+      </w:r>
+      <w:r>
+        <w:rPr>
+          <w:rFonts w:ascii="Consolas" w:hAnsi="Consolas" w:cs="Consolas"/>
+          <w:color w:val="2B91AF"/>
+          <w:sz w:val="19"/>
+          <w:szCs w:val="19"/>
+          <w:highlight w:val="white"/>
+        </w:rPr>
+        <w:t>Assert</w:t>
+      </w:r>
+      <w:r>
+        <w:rPr>
+          <w:rFonts w:ascii="Consolas" w:hAnsi="Consolas" w:cs="Consolas"/>
+          <w:color w:val="000000"/>
+          <w:sz w:val="19"/>
+          <w:szCs w:val="19"/>
+          <w:highlight w:val="white"/>
+        </w:rPr>
+        <w:t>.AreEqual(puzzle1Items[i], parser.tagger.catWords.getItems()[i]);</w:t>
+      </w:r>
+    </w:p>
+    <w:p>
+      <w:pPr>
+        <w:autoSpaceDE w:val="0"/>
+        <w:autoSpaceDN w:val="0"/>
+        <w:adjustRightInd w:val="0"/>
+        <w:spacing w:after="0" w:line="240" w:lineRule="auto"/>
+        <w:jc w:val="left"/>
+        <w:rPr>
+          <w:rFonts w:ascii="Consolas" w:hAnsi="Consolas" w:cs="Consolas"/>
+          <w:color w:val="000000"/>
+          <w:sz w:val="19"/>
+          <w:szCs w:val="19"/>
+          <w:highlight w:val="white"/>
+        </w:rPr>
+      </w:pPr>
+      <w:r>
+        <w:rPr>
+          <w:rFonts w:ascii="Consolas" w:hAnsi="Consolas" w:cs="Consolas"/>
+          <w:color w:val="2B91AF"/>
+          <w:sz w:val="19"/>
+          <w:szCs w:val="19"/>
+          <w:highlight w:val="white"/>
+        </w:rPr>
+        <w:t xml:space="preserve">  </w:t>
+      </w:r>
+      <w:r>
+        <w:rPr>
+          <w:rFonts w:ascii="Consolas" w:hAnsi="Consolas" w:cs="Consolas"/>
+          <w:color w:val="000000"/>
+          <w:sz w:val="19"/>
+          <w:szCs w:val="19"/>
+          <w:highlight w:val="white"/>
+        </w:rPr>
+        <w:t>}</w:t>
+      </w:r>
+    </w:p>
+    <w:p>
+      <w:pPr>
+        <w:autoSpaceDE w:val="0"/>
+        <w:autoSpaceDN w:val="0"/>
+        <w:adjustRightInd w:val="0"/>
+        <w:spacing w:after="0" w:line="240" w:lineRule="auto"/>
+        <w:jc w:val="left"/>
+        <w:rPr>
+          <w:rFonts w:ascii="Consolas" w:hAnsi="Consolas" w:cs="Consolas"/>
+          <w:color w:val="000000"/>
+          <w:sz w:val="19"/>
+          <w:szCs w:val="19"/>
+          <w:highlight w:val="white"/>
+        </w:rPr>
+      </w:pPr>
+      <w:r>
+        <w:rPr>
+          <w:rFonts w:ascii="Consolas" w:hAnsi="Consolas" w:cs="Consolas"/>
+          <w:color w:val="2B91AF"/>
+          <w:sz w:val="19"/>
+          <w:szCs w:val="19"/>
+          <w:highlight w:val="white"/>
+        </w:rPr>
+        <w:t xml:space="preserve">  </w:t>
+      </w:r>
+      <w:r>
+        <w:rPr>
+          <w:rFonts w:ascii="Consolas" w:hAnsi="Consolas" w:cs="Consolas"/>
+          <w:color w:val="2B91AF"/>
+          <w:sz w:val="19"/>
+          <w:szCs w:val="19"/>
+          <w:highlight w:val="white"/>
+        </w:rPr>
+        <w:t>List</w:t>
+      </w:r>
+      <w:r>
+        <w:rPr>
+          <w:rFonts w:ascii="Consolas" w:hAnsi="Consolas" w:cs="Consolas"/>
+          <w:color w:val="000000"/>
+          <w:sz w:val="19"/>
+          <w:szCs w:val="19"/>
+          <w:highlight w:val="white"/>
+        </w:rPr>
+        <w:t>&lt;</w:t>
+      </w:r>
+      <w:r>
+        <w:rPr>
+          <w:rFonts w:ascii="Consolas" w:hAnsi="Consolas" w:cs="Consolas"/>
+          <w:color w:val="0000FF"/>
+          <w:sz w:val="19"/>
+          <w:szCs w:val="19"/>
+          <w:highlight w:val="white"/>
+        </w:rPr>
+        <w:t>string</w:t>
+      </w:r>
+      <w:r>
+        <w:rPr>
+          <w:rFonts w:ascii="Consolas" w:hAnsi="Consolas" w:cs="Consolas"/>
+          <w:color w:val="000000"/>
+          <w:sz w:val="19"/>
+          <w:szCs w:val="19"/>
+          <w:highlight w:val="white"/>
+        </w:rPr>
+        <w:t xml:space="preserve">&gt; puz1Quants = </w:t>
+      </w:r>
+      <w:r>
+        <w:rPr>
+          <w:rFonts w:ascii="Consolas" w:hAnsi="Consolas" w:cs="Consolas"/>
+          <w:color w:val="0000FF"/>
+          <w:sz w:val="19"/>
+          <w:szCs w:val="19"/>
+          <w:highlight w:val="white"/>
+        </w:rPr>
+        <w:t>new</w:t>
+      </w:r>
+      <w:r>
+        <w:rPr>
+          <w:rFonts w:ascii="Consolas" w:hAnsi="Consolas" w:cs="Consolas"/>
+          <w:color w:val="000000"/>
+          <w:sz w:val="19"/>
+          <w:szCs w:val="19"/>
+          <w:highlight w:val="white"/>
+        </w:rPr>
+        <w:t xml:space="preserve"> </w:t>
+      </w:r>
+      <w:r>
+        <w:rPr>
+          <w:rFonts w:ascii="Consolas" w:hAnsi="Consolas" w:cs="Consolas"/>
+          <w:color w:val="2B91AF"/>
+          <w:sz w:val="19"/>
+          <w:szCs w:val="19"/>
+          <w:highlight w:val="white"/>
+        </w:rPr>
+        <w:t>List</w:t>
+      </w:r>
+      <w:r>
+        <w:rPr>
+          <w:rFonts w:ascii="Consolas" w:hAnsi="Consolas" w:cs="Consolas"/>
+          <w:color w:val="000000"/>
+          <w:sz w:val="19"/>
+          <w:szCs w:val="19"/>
+          <w:highlight w:val="white"/>
+        </w:rPr>
+        <w:t>&lt;</w:t>
+      </w:r>
+      <w:r>
+        <w:rPr>
+          <w:rFonts w:ascii="Consolas" w:hAnsi="Consolas" w:cs="Consolas"/>
+          <w:color w:val="0000FF"/>
+          <w:sz w:val="19"/>
+          <w:szCs w:val="19"/>
+          <w:highlight w:val="white"/>
+        </w:rPr>
+        <w:t>string</w:t>
+      </w:r>
+      <w:r>
+        <w:rPr>
+          <w:rFonts w:ascii="Consolas" w:hAnsi="Consolas" w:cs="Consolas"/>
+          <w:color w:val="000000"/>
+          <w:sz w:val="19"/>
+          <w:szCs w:val="19"/>
+          <w:highlight w:val="white"/>
+        </w:rPr>
+        <w:t xml:space="preserve">&gt; { </w:t>
+      </w:r>
+      <w:r>
+        <w:rPr>
+          <w:rFonts w:ascii="Consolas" w:hAnsi="Consolas" w:cs="Consolas"/>
+          <w:color w:val="A31515"/>
+          <w:sz w:val="19"/>
+          <w:szCs w:val="19"/>
+          <w:highlight w:val="white"/>
+        </w:rPr>
+        <w:t>"day"</w:t>
+      </w:r>
+      <w:r>
+        <w:rPr>
+          <w:rFonts w:ascii="Consolas" w:hAnsi="Consolas" w:cs="Consolas"/>
+          <w:color w:val="000000"/>
+          <w:sz w:val="19"/>
+          <w:szCs w:val="19"/>
+          <w:highlight w:val="white"/>
+        </w:rPr>
+        <w:t xml:space="preserve">, </w:t>
+      </w:r>
+      <w:r>
+        <w:rPr>
+          <w:rFonts w:ascii="Consolas" w:hAnsi="Consolas" w:cs="Consolas"/>
+          <w:color w:val="A31515"/>
+          <w:sz w:val="19"/>
+          <w:szCs w:val="19"/>
+          <w:highlight w:val="white"/>
+        </w:rPr>
+        <w:t>"days"</w:t>
+      </w:r>
+      <w:r>
+        <w:rPr>
+          <w:rFonts w:ascii="Consolas" w:hAnsi="Consolas" w:cs="Consolas"/>
+          <w:color w:val="000000"/>
+          <w:sz w:val="19"/>
+          <w:szCs w:val="19"/>
+          <w:highlight w:val="white"/>
+        </w:rPr>
+        <w:t xml:space="preserve">, </w:t>
+      </w:r>
+      <w:r>
+        <w:rPr>
+          <w:rFonts w:ascii="Consolas" w:hAnsi="Consolas" w:cs="Consolas"/>
+          <w:color w:val="A31515"/>
+          <w:sz w:val="19"/>
+          <w:szCs w:val="19"/>
+          <w:highlight w:val="white"/>
+        </w:rPr>
+        <w:t>"night"</w:t>
+      </w:r>
+      <w:r>
+        <w:rPr>
+          <w:rFonts w:ascii="Consolas" w:hAnsi="Consolas" w:cs="Consolas"/>
+          <w:color w:val="000000"/>
+          <w:sz w:val="19"/>
+          <w:szCs w:val="19"/>
+          <w:highlight w:val="white"/>
+        </w:rPr>
+        <w:t xml:space="preserve">, </w:t>
+      </w:r>
+      <w:r>
+        <w:rPr>
+          <w:rFonts w:ascii="Consolas" w:hAnsi="Consolas" w:cs="Consolas"/>
+          <w:color w:val="A31515"/>
+          <w:sz w:val="19"/>
+          <w:szCs w:val="19"/>
+          <w:highlight w:val="white"/>
+        </w:rPr>
+        <w:t>"nights"</w:t>
+      </w:r>
+      <w:r>
+        <w:rPr>
+          <w:rFonts w:ascii="Consolas" w:hAnsi="Consolas" w:cs="Consolas"/>
+          <w:color w:val="000000"/>
+          <w:sz w:val="19"/>
+          <w:szCs w:val="19"/>
+          <w:highlight w:val="white"/>
+        </w:rPr>
+        <w:t xml:space="preserve"> };</w:t>
+      </w:r>
+    </w:p>
+    <w:p>
+      <w:pPr>
+        <w:autoSpaceDE w:val="0"/>
+        <w:autoSpaceDN w:val="0"/>
+        <w:adjustRightInd w:val="0"/>
+        <w:spacing w:after="0" w:line="240" w:lineRule="auto"/>
+        <w:jc w:val="left"/>
+        <w:rPr>
+          <w:rFonts w:ascii="Consolas" w:hAnsi="Consolas" w:cs="Consolas"/>
+          <w:color w:val="000000"/>
+          <w:sz w:val="19"/>
+          <w:szCs w:val="19"/>
+          <w:highlight w:val="white"/>
+        </w:rPr>
+      </w:pPr>
+      <w:r>
+        <w:rPr>
+          <w:rFonts w:ascii="Consolas" w:hAnsi="Consolas" w:cs="Consolas"/>
+          <w:color w:val="2B91AF"/>
+          <w:sz w:val="19"/>
+          <w:szCs w:val="19"/>
+          <w:highlight w:val="white"/>
+        </w:rPr>
+        <w:t xml:space="preserve">  </w:t>
+      </w:r>
+      <w:r>
+        <w:rPr>
+          <w:rFonts w:ascii="Consolas" w:hAnsi="Consolas" w:cs="Consolas"/>
+          <w:color w:val="0000FF"/>
+          <w:sz w:val="19"/>
+          <w:szCs w:val="19"/>
+          <w:highlight w:val="white"/>
+        </w:rPr>
+        <w:t>for</w:t>
+      </w:r>
+      <w:r>
+        <w:rPr>
+          <w:rFonts w:ascii="Consolas" w:hAnsi="Consolas" w:cs="Consolas"/>
+          <w:color w:val="000000"/>
+          <w:sz w:val="19"/>
+          <w:szCs w:val="19"/>
+          <w:highlight w:val="white"/>
+        </w:rPr>
+        <w:t xml:space="preserve"> (</w:t>
+      </w:r>
+      <w:r>
+        <w:rPr>
+          <w:rFonts w:ascii="Consolas" w:hAnsi="Consolas" w:cs="Consolas"/>
+          <w:color w:val="0000FF"/>
+          <w:sz w:val="19"/>
+          <w:szCs w:val="19"/>
+          <w:highlight w:val="white"/>
+        </w:rPr>
+        <w:t>int</w:t>
+      </w:r>
+      <w:r>
+        <w:rPr>
+          <w:rFonts w:ascii="Consolas" w:hAnsi="Consolas" w:cs="Consolas"/>
+          <w:color w:val="000000"/>
+          <w:sz w:val="19"/>
+          <w:szCs w:val="19"/>
+          <w:highlight w:val="white"/>
+        </w:rPr>
+        <w:t xml:space="preserve"> i = 0; i &lt; puz1Quants.Count; i++) {</w:t>
+      </w:r>
+    </w:p>
+    <w:p>
+      <w:pPr>
+        <w:autoSpaceDE w:val="0"/>
+        <w:autoSpaceDN w:val="0"/>
+        <w:adjustRightInd w:val="0"/>
+        <w:spacing w:after="0" w:line="240" w:lineRule="auto"/>
+        <w:ind w:firstLine="720"/>
+        <w:jc w:val="left"/>
+        <w:rPr>
+          <w:rFonts w:ascii="Consolas" w:hAnsi="Consolas" w:cs="Consolas"/>
+          <w:color w:val="000000"/>
+          <w:sz w:val="19"/>
+          <w:szCs w:val="19"/>
+          <w:highlight w:val="white"/>
+        </w:rPr>
+      </w:pPr>
+      <w:r>
+        <w:rPr>
+          <w:rFonts w:ascii="Consolas" w:hAnsi="Consolas" w:cs="Consolas"/>
+          <w:color w:val="2B91AF"/>
+          <w:sz w:val="19"/>
+          <w:szCs w:val="19"/>
+          <w:highlight w:val="white"/>
+        </w:rPr>
+        <w:t xml:space="preserve">  </w:t>
+      </w:r>
+      <w:r>
+        <w:rPr>
+          <w:rFonts w:ascii="Consolas" w:hAnsi="Consolas" w:cs="Consolas"/>
+          <w:color w:val="2B91AF"/>
+          <w:sz w:val="19"/>
+          <w:szCs w:val="19"/>
+          <w:highlight w:val="white"/>
+        </w:rPr>
+        <w:t>Assert</w:t>
+      </w:r>
+      <w:r>
+        <w:rPr>
+          <w:rFonts w:ascii="Consolas" w:hAnsi="Consolas" w:cs="Consolas"/>
+          <w:color w:val="000000"/>
+          <w:sz w:val="19"/>
+          <w:szCs w:val="19"/>
+          <w:highlight w:val="white"/>
+        </w:rPr>
+        <w:t>.AreEqual(puz1Quants[i], parser.tagger.terms.getQuantifiers()[i]);</w:t>
+      </w:r>
+    </w:p>
+    <w:p>
+      <w:pPr>
+        <w:autoSpaceDE w:val="0"/>
+        <w:autoSpaceDN w:val="0"/>
+        <w:adjustRightInd w:val="0"/>
+        <w:spacing w:after="0" w:line="240" w:lineRule="auto"/>
+        <w:jc w:val="left"/>
+        <w:rPr>
+          <w:rFonts w:ascii="Consolas" w:hAnsi="Consolas" w:cs="Consolas"/>
+          <w:color w:val="000000"/>
+          <w:sz w:val="19"/>
+          <w:szCs w:val="19"/>
+          <w:highlight w:val="white"/>
+        </w:rPr>
+      </w:pPr>
+      <w:r>
+        <w:rPr>
+          <w:rFonts w:ascii="Consolas" w:hAnsi="Consolas" w:cs="Consolas"/>
+          <w:color w:val="2B91AF"/>
+          <w:sz w:val="19"/>
+          <w:szCs w:val="19"/>
+          <w:highlight w:val="white"/>
+        </w:rPr>
+        <w:t xml:space="preserve">  </w:t>
+      </w:r>
+      <w:r>
+        <w:rPr>
+          <w:rFonts w:ascii="Consolas" w:hAnsi="Consolas" w:cs="Consolas"/>
+          <w:color w:val="000000"/>
+          <w:sz w:val="19"/>
+          <w:szCs w:val="19"/>
+          <w:highlight w:val="white"/>
+        </w:rPr>
+        <w:t>}</w:t>
+      </w:r>
+    </w:p>
+    <w:p>
+      <w:r>
+        <w:rPr>
+          <w:rFonts w:ascii="Consolas" w:hAnsi="Consolas" w:cs="Consolas"/>
+          <w:color w:val="000000"/>
+          <w:sz w:val="19"/>
+          <w:szCs w:val="19"/>
+          <w:highlight w:val="white"/>
+        </w:rPr>
+        <w:t>}</w:t>
+      </w:r>
+    </w:p>
+    <w:p>
+      <w:r>
+        <w:t>The initialisation of the Tagger object used by the Parser happens as the Parser object itself is created and so this test checks that the word lists the Tagger has created match the expected items.</w:t>
+      </w:r>
+    </w:p>
+    <w:p>
+      <w:r>
+        <w:t xml:space="preserve">The tagging process was then checked in the next test before working on tagging and translating to relations. This was, again, done in stages, so for each test puzzle there would be a “Tagging” test and a “Translating” test. Similarly, after one stage was completed, all previous tests would also be run for the sake of regression testing. The tag patterns created in the “Tagging” test would be compared to the manually-created patterns and the relations from the “Translating” test would be compared to the expected relations resulting from the manual tag patterns. The tests therefore all look similar, but with varying length of patterns and relations, however each typically added a new pattern to be considered and accounted for in the tag/translation process. </w:t>
+      </w:r>
+    </w:p>
+    <w:p>
+      <w:r>
+        <w:t>The testing of Parser does not feel complete, as the limitations of the module have not yet been met. There is still one test that does not pass, for example, as this is for the next extension task for development. The test suite, instead of completely testing the Parser module functionality, simply tests its current capabilities. As this could still be stretched and improved upon, there are still more tests that would be written as development continues.</w:t>
+      </w:r>
+    </w:p>
+    <w:p>
+      <w:pPr>
+        <w:pStyle w:val="Heading2"/>
+      </w:pPr>
+      <w:r>
+        <w:t>User Interface Testing</w:t>
+      </w:r>
+    </w:p>
+    <w:p>
+      <w:r>
+        <w:t>There are no unit tests that check the user interface forms. Instead these have been put through a sort of user acceptance testing during development as they were actually used to run more puzzles than the tests alone feature. It was verified that the options settings actually have an effect when watching a problem being solved and that the navigational buttons all have the desired effect.</w:t>
+      </w:r>
+    </w:p>
     <w:p>
       <w:pPr>
         <w:pStyle w:val="Heading1"/>
@@ -15010,11 +16902,11 @@
           <w:numId w:val="2"/>
         </w:numPr>
       </w:pPr>
-      <w:bookmarkStart w:id="29" w:name="_Toc366956701"/>
+      <w:bookmarkStart w:id="30" w:name="_Toc367008783"/>
       <w:r>
         <w:t>Evaluation</w:t>
       </w:r>
-      <w:bookmarkEnd w:id="29"/>
+      <w:bookmarkEnd w:id="30"/>
     </w:p>
     <w:p>
       <w:pPr>
@@ -15049,6 +16941,7 @@
         </w:numPr>
       </w:pPr>
       <w:r>
+        <w:lastRenderedPageBreak/>
         <w:t>What project discovered in relation to project title</w:t>
       </w:r>
     </w:p>
@@ -15087,13 +16980,16 @@
           <w:numId w:val="2"/>
         </w:numPr>
       </w:pPr>
-      <w:bookmarkStart w:id="30" w:name="_Toc366956702"/>
+      <w:bookmarkStart w:id="31" w:name="_Toc367008784"/>
       <w:r>
         <w:t>Summary</w:t>
       </w:r>
-      <w:bookmarkEnd w:id="30"/>
-    </w:p>
-    <w:p>
+      <w:bookmarkEnd w:id="31"/>
+    </w:p>
+    <w:p>
+      <w:pPr>
+        <w:pStyle w:val="Normaltext"/>
+      </w:pPr>
       <w:r>
         <w:t>[Summary]</w:t>
       </w:r>
@@ -15102,8 +16998,533 @@
       <w:pPr>
         <w:jc w:val="left"/>
       </w:pPr>
-      <w:bookmarkStart w:id="31" w:name="_GoBack"/>
-      <w:bookmarkEnd w:id="31"/>
+      <w:r>
+        <w:br w:type="page"/>
+      </w:r>
+    </w:p>
+    <w:p>
+      <w:pPr>
+        <w:pStyle w:val="Heading1"/>
+        <w:numPr>
+          <w:ilvl w:val="0"/>
+          <w:numId w:val="2"/>
+        </w:numPr>
+      </w:pPr>
+      <w:bookmarkStart w:id="32" w:name="_Toc367008785"/>
+      <w:r>
+        <w:lastRenderedPageBreak/>
+        <w:t>Bibliography</w:t>
+      </w:r>
+      <w:bookmarkEnd w:id="32"/>
+    </w:p>
+    <w:p>
+      <w:pPr>
+        <w:pStyle w:val="Reference"/>
+        <w:ind w:left="0" w:firstLine="0"/>
+        <w:jc w:val="left"/>
+        <w:rPr>
+          <w:rFonts w:cs="Times New Roman"/>
+        </w:rPr>
+      </w:pPr>
+      <w:r>
+        <w:rPr>
+          <w:rFonts w:cs="Times New Roman"/>
+        </w:rPr>
+        <w:t xml:space="preserve">[1] </w:t>
+      </w:r>
+      <w:r>
+        <w:rPr>
+          <w:rFonts w:cs="Times New Roman"/>
+          <w:caps/>
+        </w:rPr>
+        <w:t>Lev,</w:t>
+      </w:r>
+      <w:r>
+        <w:rPr>
+          <w:rFonts w:cs="Times New Roman"/>
+        </w:rPr>
+        <w:t xml:space="preserve"> I., B. </w:t>
+      </w:r>
+      <w:r>
+        <w:rPr>
+          <w:rFonts w:cs="Times New Roman"/>
+          <w:caps/>
+        </w:rPr>
+        <w:t>MacCartney</w:t>
+      </w:r>
+      <w:r>
+        <w:rPr>
+          <w:rFonts w:cs="Times New Roman"/>
+        </w:rPr>
+        <w:t xml:space="preserve">, C. </w:t>
+      </w:r>
+      <w:r>
+        <w:rPr>
+          <w:rFonts w:cs="Times New Roman"/>
+          <w:caps/>
+        </w:rPr>
+        <w:t>Manning</w:t>
+      </w:r>
+      <w:r>
+        <w:rPr>
+          <w:rFonts w:cs="Times New Roman"/>
+        </w:rPr>
+        <w:t xml:space="preserve">, R. </w:t>
+      </w:r>
+      <w:r>
+        <w:rPr>
+          <w:rFonts w:cs="Times New Roman"/>
+          <w:caps/>
+        </w:rPr>
+        <w:t>Levy</w:t>
+      </w:r>
+      <w:r>
+        <w:rPr>
+          <w:rFonts w:cs="Times New Roman"/>
+        </w:rPr>
+        <w:t xml:space="preserve">. 2004. Solving Logic Puzzles: From Robust Processing to Precise Semantics.  </w:t>
+      </w:r>
+      <w:r>
+        <w:rPr>
+          <w:rStyle w:val="BlockTextChar"/>
+          <w:rFonts w:cs="Times New Roman"/>
+          <w:i/>
+          <w:iCs/>
+        </w:rPr>
+        <w:t xml:space="preserve">Proceedings of the Second Workshop on Text Meaning and Interpretation at ACL 2004. </w:t>
+      </w:r>
+      <w:r>
+        <w:rPr>
+          <w:rStyle w:val="BlockTextChar"/>
+          <w:rFonts w:cs="Times New Roman"/>
+          <w:iCs/>
+        </w:rPr>
+        <w:t>pp.9-16.</w:t>
+      </w:r>
+    </w:p>
+    <w:p>
+      <w:pPr>
+        <w:pStyle w:val="Reference"/>
+        <w:ind w:left="0" w:firstLine="0"/>
+        <w:jc w:val="left"/>
+        <w:rPr>
+          <w:rFonts w:cs="Times New Roman"/>
+        </w:rPr>
+      </w:pPr>
+      <w:r>
+        <w:rPr>
+          <w:rFonts w:cs="Times New Roman"/>
+        </w:rPr>
+        <w:t xml:space="preserve">[2] </w:t>
+      </w:r>
+      <w:r>
+        <w:rPr>
+          <w:rFonts w:cs="Times New Roman"/>
+          <w:caps/>
+        </w:rPr>
+        <w:t>Milicevic,</w:t>
+      </w:r>
+      <w:r>
+        <w:rPr>
+          <w:rFonts w:cs="Times New Roman"/>
+        </w:rPr>
+        <w:t xml:space="preserve"> A., J. </w:t>
+      </w:r>
+      <w:r>
+        <w:rPr>
+          <w:rFonts w:cs="Times New Roman"/>
+          <w:caps/>
+        </w:rPr>
+        <w:t>Near</w:t>
+      </w:r>
+      <w:r>
+        <w:rPr>
+          <w:rFonts w:cs="Times New Roman"/>
+        </w:rPr>
+        <w:t xml:space="preserve">, R. </w:t>
+      </w:r>
+      <w:r>
+        <w:rPr>
+          <w:rFonts w:cs="Times New Roman"/>
+          <w:caps/>
+        </w:rPr>
+        <w:t>Singh</w:t>
+      </w:r>
+      <w:r>
+        <w:rPr>
+          <w:rFonts w:cs="Times New Roman"/>
+        </w:rPr>
+        <w:t xml:space="preserve">. 2009. </w:t>
+      </w:r>
+      <w:r>
+        <w:rPr>
+          <w:rFonts w:cs="Times New Roman"/>
+          <w:i/>
+        </w:rPr>
+        <w:t>Puzzler: An Automated Logic Puzzle Solver</w:t>
+      </w:r>
+      <w:r>
+        <w:rPr>
+          <w:rFonts w:cs="Times New Roman"/>
+        </w:rPr>
+        <w:t xml:space="preserve"> [online]. [Accessed 10 February 2013] . Available from: http://people.csail.mit.edu/jnear/puzzler.</w:t>
+      </w:r>
+    </w:p>
+    <w:p>
+      <w:pPr>
+        <w:pStyle w:val="Reference"/>
+        <w:ind w:left="0" w:firstLine="0"/>
+        <w:jc w:val="left"/>
+        <w:rPr>
+          <w:rFonts w:cs="Times New Roman"/>
+        </w:rPr>
+      </w:pPr>
+      <w:r>
+        <w:rPr>
+          <w:rFonts w:cs="Times New Roman"/>
+        </w:rPr>
+        <w:t xml:space="preserve">[3] [Author unknown]. 1962. Who owns the zebra? </w:t>
+      </w:r>
+      <w:r>
+        <w:rPr>
+          <w:rFonts w:cs="Times New Roman"/>
+          <w:i/>
+        </w:rPr>
+        <w:t xml:space="preserve">Life International </w:t>
+      </w:r>
+      <w:r>
+        <w:rPr>
+          <w:rFonts w:cs="Times New Roman"/>
+        </w:rPr>
+        <w:t>magazine.</w:t>
+      </w:r>
+      <w:r>
+        <w:rPr>
+          <w:rFonts w:cs="Times New Roman"/>
+          <w:i/>
+        </w:rPr>
+        <w:t xml:space="preserve"> </w:t>
+      </w:r>
+      <w:r>
+        <w:rPr>
+          <w:rFonts w:cs="Times New Roman"/>
+        </w:rPr>
+        <w:t>Issue December 17, 1962.</w:t>
+      </w:r>
+    </w:p>
+    <w:p>
+      <w:pPr>
+        <w:pStyle w:val="Reference"/>
+        <w:ind w:left="0" w:firstLine="0"/>
+        <w:jc w:val="left"/>
+        <w:rPr>
+          <w:rFonts w:cs="Times New Roman"/>
+        </w:rPr>
+      </w:pPr>
+      <w:r>
+        <w:rPr>
+          <w:rFonts w:cs="Times New Roman"/>
+        </w:rPr>
+        <w:t xml:space="preserve">[4] MARCUS, M. 1980. </w:t>
+      </w:r>
+      <w:r>
+        <w:rPr>
+          <w:rFonts w:cs="Times New Roman"/>
+          <w:i/>
+        </w:rPr>
+        <w:t xml:space="preserve">A theory of syntactic recognition for natural language processing. </w:t>
+      </w:r>
+      <w:r>
+        <w:rPr>
+          <w:rFonts w:cs="Times New Roman"/>
+        </w:rPr>
+        <w:t>London: MIT Press.</w:t>
+      </w:r>
+    </w:p>
+    <w:p>
+      <w:pPr>
+        <w:pStyle w:val="Reference"/>
+        <w:ind w:left="0" w:firstLine="0"/>
+        <w:jc w:val="left"/>
+        <w:rPr>
+          <w:rFonts w:cs="Times New Roman"/>
+        </w:rPr>
+      </w:pPr>
+      <w:r>
+        <w:rPr>
+          <w:rFonts w:cs="Times New Roman"/>
+        </w:rPr>
+        <w:t xml:space="preserve">[5] GUTTENPLAN, S. 1997. </w:t>
+      </w:r>
+      <w:r>
+        <w:rPr>
+          <w:rFonts w:cs="Times New Roman"/>
+          <w:i/>
+        </w:rPr>
+        <w:t>The Languages of Logic: An introduction to formal logic.</w:t>
+      </w:r>
+      <w:r>
+        <w:rPr>
+          <w:rFonts w:cs="Times New Roman"/>
+        </w:rPr>
+        <w:t xml:space="preserve"> Oxford: Blackwell.</w:t>
+      </w:r>
+    </w:p>
+    <w:p>
+      <w:pPr>
+        <w:pStyle w:val="Reference"/>
+        <w:ind w:left="0" w:firstLine="0"/>
+        <w:jc w:val="left"/>
+        <w:rPr>
+          <w:rFonts w:cs="Times New Roman"/>
+        </w:rPr>
+      </w:pPr>
+      <w:r>
+        <w:rPr>
+          <w:rFonts w:cs="Times New Roman"/>
+        </w:rPr>
+        <w:t xml:space="preserve">[6] </w:t>
+      </w:r>
+      <w:r>
+        <w:rPr>
+          <w:rFonts w:cs="Times New Roman"/>
+          <w:caps/>
+        </w:rPr>
+        <w:t>Bull</w:t>
+      </w:r>
+      <w:r>
+        <w:rPr>
+          <w:rFonts w:cs="Times New Roman"/>
+        </w:rPr>
+        <w:t>, S. ed. 2013. Logic Problems. Issue No 341. Puzzler Media.</w:t>
+      </w:r>
+    </w:p>
+    <w:p>
+      <w:pPr>
+        <w:pStyle w:val="Reference"/>
+        <w:ind w:left="0" w:firstLine="0"/>
+        <w:jc w:val="left"/>
+        <w:rPr>
+          <w:rFonts w:cs="Times New Roman"/>
+        </w:rPr>
+      </w:pPr>
+      <w:r>
+        <w:rPr>
+          <w:rFonts w:cs="Times New Roman"/>
+        </w:rPr>
+        <w:t xml:space="preserve">[7] WINSTON, P.H. 1984. </w:t>
+      </w:r>
+      <w:r>
+        <w:rPr>
+          <w:rFonts w:cs="Times New Roman"/>
+          <w:i/>
+        </w:rPr>
+        <w:t>Artificial Intelligence.</w:t>
+      </w:r>
+      <w:r>
+        <w:rPr>
+          <w:rFonts w:cs="Times New Roman"/>
+        </w:rPr>
+        <w:t xml:space="preserve"> Reading, Mass: Addison-Wesley.</w:t>
+      </w:r>
+    </w:p>
+    <w:p>
+      <w:pPr>
+        <w:pStyle w:val="Reference"/>
+        <w:ind w:left="0" w:firstLine="0"/>
+        <w:jc w:val="left"/>
+        <w:rPr>
+          <w:rFonts w:cs="Times New Roman"/>
+        </w:rPr>
+      </w:pPr>
+      <w:r>
+        <w:rPr>
+          <w:rFonts w:cs="Times New Roman"/>
+        </w:rPr>
+        <w:t xml:space="preserve">[8] DREYFUS, H. 1979. </w:t>
+      </w:r>
+      <w:r>
+        <w:rPr>
+          <w:rFonts w:cs="Times New Roman"/>
+          <w:i/>
+        </w:rPr>
+        <w:t xml:space="preserve">What Computers Still Can’t Do. </w:t>
+      </w:r>
+      <w:r>
+        <w:rPr>
+          <w:rFonts w:cs="Times New Roman"/>
+        </w:rPr>
+        <w:t>Cambridge, Mass: MIT Press.</w:t>
+      </w:r>
+    </w:p>
+    <w:p>
+      <w:pPr>
+        <w:pStyle w:val="Reference"/>
+        <w:ind w:left="0" w:firstLine="0"/>
+        <w:jc w:val="left"/>
+        <w:rPr>
+          <w:rFonts w:cs="Times New Roman"/>
+        </w:rPr>
+      </w:pPr>
+      <w:r>
+        <w:rPr>
+          <w:rFonts w:cs="Times New Roman"/>
+        </w:rPr>
+        <w:t xml:space="preserve">[9] </w:t>
+      </w:r>
+      <w:r>
+        <w:rPr>
+          <w:rFonts w:cs="Times New Roman"/>
+          <w:caps/>
+        </w:rPr>
+        <w:t>Hu</w:t>
+      </w:r>
+      <w:r>
+        <w:rPr>
+          <w:rFonts w:cs="Times New Roman"/>
+        </w:rPr>
+        <w:t>, D. 1990. C/C++ for Expert Systems. MIS Press.</w:t>
+      </w:r>
+    </w:p>
+    <w:p>
+      <w:pPr>
+        <w:pStyle w:val="Reference"/>
+        <w:ind w:left="0" w:firstLine="0"/>
+        <w:jc w:val="left"/>
+        <w:rPr>
+          <w:rFonts w:cs="Times New Roman"/>
+        </w:rPr>
+      </w:pPr>
+      <w:r>
+        <w:rPr>
+          <w:rFonts w:cs="Times New Roman"/>
+        </w:rPr>
+        <w:t xml:space="preserve">[10] </w:t>
+      </w:r>
+      <w:r>
+        <w:rPr>
+          <w:rFonts w:cs="Times New Roman"/>
+          <w:caps/>
+        </w:rPr>
+        <w:t>Jurafsky,</w:t>
+      </w:r>
+      <w:r>
+        <w:rPr>
+          <w:rFonts w:cs="Times New Roman"/>
+        </w:rPr>
+        <w:t xml:space="preserve"> D., J. </w:t>
+      </w:r>
+      <w:r>
+        <w:rPr>
+          <w:rFonts w:cs="Times New Roman"/>
+          <w:caps/>
+        </w:rPr>
+        <w:t xml:space="preserve">MartiN. </w:t>
+      </w:r>
+      <w:r>
+        <w:rPr>
+          <w:rFonts w:cs="Times New Roman"/>
+        </w:rPr>
+        <w:t>2000. Speech and Language Processing. Prentice Hall.</w:t>
+      </w:r>
+    </w:p>
+    <w:p>
+      <w:pPr>
+        <w:pStyle w:val="Reference"/>
+        <w:ind w:left="0" w:firstLine="0"/>
+        <w:jc w:val="left"/>
+        <w:rPr>
+          <w:rFonts w:cs="Times New Roman"/>
+        </w:rPr>
+      </w:pPr>
+      <w:r>
+        <w:rPr>
+          <w:rFonts w:cs="Times New Roman"/>
+        </w:rPr>
+        <w:t xml:space="preserve">[11] </w:t>
+      </w:r>
+      <w:r>
+        <w:rPr>
+          <w:rFonts w:cs="Times New Roman"/>
+          <w:caps/>
+        </w:rPr>
+        <w:t>Charniak,</w:t>
+      </w:r>
+      <w:r>
+        <w:rPr>
+          <w:rFonts w:cs="Times New Roman"/>
+        </w:rPr>
+        <w:t xml:space="preserve"> E., Y. </w:t>
+      </w:r>
+      <w:r>
+        <w:rPr>
+          <w:rFonts w:cs="Times New Roman"/>
+          <w:caps/>
+        </w:rPr>
+        <w:t>Wilks</w:t>
+      </w:r>
+      <w:r>
+        <w:rPr>
+          <w:rFonts w:cs="Times New Roman"/>
+        </w:rPr>
+        <w:t xml:space="preserve"> ed. 1976. </w:t>
+      </w:r>
+      <w:r>
+        <w:rPr>
+          <w:rFonts w:cs="Times New Roman"/>
+          <w:i/>
+        </w:rPr>
+        <w:t>Computational Semantics.</w:t>
+      </w:r>
+      <w:r>
+        <w:rPr>
+          <w:rFonts w:cs="Times New Roman"/>
+        </w:rPr>
+        <w:t xml:space="preserve"> Oxford: North-Holland.</w:t>
+      </w:r>
+    </w:p>
+    <w:p>
+      <w:pPr>
+        <w:pStyle w:val="Reference"/>
+        <w:ind w:left="0" w:firstLine="0"/>
+        <w:jc w:val="left"/>
+        <w:rPr>
+          <w:rFonts w:cs="Times New Roman"/>
+        </w:rPr>
+      </w:pPr>
+      <w:r>
+        <w:rPr>
+          <w:rFonts w:cs="Times New Roman"/>
+        </w:rPr>
+        <w:t xml:space="preserve">[12] WIKIPEDIA. 2013. </w:t>
+      </w:r>
+      <w:r>
+        <w:rPr>
+          <w:rFonts w:cs="Times New Roman"/>
+          <w:i/>
+        </w:rPr>
+        <w:t xml:space="preserve">Automated Theorem Proving </w:t>
+      </w:r>
+      <w:r>
+        <w:rPr>
+          <w:rFonts w:cs="Times New Roman"/>
+        </w:rPr>
+        <w:t>[online]. [Accessed 5 April 2013]. Available from: http://en.wikipedia.org/wiki/Automated_theorem_proving.</w:t>
+      </w:r>
+    </w:p>
+    <w:p>
+      <w:r>
+        <w:t xml:space="preserve">[13] WIKIPEDIA. 2013. </w:t>
+      </w:r>
+      <w:r>
+        <w:rPr>
+          <w:i/>
+        </w:rPr>
+        <w:t xml:space="preserve">Zebra Puzzle </w:t>
+      </w:r>
+      <w:r>
+        <w:t>[online]. [Accessed 10 February 2013]. Available from: http://en.wikipedia.org/wiki/Zebra_Puzzle.</w:t>
+      </w:r>
     </w:p>
     <w:sectPr>
       <w:pgSz w:w="11906" w:h="16838"/>
@@ -15180,7 +17601,38 @@
         <w:footnoteRef/>
       </w:r>
       <w:r>
-        <w:t xml:space="preserve"> In particular, Bob's Theory of Syntactic Recognition (Bibliography item 5) was most helpful and discussed the use of a buffer.</w:t>
+        <w:t xml:space="preserve"> </w:t>
+      </w:r>
+      <w:r>
+        <w:rPr>
+          <w:sz w:val="20"/>
+        </w:rPr>
+        <w:t xml:space="preserve">In particular, </w:t>
+      </w:r>
+      <w:r>
+        <w:rPr>
+          <w:sz w:val="20"/>
+        </w:rPr>
+        <w:t>Marcus’s</w:t>
+      </w:r>
+      <w:r>
+        <w:rPr>
+          <w:sz w:val="20"/>
+        </w:rPr>
+        <w:t xml:space="preserve"> </w:t>
+      </w:r>
+      <w:r>
+        <w:rPr>
+          <w:i/>
+          <w:sz w:val="20"/>
+        </w:rPr>
+        <w:t>Theory of Syntactic Recognition</w:t>
+      </w:r>
+      <w:r>
+        <w:rPr>
+          <w:sz w:val="20"/>
+        </w:rPr>
+        <w:t xml:space="preserve"> (Bibliography item 5) was most helpful and discussed the use of a buffer.</w:t>
       </w:r>
     </w:p>
   </w:footnote>
@@ -15192,7 +17644,7 @@
   <w:abstractNum w:abstractNumId="0">
     <w:nsid w:val="06F22AC4"/>
     <w:multiLevelType w:val="multilevel"/>
-    <w:tmpl w:val="CDFE2946"/>
+    <w:tmpl w:val="585A0DB8"/>
     <w:lvl w:ilvl="0">
       <w:start w:val="1"/>
       <w:numFmt w:val="decimal"/>
@@ -15508,6 +17960,92 @@
     </w:lvl>
   </w:abstractNum>
   <w:abstractNum w:abstractNumId="3">
+    <w:nsid w:val="2AC03789"/>
+    <w:multiLevelType w:val="hybridMultilevel"/>
+    <w:tmpl w:val="8326CCCA"/>
+    <w:lvl w:ilvl="0" w:tplc="0809000F">
+      <w:start w:val="1"/>
+      <w:numFmt w:val="decimal"/>
+      <w:lvlText w:val="%1."/>
+      <w:lvlJc w:val="left"/>
+      <w:pPr>
+        <w:ind w:left="720" w:hanging="360"/>
+      </w:pPr>
+    </w:lvl>
+    <w:lvl w:ilvl="1" w:tplc="08090019" w:tentative="1">
+      <w:start w:val="1"/>
+      <w:numFmt w:val="lowerLetter"/>
+      <w:lvlText w:val="%2."/>
+      <w:lvlJc w:val="left"/>
+      <w:pPr>
+        <w:ind w:left="1440" w:hanging="360"/>
+      </w:pPr>
+    </w:lvl>
+    <w:lvl w:ilvl="2" w:tplc="0809001B" w:tentative="1">
+      <w:start w:val="1"/>
+      <w:numFmt w:val="lowerRoman"/>
+      <w:lvlText w:val="%3."/>
+      <w:lvlJc w:val="right"/>
+      <w:pPr>
+        <w:ind w:left="2160" w:hanging="180"/>
+      </w:pPr>
+    </w:lvl>
+    <w:lvl w:ilvl="3" w:tplc="0809000F" w:tentative="1">
+      <w:start w:val="1"/>
+      <w:numFmt w:val="decimal"/>
+      <w:lvlText w:val="%4."/>
+      <w:lvlJc w:val="left"/>
+      <w:pPr>
+        <w:ind w:left="2880" w:hanging="360"/>
+      </w:pPr>
+    </w:lvl>
+    <w:lvl w:ilvl="4" w:tplc="08090019" w:tentative="1">
+      <w:start w:val="1"/>
+      <w:numFmt w:val="lowerLetter"/>
+      <w:lvlText w:val="%5."/>
+      <w:lvlJc w:val="left"/>
+      <w:pPr>
+        <w:ind w:left="3600" w:hanging="360"/>
+      </w:pPr>
+    </w:lvl>
+    <w:lvl w:ilvl="5" w:tplc="0809001B" w:tentative="1">
+      <w:start w:val="1"/>
+      <w:numFmt w:val="lowerRoman"/>
+      <w:lvlText w:val="%6."/>
+      <w:lvlJc w:val="right"/>
+      <w:pPr>
+        <w:ind w:left="4320" w:hanging="180"/>
+      </w:pPr>
+    </w:lvl>
+    <w:lvl w:ilvl="6" w:tplc="0809000F" w:tentative="1">
+      <w:start w:val="1"/>
+      <w:numFmt w:val="decimal"/>
+      <w:lvlText w:val="%7."/>
+      <w:lvlJc w:val="left"/>
+      <w:pPr>
+        <w:ind w:left="5040" w:hanging="360"/>
+      </w:pPr>
+    </w:lvl>
+    <w:lvl w:ilvl="7" w:tplc="08090019" w:tentative="1">
+      <w:start w:val="1"/>
+      <w:numFmt w:val="lowerLetter"/>
+      <w:lvlText w:val="%8."/>
+      <w:lvlJc w:val="left"/>
+      <w:pPr>
+        <w:ind w:left="5760" w:hanging="360"/>
+      </w:pPr>
+    </w:lvl>
+    <w:lvl w:ilvl="8" w:tplc="0809001B" w:tentative="1">
+      <w:start w:val="1"/>
+      <w:numFmt w:val="lowerRoman"/>
+      <w:lvlText w:val="%9."/>
+      <w:lvlJc w:val="right"/>
+      <w:pPr>
+        <w:ind w:left="6480" w:hanging="180"/>
+      </w:pPr>
+    </w:lvl>
+  </w:abstractNum>
+  <w:abstractNum w:abstractNumId="4">
     <w:nsid w:val="471E09DF"/>
     <w:multiLevelType w:val="multilevel"/>
     <w:tmpl w:val="4462CBF6"/>
@@ -15596,7 +18134,7 @@
       </w:pPr>
     </w:lvl>
   </w:abstractNum>
-  <w:abstractNum w:abstractNumId="4">
+  <w:abstractNum w:abstractNumId="5">
     <w:nsid w:val="4D5A39C7"/>
     <w:multiLevelType w:val="hybridMultilevel"/>
     <w:tmpl w:val="8490FD66"/>
@@ -15709,7 +18247,7 @@
       </w:rPr>
     </w:lvl>
   </w:abstractNum>
-  <w:abstractNum w:abstractNumId="5">
+  <w:abstractNum w:abstractNumId="6">
     <w:nsid w:val="63FD358E"/>
     <w:multiLevelType w:val="hybridMultilevel"/>
     <w:tmpl w:val="95DEF392"/>
@@ -15822,7 +18360,7 @@
       </w:rPr>
     </w:lvl>
   </w:abstractNum>
-  <w:abstractNum w:abstractNumId="6">
+  <w:abstractNum w:abstractNumId="7">
     <w:nsid w:val="657E5159"/>
     <w:multiLevelType w:val="hybridMultilevel"/>
     <w:tmpl w:val="0C04489A"/>
@@ -15935,7 +18473,7 @@
       </w:rPr>
     </w:lvl>
   </w:abstractNum>
-  <w:abstractNum w:abstractNumId="7">
+  <w:abstractNum w:abstractNumId="8">
     <w:nsid w:val="7832564B"/>
     <w:multiLevelType w:val="hybridMultilevel"/>
     <w:tmpl w:val="BA0282CA"/>
@@ -16031,27 +18569,60 @@
     <w:abstractNumId w:val="0"/>
   </w:num>
   <w:num w:numId="3">
-    <w:abstractNumId w:val="5"/>
+    <w:abstractNumId w:val="6"/>
   </w:num>
   <w:num w:numId="4">
-    <w:abstractNumId w:val="6"/>
+    <w:abstractNumId w:val="7"/>
   </w:num>
   <w:num w:numId="5">
-    <w:abstractNumId w:val="7"/>
+    <w:abstractNumId w:val="8"/>
   </w:num>
   <w:num w:numId="6">
     <w:abstractNumId w:val="1"/>
   </w:num>
   <w:num w:numId="7">
-    <w:abstractNumId w:val="3"/>
+    <w:abstractNumId w:val="4"/>
   </w:num>
   <w:num w:numId="8">
-    <w:abstractNumId w:val="4"/>
+    <w:abstractNumId w:val="5"/>
   </w:num>
   <w:num w:numId="9">
     <w:abstractNumId w:val="2"/>
   </w:num>
   <w:num w:numId="10">
+    <w:abstractNumId w:val="0"/>
+    <w:lvlOverride w:ilvl="0">
+      <w:startOverride w:val="1"/>
+    </w:lvlOverride>
+    <w:lvlOverride w:ilvl="1">
+      <w:startOverride w:val="1"/>
+    </w:lvlOverride>
+    <w:lvlOverride w:ilvl="2">
+      <w:startOverride w:val="1"/>
+    </w:lvlOverride>
+    <w:lvlOverride w:ilvl="3">
+      <w:startOverride w:val="1"/>
+    </w:lvlOverride>
+    <w:lvlOverride w:ilvl="4">
+      <w:startOverride w:val="1"/>
+    </w:lvlOverride>
+    <w:lvlOverride w:ilvl="5">
+      <w:startOverride w:val="1"/>
+    </w:lvlOverride>
+    <w:lvlOverride w:ilvl="6">
+      <w:startOverride w:val="1"/>
+    </w:lvlOverride>
+    <w:lvlOverride w:ilvl="7">
+      <w:startOverride w:val="1"/>
+    </w:lvlOverride>
+    <w:lvlOverride w:ilvl="8">
+      <w:startOverride w:val="1"/>
+    </w:lvlOverride>
+  </w:num>
+  <w:num w:numId="11">
+    <w:abstractNumId w:val="3"/>
+  </w:num>
+  <w:num w:numId="12">
     <w:abstractNumId w:val="0"/>
     <w:lvlOverride w:ilvl="0">
       <w:startOverride w:val="1"/>
@@ -16125,6 +18696,7 @@
     <w:lsdException w:name="Title" w:semiHidden="0" w:uiPriority="10" w:unhideWhenUsed="0" w:qFormat="1"/>
     <w:lsdException w:name="Default Paragraph Font" w:uiPriority="1"/>
     <w:lsdException w:name="Subtitle" w:semiHidden="0" w:uiPriority="11" w:unhideWhenUsed="0" w:qFormat="1"/>
+    <w:lsdException w:name="Block Text" w:uiPriority="0"/>
     <w:lsdException w:name="Strong" w:semiHidden="0" w:uiPriority="22" w:unhideWhenUsed="0" w:qFormat="1"/>
     <w:lsdException w:name="Emphasis" w:semiHidden="0" w:uiPriority="20" w:unhideWhenUsed="0" w:qFormat="1"/>
     <w:lsdException w:name="Table Grid" w:semiHidden="0" w:uiPriority="0" w:unhideWhenUsed="0"/>
@@ -16275,7 +18847,7 @@
     <w:uiPriority w:val="9"/>
     <w:unhideWhenUsed/>
     <w:qFormat/>
-    <w:rsid w:val="003B6D07"/>
+    <w:rsid w:val="00EE64D4"/>
     <w:pPr>
       <w:numPr>
         <w:ilvl w:val="1"/>
@@ -16284,7 +18856,8 @@
       <w:outlineLvl w:val="1"/>
     </w:pPr>
     <w:rPr>
-      <w:sz w:val="22"/>
+      <w:sz w:val="24"/>
+      <w:szCs w:val="24"/>
     </w:rPr>
   </w:style>
   <w:style w:type="paragraph" w:styleId="Heading3">
@@ -16295,13 +18868,16 @@
     <w:uiPriority w:val="9"/>
     <w:unhideWhenUsed/>
     <w:qFormat/>
-    <w:rsid w:val="009833FE"/>
+    <w:rsid w:val="00EE64D4"/>
     <w:pPr>
       <w:numPr>
         <w:ilvl w:val="2"/>
       </w:numPr>
       <w:outlineLvl w:val="2"/>
     </w:pPr>
+    <w:rPr>
+      <w:sz w:val="22"/>
+    </w:rPr>
   </w:style>
   <w:style w:type="character" w:default="1" w:styleId="DefaultParagraphFont">
     <w:name w:val="Default Paragraph Font"/>
@@ -16346,10 +18922,12 @@
     <w:basedOn w:val="DefaultParagraphFont"/>
     <w:link w:val="Heading2"/>
     <w:uiPriority w:val="9"/>
-    <w:rsid w:val="003B6D07"/>
+    <w:rsid w:val="00EE64D4"/>
     <w:rPr>
       <w:rFonts w:ascii="Times New Roman" w:hAnsi="Times New Roman" w:cs="Times New Roman"/>
       <w:b/>
+      <w:sz w:val="24"/>
+      <w:szCs w:val="24"/>
     </w:rPr>
   </w:style>
   <w:style w:type="paragraph" w:customStyle="1" w:styleId="Normaltext">
@@ -16429,10 +19007,11 @@
     <w:basedOn w:val="DefaultParagraphFont"/>
     <w:link w:val="Heading3"/>
     <w:uiPriority w:val="9"/>
-    <w:rsid w:val="009833FE"/>
+    <w:rsid w:val="00EE64D4"/>
     <w:rPr>
-      <w:rFonts w:ascii="Segoe UI" w:hAnsi="Segoe UI" w:cs="Segoe UI"/>
+      <w:rFonts w:ascii="Times New Roman" w:hAnsi="Times New Roman" w:cs="Times New Roman"/>
       <w:b/>
+      <w:szCs w:val="24"/>
     </w:rPr>
   </w:style>
   <w:style w:type="paragraph" w:styleId="BalloonText">
@@ -16673,6 +19252,56 @@
       <w:szCs w:val="19"/>
     </w:rPr>
   </w:style>
+  <w:style w:type="paragraph" w:styleId="BlockText">
+    <w:name w:val="Block Text"/>
+    <w:basedOn w:val="BodyText"/>
+    <w:link w:val="BlockTextChar"/>
+    <w:rsid w:val="00EE64D4"/>
+    <w:pPr>
+      <w:spacing w:before="60" w:after="0" w:line="480" w:lineRule="auto"/>
+    </w:pPr>
+    <w:rPr>
+      <w:rFonts w:eastAsia="Times New Roman" w:cs="Microsoft New Tai Lue"/>
+      <w:sz w:val="20"/>
+      <w:szCs w:val="20"/>
+    </w:rPr>
+  </w:style>
+  <w:style w:type="character" w:customStyle="1" w:styleId="BlockTextChar">
+    <w:name w:val="Block Text Char"/>
+    <w:basedOn w:val="BodyTextChar"/>
+    <w:link w:val="BlockText"/>
+    <w:rsid w:val="00EE64D4"/>
+    <w:rPr>
+      <w:rFonts w:ascii="Times New Roman" w:eastAsia="Times New Roman" w:hAnsi="Times New Roman" w:cs="Microsoft New Tai Lue"/>
+      <w:sz w:val="20"/>
+      <w:szCs w:val="20"/>
+    </w:rPr>
+  </w:style>
+  <w:style w:type="paragraph" w:customStyle="1" w:styleId="Reference">
+    <w:name w:val="Reference"/>
+    <w:basedOn w:val="BodyText"/>
+    <w:rsid w:val="00EE64D4"/>
+    <w:pPr>
+      <w:spacing w:before="60" w:after="0" w:line="480" w:lineRule="auto"/>
+      <w:ind w:left="547" w:hanging="547"/>
+    </w:pPr>
+    <w:rPr>
+      <w:rFonts w:eastAsia="Times New Roman" w:cs="Microsoft New Tai Lue"/>
+      <w:szCs w:val="20"/>
+    </w:rPr>
+  </w:style>
+  <w:style w:type="character" w:styleId="SubtleEmphasis">
+    <w:name w:val="Subtle Emphasis"/>
+    <w:basedOn w:val="DefaultParagraphFont"/>
+    <w:uiPriority w:val="19"/>
+    <w:qFormat/>
+    <w:rsid w:val="00BA0EEA"/>
+    <w:rPr>
+      <w:i/>
+      <w:iCs/>
+      <w:color w:val="808080" w:themeColor="text1" w:themeTint="7F"/>
+    </w:rPr>
+  </w:style>
 </w:styles>
 </file>
 
@@ -16717,6 +19346,7 @@
     <w:lsdException w:name="Title" w:semiHidden="0" w:uiPriority="10" w:unhideWhenUsed="0" w:qFormat="1"/>
     <w:lsdException w:name="Default Paragraph Font" w:uiPriority="1"/>
     <w:lsdException w:name="Subtitle" w:semiHidden="0" w:uiPriority="11" w:unhideWhenUsed="0" w:qFormat="1"/>
+    <w:lsdException w:name="Block Text" w:uiPriority="0"/>
     <w:lsdException w:name="Strong" w:semiHidden="0" w:uiPriority="22" w:unhideWhenUsed="0" w:qFormat="1"/>
     <w:lsdException w:name="Emphasis" w:semiHidden="0" w:uiPriority="20" w:unhideWhenUsed="0" w:qFormat="1"/>
     <w:lsdException w:name="Table Grid" w:semiHidden="0" w:uiPriority="0" w:unhideWhenUsed="0"/>
@@ -16867,7 +19497,7 @@
     <w:uiPriority w:val="9"/>
     <w:unhideWhenUsed/>
     <w:qFormat/>
-    <w:rsid w:val="003B6D07"/>
+    <w:rsid w:val="00EE64D4"/>
     <w:pPr>
       <w:numPr>
         <w:ilvl w:val="1"/>
@@ -16876,7 +19506,8 @@
       <w:outlineLvl w:val="1"/>
     </w:pPr>
     <w:rPr>
-      <w:sz w:val="22"/>
+      <w:sz w:val="24"/>
+      <w:szCs w:val="24"/>
     </w:rPr>
   </w:style>
   <w:style w:type="paragraph" w:styleId="Heading3">
@@ -16887,13 +19518,16 @@
     <w:uiPriority w:val="9"/>
     <w:unhideWhenUsed/>
     <w:qFormat/>
-    <w:rsid w:val="009833FE"/>
+    <w:rsid w:val="00EE64D4"/>
     <w:pPr>
       <w:numPr>
         <w:ilvl w:val="2"/>
       </w:numPr>
       <w:outlineLvl w:val="2"/>
     </w:pPr>
+    <w:rPr>
+      <w:sz w:val="22"/>
+    </w:rPr>
   </w:style>
   <w:style w:type="character" w:default="1" w:styleId="DefaultParagraphFont">
     <w:name w:val="Default Paragraph Font"/>
@@ -16938,10 +19572,12 @@
     <w:basedOn w:val="DefaultParagraphFont"/>
     <w:link w:val="Heading2"/>
     <w:uiPriority w:val="9"/>
-    <w:rsid w:val="003B6D07"/>
+    <w:rsid w:val="00EE64D4"/>
     <w:rPr>
       <w:rFonts w:ascii="Times New Roman" w:hAnsi="Times New Roman" w:cs="Times New Roman"/>
       <w:b/>
+      <w:sz w:val="24"/>
+      <w:szCs w:val="24"/>
     </w:rPr>
   </w:style>
   <w:style w:type="paragraph" w:customStyle="1" w:styleId="Normaltext">
@@ -17021,10 +19657,11 @@
     <w:basedOn w:val="DefaultParagraphFont"/>
     <w:link w:val="Heading3"/>
     <w:uiPriority w:val="9"/>
-    <w:rsid w:val="009833FE"/>
+    <w:rsid w:val="00EE64D4"/>
     <w:rPr>
-      <w:rFonts w:ascii="Segoe UI" w:hAnsi="Segoe UI" w:cs="Segoe UI"/>
+      <w:rFonts w:ascii="Times New Roman" w:hAnsi="Times New Roman" w:cs="Times New Roman"/>
       <w:b/>
+      <w:szCs w:val="24"/>
     </w:rPr>
   </w:style>
   <w:style w:type="paragraph" w:styleId="BalloonText">
@@ -17265,6 +19902,56 @@
       <w:szCs w:val="19"/>
     </w:rPr>
   </w:style>
+  <w:style w:type="paragraph" w:styleId="BlockText">
+    <w:name w:val="Block Text"/>
+    <w:basedOn w:val="BodyText"/>
+    <w:link w:val="BlockTextChar"/>
+    <w:rsid w:val="00EE64D4"/>
+    <w:pPr>
+      <w:spacing w:before="60" w:after="0" w:line="480" w:lineRule="auto"/>
+    </w:pPr>
+    <w:rPr>
+      <w:rFonts w:eastAsia="Times New Roman" w:cs="Microsoft New Tai Lue"/>
+      <w:sz w:val="20"/>
+      <w:szCs w:val="20"/>
+    </w:rPr>
+  </w:style>
+  <w:style w:type="character" w:customStyle="1" w:styleId="BlockTextChar">
+    <w:name w:val="Block Text Char"/>
+    <w:basedOn w:val="BodyTextChar"/>
+    <w:link w:val="BlockText"/>
+    <w:rsid w:val="00EE64D4"/>
+    <w:rPr>
+      <w:rFonts w:ascii="Times New Roman" w:eastAsia="Times New Roman" w:hAnsi="Times New Roman" w:cs="Microsoft New Tai Lue"/>
+      <w:sz w:val="20"/>
+      <w:szCs w:val="20"/>
+    </w:rPr>
+  </w:style>
+  <w:style w:type="paragraph" w:customStyle="1" w:styleId="Reference">
+    <w:name w:val="Reference"/>
+    <w:basedOn w:val="BodyText"/>
+    <w:rsid w:val="00EE64D4"/>
+    <w:pPr>
+      <w:spacing w:before="60" w:after="0" w:line="480" w:lineRule="auto"/>
+      <w:ind w:left="547" w:hanging="547"/>
+    </w:pPr>
+    <w:rPr>
+      <w:rFonts w:eastAsia="Times New Roman" w:cs="Microsoft New Tai Lue"/>
+      <w:szCs w:val="20"/>
+    </w:rPr>
+  </w:style>
+  <w:style w:type="character" w:styleId="SubtleEmphasis">
+    <w:name w:val="Subtle Emphasis"/>
+    <w:basedOn w:val="DefaultParagraphFont"/>
+    <w:uiPriority w:val="19"/>
+    <w:qFormat/>
+    <w:rsid w:val="00BA0EEA"/>
+    <w:rPr>
+      <w:i/>
+      <w:iCs/>
+      <w:color w:val="808080" w:themeColor="text1" w:themeTint="7F"/>
+    </w:rPr>
+  </w:style>
 </w:styles>
 </file>
 
@@ -17372,21 +20059,39 @@
         </c:dLbls>
         <c:marker val="1"/>
         <c:smooth val="0"/>
-        <c:axId val="126139008"/>
-        <c:axId val="131658112"/>
+        <c:axId val="147885440"/>
+        <c:axId val="147904000"/>
       </c:lineChart>
       <c:catAx>
-        <c:axId val="126139008"/>
+        <c:axId val="147885440"/>
         <c:scaling>
           <c:orientation val="minMax"/>
         </c:scaling>
         <c:delete val="0"/>
         <c:axPos val="b"/>
+        <c:title>
+          <c:tx>
+            <c:rich>
+              <a:bodyPr/>
+              <a:lstStyle/>
+              <a:p>
+                <a:pPr>
+                  <a:defRPr/>
+                </a:pPr>
+                <a:r>
+                  <a:rPr lang="en-GB" sz="900" b="0"/>
+                  <a:t>Absurdio_Spacing value</a:t>
+                </a:r>
+              </a:p>
+            </c:rich>
+          </c:tx>
+          <c:overlay val="0"/>
+        </c:title>
         <c:numFmt formatCode="General" sourceLinked="1"/>
         <c:majorTickMark val="out"/>
         <c:minorTickMark val="none"/>
         <c:tickLblPos val="nextTo"/>
-        <c:crossAx val="131658112"/>
+        <c:crossAx val="147904000"/>
         <c:crosses val="autoZero"/>
         <c:auto val="1"/>
         <c:lblAlgn val="ctr"/>
@@ -17394,7 +20099,7 @@
         <c:noMultiLvlLbl val="0"/>
       </c:catAx>
       <c:valAx>
-        <c:axId val="131658112"/>
+        <c:axId val="147904000"/>
         <c:scaling>
           <c:orientation val="minMax"/>
         </c:scaling>
@@ -17424,7 +20129,7 @@
         <c:majorTickMark val="out"/>
         <c:minorTickMark val="none"/>
         <c:tickLblPos val="nextTo"/>
-        <c:crossAx val="126139008"/>
+        <c:crossAx val="147885440"/>
         <c:crosses val="autoZero"/>
         <c:crossBetween val="between"/>
       </c:valAx>
@@ -17742,7 +20447,7 @@
 </file>
 
 <file path=customXml/itemProps1.xml><?xml version="1.0" encoding="utf-8"?>
-<ds:datastoreItem xmlns:ds="http://schemas.openxmlformats.org/officeDocument/2006/customXml" ds:itemID="{0ABA0ADB-E082-490D-BA39-D34E6C6479BC}">
+<ds:datastoreItem xmlns:ds="http://schemas.openxmlformats.org/officeDocument/2006/customXml" ds:itemID="{175AD1AB-FAE2-49AD-9791-E21E600B9402}">
   <ds:schemaRefs>
     <ds:schemaRef ds:uri="http://schemas.openxmlformats.org/officeDocument/2006/bibliography"/>
   </ds:schemaRefs>

</xml_diff>